<commit_message>
Aggiunte varie funzionalità, inizio di grafica, collegamento con il database
</commit_message>
<xml_diff>
--- a/Documentazione/Documentazione Applicazione Medico.docx
+++ b/Documentazione/Documentazione Applicazione Medico.docx
@@ -57,7 +57,7 @@
           <w:sz w:val="28"/>
           <w:szCs w:val="28"/>
         </w:rPr>
-        <w:t xml:space="preserve"> C#.</w:t>
+        <w:t xml:space="preserve"> C#</w:t>
       </w:r>
     </w:p>
     <w:p>
@@ -203,7 +203,39 @@
           <w:sz w:val="28"/>
           <w:szCs w:val="28"/>
         </w:rPr>
-        <w:t xml:space="preserve">Ad ogni avvio l’applicazione effettuerà una sincronizzazione (chiamata RESTFUL) con il server remoto, collegandosi ai servizi API disponibili, così da poter aggiornare i dati contenuti sul DB locale. </w:t>
+        <w:t>Ad ogni avvio l’applicazione effettuerà una sincronizzazione (</w:t>
+      </w:r>
+      <w:r>
+        <w:rPr>
+          <w:rFonts w:ascii="Times New Roman" w:hAnsi="Times New Roman" w:cs="Times New Roman"/>
+          <w:sz w:val="28"/>
+          <w:szCs w:val="28"/>
+        </w:rPr>
+        <w:t xml:space="preserve">con </w:t>
+      </w:r>
+      <w:r>
+        <w:rPr>
+          <w:rFonts w:ascii="Times New Roman" w:hAnsi="Times New Roman" w:cs="Times New Roman"/>
+          <w:sz w:val="28"/>
+          <w:szCs w:val="28"/>
+        </w:rPr>
+        <w:t xml:space="preserve">chiamata RESTFUL) con il server </w:t>
+      </w:r>
+      <w:r>
+        <w:rPr>
+          <w:rFonts w:ascii="Times New Roman" w:hAnsi="Times New Roman" w:cs="Times New Roman"/>
+          <w:sz w:val="28"/>
+          <w:szCs w:val="28"/>
+        </w:rPr>
+        <w:t xml:space="preserve">remoto, collegandosi ai servizi </w:t>
+      </w:r>
+      <w:r>
+        <w:rPr>
+          <w:rFonts w:ascii="Times New Roman" w:hAnsi="Times New Roman" w:cs="Times New Roman"/>
+          <w:sz w:val="28"/>
+          <w:szCs w:val="28"/>
+        </w:rPr>
+        <w:t xml:space="preserve">API disponibili, così da poter aggiornare i dati contenuti sul DB locale. </w:t>
       </w:r>
       <w:r>
         <w:rPr>
@@ -305,14 +337,27 @@
       <w:r>
         <w:t xml:space="preserve">Fig. </w:t>
       </w:r>
-      <w:fldSimple w:instr=" SEQ Fig. \* ARABIC ">
-        <w:r>
-          <w:rPr>
-            <w:noProof/>
-          </w:rPr>
-          <w:t>1</w:t>
-        </w:r>
-      </w:fldSimple>
+      <w:r>
+        <w:fldChar w:fldCharType="begin"/>
+      </w:r>
+      <w:r>
+        <w:instrText xml:space="preserve"> SEQ Fig. \* ARABIC </w:instrText>
+      </w:r>
+      <w:r>
+        <w:fldChar w:fldCharType="separate"/>
+      </w:r>
+      <w:r>
+        <w:rPr>
+          <w:noProof/>
+        </w:rPr>
+        <w:t>1</w:t>
+      </w:r>
+      <w:r>
+        <w:rPr>
+          <w:noProof/>
+        </w:rPr>
+        <w:fldChar w:fldCharType="end"/>
+      </w:r>
     </w:p>
     <w:p>
       <w:pPr>
@@ -347,7 +392,39 @@
           <w:szCs w:val="28"/>
         </w:rPr>
         <w:lastRenderedPageBreak/>
-        <w:t xml:space="preserve">Una volta effettuato l’aggiornamento verrà visualizzata una pagina di presentazione “globale”, mostrando le varie sezioni navigabili per il medico, e spiegando in poche parole il comportamento della pagina. </w:t>
+        <w:t xml:space="preserve">Una volta effettuato l’aggiornamento verrà visualizzata una pagina di presentazione “globale”, </w:t>
+      </w:r>
+      <w:r>
+        <w:rPr>
+          <w:rFonts w:ascii="Times New Roman" w:hAnsi="Times New Roman" w:cs="Times New Roman"/>
+          <w:sz w:val="28"/>
+          <w:szCs w:val="28"/>
+        </w:rPr>
+        <w:t>nella quale verranno mostrate</w:t>
+      </w:r>
+      <w:r>
+        <w:rPr>
+          <w:rFonts w:ascii="Times New Roman" w:hAnsi="Times New Roman" w:cs="Times New Roman"/>
+          <w:sz w:val="28"/>
+          <w:szCs w:val="28"/>
+        </w:rPr>
+        <w:t xml:space="preserve"> le varie sezioni navigabili, spiegando in poche parole il comportamento </w:t>
+      </w:r>
+      <w:r>
+        <w:rPr>
+          <w:rFonts w:ascii="Times New Roman" w:hAnsi="Times New Roman" w:cs="Times New Roman"/>
+          <w:sz w:val="28"/>
+          <w:szCs w:val="28"/>
+        </w:rPr>
+        <w:t>di ogni singola</w:t>
+      </w:r>
+      <w:r>
+        <w:rPr>
+          <w:rFonts w:ascii="Times New Roman" w:hAnsi="Times New Roman" w:cs="Times New Roman"/>
+          <w:sz w:val="28"/>
+          <w:szCs w:val="28"/>
+        </w:rPr>
+        <w:t xml:space="preserve"> pagina. </w:t>
       </w:r>
       <w:r>
         <w:rPr>
@@ -441,14 +518,27 @@
       <w:r>
         <w:t xml:space="preserve">Fig. </w:t>
       </w:r>
-      <w:fldSimple w:instr=" SEQ Fig. \* ARABIC ">
-        <w:r>
-          <w:rPr>
-            <w:noProof/>
-          </w:rPr>
-          <w:t>2</w:t>
-        </w:r>
-      </w:fldSimple>
+      <w:r>
+        <w:fldChar w:fldCharType="begin"/>
+      </w:r>
+      <w:r>
+        <w:instrText xml:space="preserve"> SEQ Fig. \* ARABIC </w:instrText>
+      </w:r>
+      <w:r>
+        <w:fldChar w:fldCharType="separate"/>
+      </w:r>
+      <w:r>
+        <w:rPr>
+          <w:noProof/>
+        </w:rPr>
+        <w:t>2</w:t>
+      </w:r>
+      <w:r>
+        <w:rPr>
+          <w:noProof/>
+        </w:rPr>
+        <w:fldChar w:fldCharType="end"/>
+      </w:r>
     </w:p>
     <w:p/>
     <w:p>
@@ -523,7 +613,34 @@
           <w:sz w:val="28"/>
           <w:szCs w:val="28"/>
         </w:rPr>
-        <w:t>(Vedi Fig. 3 e 4)</w:t>
+        <w:t xml:space="preserve">(Vedi Fig. 3, </w:t>
+      </w:r>
+      <w:r>
+        <w:rPr>
+          <w:rFonts w:ascii="Times New Roman" w:hAnsi="Times New Roman" w:cs="Times New Roman"/>
+          <w:i/>
+          <w:sz w:val="28"/>
+          <w:szCs w:val="28"/>
+        </w:rPr>
+        <w:t>4</w:t>
+      </w:r>
+      <w:r>
+        <w:rPr>
+          <w:rFonts w:ascii="Times New Roman" w:hAnsi="Times New Roman" w:cs="Times New Roman"/>
+          <w:i/>
+          <w:sz w:val="28"/>
+          <w:szCs w:val="28"/>
+        </w:rPr>
+        <w:t xml:space="preserve"> e 5</w:t>
+      </w:r>
+      <w:r>
+        <w:rPr>
+          <w:rFonts w:ascii="Times New Roman" w:hAnsi="Times New Roman" w:cs="Times New Roman"/>
+          <w:i/>
+          <w:sz w:val="28"/>
+          <w:szCs w:val="28"/>
+        </w:rPr>
+        <w:t>)</w:t>
       </w:r>
       <w:r>
         <w:rPr>
@@ -593,10 +710,106 @@
           <w:sz w:val="28"/>
           <w:szCs w:val="28"/>
         </w:rPr>
-        <w:t xml:space="preserve"> di testo e da un pulsante, il quale invocherà un metodo dell’applicazione atto al filtraggio dei dati da visualizzare.</w:t>
-      </w:r>
-      <w:bookmarkStart w:id="0" w:name="_GoBack"/>
-      <w:bookmarkEnd w:id="0"/>
+        <w:t xml:space="preserve"> di testo,</w:t>
+      </w:r>
+      <w:r>
+        <w:rPr>
+          <w:rFonts w:ascii="Times New Roman" w:hAnsi="Times New Roman" w:cs="Times New Roman"/>
+          <w:sz w:val="28"/>
+          <w:szCs w:val="28"/>
+        </w:rPr>
+        <w:t xml:space="preserve"> una serie di </w:t>
+      </w:r>
+      <w:proofErr w:type="spellStart"/>
+      <w:r>
+        <w:rPr>
+          <w:rFonts w:ascii="Times New Roman" w:hAnsi="Times New Roman" w:cs="Times New Roman"/>
+          <w:sz w:val="28"/>
+          <w:szCs w:val="28"/>
+        </w:rPr>
+        <w:t>radiobutton</w:t>
+      </w:r>
+      <w:proofErr w:type="spellEnd"/>
+      <w:r>
+        <w:rPr>
+          <w:rFonts w:ascii="Times New Roman" w:hAnsi="Times New Roman" w:cs="Times New Roman"/>
+          <w:sz w:val="28"/>
+          <w:szCs w:val="28"/>
+        </w:rPr>
+        <w:t>,</w:t>
+      </w:r>
+      <w:r>
+        <w:rPr>
+          <w:rFonts w:ascii="Times New Roman" w:hAnsi="Times New Roman" w:cs="Times New Roman"/>
+          <w:sz w:val="28"/>
+          <w:szCs w:val="28"/>
+        </w:rPr>
+        <w:t xml:space="preserve"> </w:t>
+      </w:r>
+      <w:r>
+        <w:rPr>
+          <w:rFonts w:ascii="Times New Roman" w:hAnsi="Times New Roman" w:cs="Times New Roman"/>
+          <w:sz w:val="28"/>
+          <w:szCs w:val="28"/>
+        </w:rPr>
+        <w:t>da un menù a discesa</w:t>
+      </w:r>
+      <w:r>
+        <w:rPr>
+          <w:rFonts w:ascii="Times New Roman" w:hAnsi="Times New Roman" w:cs="Times New Roman"/>
+          <w:sz w:val="28"/>
+          <w:szCs w:val="28"/>
+        </w:rPr>
+        <w:t xml:space="preserve"> e </w:t>
+      </w:r>
+      <w:r>
+        <w:rPr>
+          <w:rFonts w:ascii="Times New Roman" w:hAnsi="Times New Roman" w:cs="Times New Roman"/>
+          <w:sz w:val="28"/>
+          <w:szCs w:val="28"/>
+        </w:rPr>
+        <w:t>da un pulsante</w:t>
+      </w:r>
+      <w:r>
+        <w:rPr>
+          <w:rFonts w:ascii="Times New Roman" w:hAnsi="Times New Roman" w:cs="Times New Roman"/>
+          <w:sz w:val="28"/>
+          <w:szCs w:val="28"/>
+        </w:rPr>
+        <w:t>.</w:t>
+      </w:r>
+      <w:r>
+        <w:rPr>
+          <w:rFonts w:ascii="Times New Roman" w:hAnsi="Times New Roman" w:cs="Times New Roman"/>
+          <w:sz w:val="28"/>
+          <w:szCs w:val="28"/>
+        </w:rPr>
+        <w:t xml:space="preserve"> </w:t>
+      </w:r>
+      <w:r>
+        <w:rPr>
+          <w:rFonts w:ascii="Times New Roman" w:hAnsi="Times New Roman" w:cs="Times New Roman"/>
+          <w:sz w:val="28"/>
+          <w:szCs w:val="28"/>
+        </w:rPr>
+        <w:t>R</w:t>
+      </w:r>
+      <w:r>
+        <w:rPr>
+          <w:rFonts w:ascii="Times New Roman" w:hAnsi="Times New Roman" w:cs="Times New Roman"/>
+          <w:sz w:val="28"/>
+          <w:szCs w:val="28"/>
+        </w:rPr>
+        <w:t>ispettivamente</w:t>
+      </w:r>
+      <w:r>
+        <w:rPr>
+          <w:rFonts w:ascii="Times New Roman" w:hAnsi="Times New Roman" w:cs="Times New Roman"/>
+          <w:sz w:val="28"/>
+          <w:szCs w:val="28"/>
+        </w:rPr>
+        <w:t xml:space="preserve"> consentiranno di: inserire il testo che si vuole cercare, scegliere in quale colonna cercare il testo inserito, ordinare i dati in base ad un campo, effettuare la ricerca. </w:t>
+      </w:r>
     </w:p>
     <w:p>
       <w:pPr>
@@ -629,12 +842,171 @@
       </w:pPr>
       <w:r>
         <w:rPr>
+          <w:rFonts w:ascii="Times New Roman" w:hAnsi="Times New Roman" w:cs="Times New Roman"/>
+          <w:noProof/>
+          <w:sz w:val="28"/>
+          <w:szCs w:val="28"/>
+          <w:lang w:eastAsia="it-IT"/>
+        </w:rPr>
+        <w:lastRenderedPageBreak/>
+        <w:drawing>
+          <wp:inline distT="0" distB="0" distL="0" distR="0" wp14:anchorId="62A87835" wp14:editId="741863B1">
+            <wp:extent cx="4948778" cy="3546000"/>
+            <wp:effectExtent l="0" t="0" r="4445" b="0"/>
+            <wp:docPr id="4" name="Immagine 4" descr="C:\Users\admin\Documents\Alessandro\ProjectWork\Mockup\Slide5.jpg"/>
+            <wp:cNvGraphicFramePr>
+              <a:graphicFrameLocks xmlns:a="http://schemas.openxmlformats.org/drawingml/2006/main" noChangeAspect="1"/>
+            </wp:cNvGraphicFramePr>
+            <a:graphic xmlns:a="http://schemas.openxmlformats.org/drawingml/2006/main">
+              <a:graphicData uri="http://schemas.openxmlformats.org/drawingml/2006/picture">
+                <pic:pic xmlns:pic="http://schemas.openxmlformats.org/drawingml/2006/picture">
+                  <pic:nvPicPr>
+                    <pic:cNvPr id="0" name="Picture 4" descr="C:\Users\admin\Documents\Alessandro\ProjectWork\Mockup\Slide5.jpg"/>
+                    <pic:cNvPicPr>
+                      <a:picLocks noChangeAspect="1" noChangeArrowheads="1"/>
+                    </pic:cNvPicPr>
+                  </pic:nvPicPr>
+                  <pic:blipFill>
+                    <a:blip r:embed="rId8">
+                      <a:extLst>
+                        <a:ext uri="{28A0092B-C50C-407E-A947-70E740481C1C}">
+                          <a14:useLocalDpi xmlns:a14="http://schemas.microsoft.com/office/drawing/2010/main" val="0"/>
+                        </a:ext>
+                      </a:extLst>
+                    </a:blip>
+                    <a:srcRect/>
+                    <a:stretch>
+                      <a:fillRect/>
+                    </a:stretch>
+                  </pic:blipFill>
+                  <pic:spPr bwMode="auto">
+                    <a:xfrm>
+                      <a:off x="0" y="0"/>
+                      <a:ext cx="4948778" cy="3546000"/>
+                    </a:xfrm>
+                    <a:prstGeom prst="rect">
+                      <a:avLst/>
+                    </a:prstGeom>
+                    <a:noFill/>
+                    <a:ln>
+                      <a:noFill/>
+                    </a:ln>
+                  </pic:spPr>
+                </pic:pic>
+              </a:graphicData>
+            </a:graphic>
+          </wp:inline>
+        </w:drawing>
+      </w:r>
+    </w:p>
+    <w:p>
+      <w:pPr>
+        <w:pStyle w:val="Didascalia"/>
+        <w:jc w:val="center"/>
+        <w:rPr>
+          <w:noProof/>
+        </w:rPr>
+      </w:pPr>
+      <w:r>
+        <w:t xml:space="preserve">Fig. </w:t>
+      </w:r>
+      <w:r>
+        <w:t>3</w:t>
+      </w:r>
+    </w:p>
+    <w:p>
+      <w:pPr>
+        <w:pStyle w:val="Didascalia"/>
+        <w:jc w:val="center"/>
+      </w:pPr>
+      <w:r>
+        <w:rPr>
+          <w:rFonts w:ascii="Times New Roman" w:hAnsi="Times New Roman" w:cs="Times New Roman"/>
+          <w:noProof/>
+          <w:sz w:val="28"/>
+          <w:szCs w:val="28"/>
+          <w:lang w:eastAsia="it-IT"/>
+        </w:rPr>
+        <w:drawing>
+          <wp:inline distT="0" distB="0" distL="0" distR="0" wp14:anchorId="1C6A6332" wp14:editId="386C25F1">
+            <wp:extent cx="5031432" cy="3600000"/>
+            <wp:effectExtent l="0" t="0" r="0" b="635"/>
+            <wp:docPr id="10" name="Immagine 10" descr="C:\Users\admin\Documents\Alessandro\ProjectWork\Mockup\Slide4.jpg"/>
+            <wp:cNvGraphicFramePr>
+              <a:graphicFrameLocks xmlns:a="http://schemas.openxmlformats.org/drawingml/2006/main" noChangeAspect="1"/>
+            </wp:cNvGraphicFramePr>
+            <a:graphic xmlns:a="http://schemas.openxmlformats.org/drawingml/2006/main">
+              <a:graphicData uri="http://schemas.openxmlformats.org/drawingml/2006/picture">
+                <pic:pic xmlns:pic="http://schemas.openxmlformats.org/drawingml/2006/picture">
+                  <pic:nvPicPr>
+                    <pic:cNvPr id="0" name="Picture 10" descr="C:\Users\admin\Documents\Alessandro\ProjectWork\Mockup\Slide4.jpg"/>
+                    <pic:cNvPicPr>
+                      <a:picLocks noChangeAspect="1" noChangeArrowheads="1"/>
+                    </pic:cNvPicPr>
+                  </pic:nvPicPr>
+                  <pic:blipFill>
+                    <a:blip r:embed="rId9">
+                      <a:extLst>
+                        <a:ext uri="{28A0092B-C50C-407E-A947-70E740481C1C}">
+                          <a14:useLocalDpi xmlns:a14="http://schemas.microsoft.com/office/drawing/2010/main" val="0"/>
+                        </a:ext>
+                      </a:extLst>
+                    </a:blip>
+                    <a:srcRect/>
+                    <a:stretch>
+                      <a:fillRect/>
+                    </a:stretch>
+                  </pic:blipFill>
+                  <pic:spPr bwMode="auto">
+                    <a:xfrm>
+                      <a:off x="0" y="0"/>
+                      <a:ext cx="5031432" cy="3600000"/>
+                    </a:xfrm>
+                    <a:prstGeom prst="rect">
+                      <a:avLst/>
+                    </a:prstGeom>
+                    <a:noFill/>
+                    <a:ln>
+                      <a:noFill/>
+                    </a:ln>
+                  </pic:spPr>
+                </pic:pic>
+              </a:graphicData>
+            </a:graphic>
+          </wp:inline>
+        </w:drawing>
+      </w:r>
+    </w:p>
+    <w:p>
+      <w:pPr>
+        <w:pStyle w:val="Didascalia"/>
+        <w:jc w:val="center"/>
+      </w:pPr>
+      <w:r>
+        <w:t xml:space="preserve">Fig. </w:t>
+      </w:r>
+      <w:r>
+        <w:t>4</w:t>
+      </w:r>
+    </w:p>
+    <w:p>
+      <w:r>
+        <w:br w:type="page"/>
+      </w:r>
+    </w:p>
+    <w:p>
+      <w:pPr>
+        <w:keepNext/>
+        <w:jc w:val="center"/>
+      </w:pPr>
+      <w:r>
+        <w:rPr>
           <w:noProof/>
           <w:lang w:eastAsia="it-IT"/>
         </w:rPr>
         <w:lastRenderedPageBreak/>
         <w:drawing>
-          <wp:inline distT="0" distB="0" distL="0" distR="0">
+          <wp:inline distT="0" distB="0" distL="0" distR="0" wp14:anchorId="43C67E9A" wp14:editId="30F3B44F">
             <wp:extent cx="4957335" cy="3600000"/>
             <wp:effectExtent l="0" t="0" r="0" b="635"/>
             <wp:docPr id="12" name="Immagine 12" descr="C:\Users\admin\Documents\Alessandro\ProjectWork\Mockup\Slide3.jpg"/>
@@ -651,7 +1023,7 @@
                     </pic:cNvPicPr>
                   </pic:nvPicPr>
                   <pic:blipFill>
-                    <a:blip r:embed="rId8">
+                    <a:blip r:embed="rId10">
                       <a:extLst>
                         <a:ext uri="{28A0092B-C50C-407E-A947-70E740481C1C}">
                           <a14:useLocalDpi xmlns:a14="http://schemas.microsoft.com/office/drawing/2010/main" val="0"/>
@@ -689,37 +1061,37 @@
         <w:jc w:val="center"/>
       </w:pPr>
       <w:r>
-        <w:t xml:space="preserve">Fig. </w:t>
-      </w:r>
-      <w:fldSimple w:instr=" SEQ Fig. \* ARABIC ">
-        <w:r>
-          <w:rPr>
-            <w:noProof/>
-          </w:rPr>
-          <w:t>3</w:t>
-        </w:r>
-      </w:fldSimple>
-    </w:p>
-    <w:p/>
-    <w:p>
-      <w:pPr>
-        <w:keepNext/>
-        <w:spacing w:line="240" w:lineRule="auto"/>
-        <w:jc w:val="center"/>
-      </w:pPr>
-      <w:r>
-        <w:rPr>
-          <w:rFonts w:ascii="Times New Roman" w:hAnsi="Times New Roman" w:cs="Times New Roman"/>
-          <w:noProof/>
-          <w:sz w:val="28"/>
-          <w:szCs w:val="28"/>
-          <w:lang w:eastAsia="it-IT"/>
+        <w:t>Fig. 5</w:t>
+      </w:r>
+    </w:p>
+    <w:p>
+      <w:pPr>
+        <w:rPr>
+          <w:rFonts w:ascii="Times New Roman" w:hAnsi="Times New Roman" w:cs="Times New Roman"/>
+          <w:i/>
+          <w:sz w:val="28"/>
+          <w:szCs w:val="28"/>
+        </w:rPr>
+      </w:pPr>
+      <w:r>
+        <w:rPr>
+          <w:rFonts w:ascii="Times New Roman" w:hAnsi="Times New Roman" w:cs="Times New Roman"/>
+          <w:sz w:val="28"/>
+          <w:szCs w:val="28"/>
         </w:rPr>
         <w:drawing>
-          <wp:inline distT="0" distB="0" distL="0" distR="0" wp14:anchorId="62A87835" wp14:editId="741863B1">
-            <wp:extent cx="4948778" cy="3546000"/>
-            <wp:effectExtent l="0" t="0" r="4445" b="0"/>
-            <wp:docPr id="4" name="Immagine 4" descr="C:\Users\admin\Documents\Alessandro\ProjectWork\Mockup\Slide5.jpg"/>
+          <wp:anchor distT="0" distB="0" distL="114300" distR="114300" simplePos="0" relativeHeight="251658240" behindDoc="1" locked="0" layoutInCell="1" allowOverlap="1" wp14:anchorId="29098AF8" wp14:editId="6E252242">
+            <wp:simplePos x="0" y="0"/>
+            <wp:positionH relativeFrom="column">
+              <wp:posOffset>1201643</wp:posOffset>
+            </wp:positionH>
+            <wp:positionV relativeFrom="paragraph">
+              <wp:posOffset>292100</wp:posOffset>
+            </wp:positionV>
+            <wp:extent cx="124460" cy="124460"/>
+            <wp:effectExtent l="0" t="0" r="8890" b="8890"/>
+            <wp:wrapNone/>
+            <wp:docPr id="3" name="Immagine 3" descr="C:\Users\admin\Documents\Alessandro\ProjectWork\Icone\1494256731_info.png"/>
             <wp:cNvGraphicFramePr>
               <a:graphicFrameLocks xmlns:a="http://schemas.openxmlformats.org/drawingml/2006/main" noChangeAspect="1"/>
             </wp:cNvGraphicFramePr>
@@ -727,13 +1099,13 @@
               <a:graphicData uri="http://schemas.openxmlformats.org/drawingml/2006/picture">
                 <pic:pic xmlns:pic="http://schemas.openxmlformats.org/drawingml/2006/picture">
                   <pic:nvPicPr>
-                    <pic:cNvPr id="0" name="Picture 4" descr="C:\Users\admin\Documents\Alessandro\ProjectWork\Mockup\Slide5.jpg"/>
+                    <pic:cNvPr id="0" name="Picture 1" descr="C:\Users\admin\Documents\Alessandro\ProjectWork\Icone\1494256731_info.png"/>
                     <pic:cNvPicPr>
                       <a:picLocks noChangeAspect="1" noChangeArrowheads="1"/>
                     </pic:cNvPicPr>
                   </pic:nvPicPr>
                   <pic:blipFill>
-                    <a:blip r:embed="rId9">
+                    <a:blip r:embed="rId11" cstate="print">
                       <a:extLst>
                         <a:ext uri="{28A0092B-C50C-407E-A947-70E740481C1C}">
                           <a14:useLocalDpi xmlns:a14="http://schemas.microsoft.com/office/drawing/2010/main" val="0"/>
@@ -748,7 +1120,106 @@
                   <pic:spPr bwMode="auto">
                     <a:xfrm>
                       <a:off x="0" y="0"/>
-                      <a:ext cx="4948778" cy="3546000"/>
+                      <a:ext cx="124460" cy="124460"/>
+                    </a:xfrm>
+                    <a:prstGeom prst="rect">
+                      <a:avLst/>
+                    </a:prstGeom>
+                    <a:noFill/>
+                    <a:ln>
+                      <a:noFill/>
+                    </a:ln>
+                  </pic:spPr>
+                </pic:pic>
+              </a:graphicData>
+            </a:graphic>
+            <wp14:sizeRelH relativeFrom="page">
+              <wp14:pctWidth>0</wp14:pctWidth>
+            </wp14:sizeRelH>
+            <wp14:sizeRelV relativeFrom="page">
+              <wp14:pctHeight>0</wp14:pctHeight>
+            </wp14:sizeRelV>
+          </wp:anchor>
+        </w:drawing>
+      </w:r>
+      <w:r>
+        <w:rPr>
+          <w:rFonts w:ascii="Times New Roman" w:hAnsi="Times New Roman" w:cs="Times New Roman"/>
+          <w:sz w:val="28"/>
+          <w:szCs w:val="28"/>
+        </w:rPr>
+        <w:t xml:space="preserve">La pagina dei pazienti si differenzia dalle altre, in quanto presenta all’inizio di ogni record, un’icona  </w:t>
+      </w:r>
+      <w:r>
+        <w:rPr>
+          <w:rFonts w:ascii="Times New Roman" w:hAnsi="Times New Roman" w:cs="Times New Roman"/>
+          <w:sz w:val="28"/>
+          <w:szCs w:val="28"/>
+        </w:rPr>
+        <w:t xml:space="preserve">   </w:t>
+      </w:r>
+      <w:r>
+        <w:rPr>
+          <w:rFonts w:ascii="Times New Roman" w:hAnsi="Times New Roman" w:cs="Times New Roman"/>
+          <w:sz w:val="28"/>
+          <w:szCs w:val="28"/>
+        </w:rPr>
+        <w:t xml:space="preserve">che consentirà al medico di poter visualizzare la scheda di un singolo paziente. </w:t>
+      </w:r>
+      <w:r>
+        <w:rPr>
+          <w:rFonts w:ascii="Times New Roman" w:hAnsi="Times New Roman" w:cs="Times New Roman"/>
+          <w:i/>
+          <w:sz w:val="28"/>
+          <w:szCs w:val="28"/>
+        </w:rPr>
+        <w:t>(Vedi Fig. 6)</w:t>
+      </w:r>
+    </w:p>
+    <w:p>
+      <w:pPr>
+        <w:keepNext/>
+        <w:jc w:val="center"/>
+      </w:pPr>
+      <w:r>
+        <w:rPr>
+          <w:noProof/>
+          <w:lang w:eastAsia="it-IT"/>
+        </w:rPr>
+        <w:drawing>
+          <wp:inline distT="0" distB="0" distL="0" distR="0" wp14:anchorId="2EB749D7" wp14:editId="48987F44">
+            <wp:extent cx="5003839" cy="3600000"/>
+            <wp:effectExtent l="0" t="0" r="6350" b="635"/>
+            <wp:docPr id="5" name="Immagine 5" descr="C:\Users\admin\Documents\Alessandro\ProjectWork\Mockup\SchedaPaziente.jpg"/>
+            <wp:cNvGraphicFramePr>
+              <a:graphicFrameLocks xmlns:a="http://schemas.openxmlformats.org/drawingml/2006/main" noChangeAspect="1"/>
+            </wp:cNvGraphicFramePr>
+            <a:graphic xmlns:a="http://schemas.openxmlformats.org/drawingml/2006/main">
+              <a:graphicData uri="http://schemas.openxmlformats.org/drawingml/2006/picture">
+                <pic:pic xmlns:pic="http://schemas.openxmlformats.org/drawingml/2006/picture">
+                  <pic:nvPicPr>
+                    <pic:cNvPr id="0" name="Picture 2" descr="C:\Users\admin\Documents\Alessandro\ProjectWork\Mockup\SchedaPaziente.jpg"/>
+                    <pic:cNvPicPr>
+                      <a:picLocks noChangeAspect="1" noChangeArrowheads="1"/>
+                    </pic:cNvPicPr>
+                  </pic:nvPicPr>
+                  <pic:blipFill>
+                    <a:blip r:embed="rId12">
+                      <a:extLst>
+                        <a:ext uri="{28A0092B-C50C-407E-A947-70E740481C1C}">
+                          <a14:useLocalDpi xmlns:a14="http://schemas.microsoft.com/office/drawing/2010/main" val="0"/>
+                        </a:ext>
+                      </a:extLst>
+                    </a:blip>
+                    <a:srcRect/>
+                    <a:stretch>
+                      <a:fillRect/>
+                    </a:stretch>
+                  </pic:blipFill>
+                  <pic:spPr bwMode="auto">
+                    <a:xfrm>
+                      <a:off x="0" y="0"/>
+                      <a:ext cx="5003839" cy="3600000"/>
                     </a:xfrm>
                     <a:prstGeom prst="rect">
                       <a:avLst/>
@@ -771,172 +1242,92 @@
         <w:jc w:val="center"/>
       </w:pPr>
       <w:r>
-        <w:t xml:space="preserve">Fig. </w:t>
-      </w:r>
-      <w:fldSimple w:instr=" SEQ Fig. \* ARABIC ">
-        <w:r>
-          <w:rPr>
-            <w:noProof/>
-          </w:rPr>
-          <w:t>4</w:t>
-        </w:r>
-      </w:fldSimple>
-    </w:p>
-    <w:p>
-      <w:pPr>
-        <w:rPr>
-          <w:b/>
-          <w:bCs/>
-          <w:color w:val="4F81BD" w:themeColor="accent1"/>
-          <w:sz w:val="18"/>
-          <w:szCs w:val="18"/>
-        </w:rPr>
-      </w:pPr>
-      <w:r>
-        <w:br w:type="page"/>
-      </w:r>
-    </w:p>
-    <w:p>
-      <w:pPr>
-        <w:pStyle w:val="Didascalia"/>
-        <w:rPr>
-          <w:rFonts w:ascii="Times New Roman" w:hAnsi="Times New Roman" w:cs="Times New Roman"/>
-          <w:b w:val="0"/>
-          <w:bCs w:val="0"/>
-          <w:color w:val="auto"/>
-          <w:sz w:val="28"/>
-          <w:szCs w:val="28"/>
-        </w:rPr>
-      </w:pPr>
-      <w:r>
-        <w:rPr>
-          <w:rFonts w:ascii="Times New Roman" w:hAnsi="Times New Roman" w:cs="Times New Roman"/>
-          <w:b w:val="0"/>
-          <w:bCs w:val="0"/>
-          <w:color w:val="auto"/>
+        <w:t>Fig. 6</w:t>
+      </w:r>
+    </w:p>
+    <w:p/>
+    <w:p>
+      <w:pPr>
+        <w:rPr>
+          <w:rFonts w:ascii="Times New Roman" w:hAnsi="Times New Roman" w:cs="Times New Roman"/>
+          <w:i/>
+          <w:sz w:val="28"/>
+          <w:szCs w:val="28"/>
+        </w:rPr>
+      </w:pPr>
+      <w:r>
+        <w:rPr>
+          <w:rFonts w:ascii="Times New Roman" w:hAnsi="Times New Roman" w:cs="Times New Roman"/>
           <w:sz w:val="28"/>
           <w:szCs w:val="28"/>
         </w:rPr>
         <w:lastRenderedPageBreak/>
-        <w:t>L’unica differenza la si trova nella pagina dei certificati la quale mostrerà</w:t>
-      </w:r>
-      <w:r>
-        <w:rPr>
-          <w:rFonts w:ascii="Times New Roman" w:hAnsi="Times New Roman" w:cs="Times New Roman"/>
-          <w:b w:val="0"/>
-          <w:bCs w:val="0"/>
-          <w:color w:val="auto"/>
-          <w:sz w:val="28"/>
-          <w:szCs w:val="28"/>
-        </w:rPr>
-        <w:t>,</w:t>
-      </w:r>
-      <w:r>
-        <w:rPr>
-          <w:rFonts w:ascii="Times New Roman" w:hAnsi="Times New Roman" w:cs="Times New Roman"/>
-          <w:b w:val="0"/>
-          <w:bCs w:val="0"/>
-          <w:color w:val="auto"/>
-          <w:sz w:val="28"/>
-          <w:szCs w:val="28"/>
-        </w:rPr>
-        <w:t xml:space="preserve"> oltre alla struttura precedentemente descritta</w:t>
-      </w:r>
-      <w:r>
-        <w:rPr>
-          <w:rFonts w:ascii="Times New Roman" w:hAnsi="Times New Roman" w:cs="Times New Roman"/>
-          <w:b w:val="0"/>
-          <w:bCs w:val="0"/>
-          <w:color w:val="auto"/>
-          <w:sz w:val="28"/>
-          <w:szCs w:val="28"/>
-        </w:rPr>
-        <w:t>,</w:t>
-      </w:r>
-      <w:r>
-        <w:rPr>
-          <w:rFonts w:ascii="Times New Roman" w:hAnsi="Times New Roman" w:cs="Times New Roman"/>
-          <w:b w:val="0"/>
-          <w:bCs w:val="0"/>
-          <w:color w:val="auto"/>
-          <w:sz w:val="28"/>
-          <w:szCs w:val="28"/>
-        </w:rPr>
-        <w:t xml:space="preserve"> anche un pulsante “Nuovo Certificato” che consentirà l’inserimento di un nuovo certificato all’interno dell’</w:t>
-      </w:r>
-      <w:r>
-        <w:rPr>
-          <w:rFonts w:ascii="Times New Roman" w:hAnsi="Times New Roman" w:cs="Times New Roman"/>
-          <w:b w:val="0"/>
-          <w:bCs w:val="0"/>
-          <w:color w:val="auto"/>
-          <w:sz w:val="28"/>
-          <w:szCs w:val="28"/>
-        </w:rPr>
-        <w:t xml:space="preserve">opportuna tabella del DB. </w:t>
-      </w:r>
-      <w:r>
-        <w:rPr>
-          <w:rFonts w:ascii="Times New Roman" w:hAnsi="Times New Roman" w:cs="Times New Roman"/>
-          <w:b w:val="0"/>
-          <w:bCs w:val="0"/>
+        <w:t xml:space="preserve">Tramite </w:t>
+      </w:r>
+      <w:r>
+        <w:rPr>
+          <w:rFonts w:ascii="Times New Roman" w:hAnsi="Times New Roman" w:cs="Times New Roman"/>
+          <w:sz w:val="28"/>
+          <w:szCs w:val="28"/>
+        </w:rPr>
+        <w:t>la</w:t>
+      </w:r>
+      <w:r>
+        <w:rPr>
+          <w:rFonts w:ascii="Times New Roman" w:hAnsi="Times New Roman" w:cs="Times New Roman"/>
+          <w:sz w:val="28"/>
+          <w:szCs w:val="28"/>
+        </w:rPr>
+        <w:t xml:space="preserve"> scheda</w:t>
+      </w:r>
+      <w:r>
+        <w:rPr>
+          <w:rFonts w:ascii="Times New Roman" w:hAnsi="Times New Roman" w:cs="Times New Roman"/>
+          <w:sz w:val="28"/>
+          <w:szCs w:val="28"/>
+        </w:rPr>
+        <w:t xml:space="preserve"> del singolo paziente</w:t>
+      </w:r>
+      <w:r>
+        <w:rPr>
+          <w:rFonts w:ascii="Times New Roman" w:hAnsi="Times New Roman" w:cs="Times New Roman"/>
+          <w:sz w:val="28"/>
+          <w:szCs w:val="28"/>
+        </w:rPr>
+        <w:t>, è inoltre possibile visualizzare lo storico dei</w:t>
+      </w:r>
+      <w:r>
+        <w:rPr>
+          <w:rFonts w:ascii="Times New Roman" w:hAnsi="Times New Roman" w:cs="Times New Roman"/>
+          <w:sz w:val="28"/>
+          <w:szCs w:val="28"/>
+        </w:rPr>
+        <w:t xml:space="preserve"> suoi certificati</w:t>
+      </w:r>
+      <w:r>
+        <w:rPr>
+          <w:rFonts w:ascii="Times New Roman" w:hAnsi="Times New Roman" w:cs="Times New Roman"/>
+          <w:sz w:val="28"/>
+          <w:szCs w:val="28"/>
+        </w:rPr>
+        <w:t xml:space="preserve"> e all’occorrenza crearne uno nuovo, partendo da un modello precompilato con i dati del paziente scelto.</w:t>
+      </w:r>
+      <w:r>
+        <w:rPr>
+          <w:rFonts w:ascii="Times New Roman" w:hAnsi="Times New Roman" w:cs="Times New Roman"/>
+          <w:sz w:val="28"/>
+          <w:szCs w:val="28"/>
+        </w:rPr>
+        <w:t xml:space="preserve"> </w:t>
+      </w:r>
+      <w:r>
+        <w:rPr>
+          <w:rFonts w:ascii="Times New Roman" w:hAnsi="Times New Roman" w:cs="Times New Roman"/>
           <w:i/>
-          <w:color w:val="auto"/>
-          <w:sz w:val="28"/>
-          <w:szCs w:val="28"/>
-        </w:rPr>
-        <w:t>(Vedi Fig. 5)</w:t>
-      </w:r>
-    </w:p>
-    <w:p>
-      <w:pPr>
-        <w:rPr>
-          <w:rFonts w:ascii="Times New Roman" w:hAnsi="Times New Roman" w:cs="Times New Roman"/>
-          <w:sz w:val="28"/>
-          <w:szCs w:val="28"/>
-        </w:rPr>
-      </w:pPr>
-      <w:r>
-        <w:rPr>
-          <w:rFonts w:ascii="Times New Roman" w:hAnsi="Times New Roman" w:cs="Times New Roman"/>
-          <w:sz w:val="28"/>
-          <w:szCs w:val="28"/>
-        </w:rPr>
-        <w:t xml:space="preserve">Tali certificati verranno inviati al server remoto, connettendosi sempre tramite una chiamata (RESTFUL) ai servizi API disponibili, sia manualmente dal medico che in maniera autonoma </w:t>
-      </w:r>
-      <w:r>
-        <w:rPr>
-          <w:rFonts w:ascii="Times New Roman" w:hAnsi="Times New Roman" w:cs="Times New Roman"/>
-          <w:sz w:val="28"/>
-          <w:szCs w:val="28"/>
-        </w:rPr>
-        <w:t>dopo aver fatto</w:t>
-      </w:r>
-      <w:r>
-        <w:rPr>
-          <w:rFonts w:ascii="Times New Roman" w:hAnsi="Times New Roman" w:cs="Times New Roman"/>
-          <w:sz w:val="28"/>
-          <w:szCs w:val="28"/>
-        </w:rPr>
-        <w:t xml:space="preserve"> un </w:t>
-      </w:r>
-      <w:proofErr w:type="spellStart"/>
-      <w:r>
-        <w:rPr>
-          <w:rFonts w:ascii="Times New Roman" w:hAnsi="Times New Roman" w:cs="Times New Roman"/>
-          <w:sz w:val="28"/>
-          <w:szCs w:val="28"/>
-        </w:rPr>
-        <w:t>check</w:t>
-      </w:r>
-      <w:proofErr w:type="spellEnd"/>
-      <w:r>
-        <w:rPr>
-          <w:rFonts w:ascii="Times New Roman" w:hAnsi="Times New Roman" w:cs="Times New Roman"/>
-          <w:sz w:val="28"/>
-          <w:szCs w:val="28"/>
-        </w:rPr>
-        <w:t xml:space="preserve"> della connessione e un invio schedulato ogni 4 ore.</w:t>
+          <w:sz w:val="28"/>
+          <w:szCs w:val="28"/>
+        </w:rPr>
+        <w:t>(Vedi Fig. 7)</w:t>
       </w:r>
     </w:p>
     <w:p>
@@ -947,16 +1338,17 @@
       <w:r>
         <w:rPr>
           <w:rFonts w:ascii="Times New Roman" w:hAnsi="Times New Roman" w:cs="Times New Roman"/>
+          <w:i/>
           <w:noProof/>
           <w:sz w:val="28"/>
           <w:szCs w:val="28"/>
           <w:lang w:eastAsia="it-IT"/>
         </w:rPr>
         <w:drawing>
-          <wp:inline distT="0" distB="0" distL="0" distR="0" wp14:anchorId="748DB2E0" wp14:editId="7B14277E">
-            <wp:extent cx="5031432" cy="3600000"/>
+          <wp:inline distT="0" distB="0" distL="0" distR="0" wp14:anchorId="37871295" wp14:editId="53E0B45F">
+            <wp:extent cx="5011071" cy="3600000"/>
             <wp:effectExtent l="0" t="0" r="0" b="635"/>
-            <wp:docPr id="10" name="Immagine 10" descr="C:\Users\admin\Documents\Alessandro\ProjectWork\Mockup\Slide4.jpg"/>
+            <wp:docPr id="6" name="Immagine 6" descr="C:\Users\admin\Documents\Alessandro\ProjectWork\Mockup\NuovoCertificato.jpg"/>
             <wp:cNvGraphicFramePr>
               <a:graphicFrameLocks xmlns:a="http://schemas.openxmlformats.org/drawingml/2006/main" noChangeAspect="1"/>
             </wp:cNvGraphicFramePr>
@@ -964,13 +1356,13 @@
               <a:graphicData uri="http://schemas.openxmlformats.org/drawingml/2006/picture">
                 <pic:pic xmlns:pic="http://schemas.openxmlformats.org/drawingml/2006/picture">
                   <pic:nvPicPr>
-                    <pic:cNvPr id="0" name="Picture 10" descr="C:\Users\admin\Documents\Alessandro\ProjectWork\Mockup\Slide4.jpg"/>
+                    <pic:cNvPr id="0" name="Picture 3" descr="C:\Users\admin\Documents\Alessandro\ProjectWork\Mockup\NuovoCertificato.jpg"/>
                     <pic:cNvPicPr>
                       <a:picLocks noChangeAspect="1" noChangeArrowheads="1"/>
                     </pic:cNvPicPr>
                   </pic:nvPicPr>
                   <pic:blipFill>
-                    <a:blip r:embed="rId10">
+                    <a:blip r:embed="rId13">
                       <a:extLst>
                         <a:ext uri="{28A0092B-C50C-407E-A947-70E740481C1C}">
                           <a14:useLocalDpi xmlns:a14="http://schemas.microsoft.com/office/drawing/2010/main" val="0"/>
@@ -985,7 +1377,7 @@
                   <pic:spPr bwMode="auto">
                     <a:xfrm>
                       <a:off x="0" y="0"/>
-                      <a:ext cx="5031432" cy="3600000"/>
+                      <a:ext cx="5011071" cy="3600000"/>
                     </a:xfrm>
                     <a:prstGeom prst="rect">
                       <a:avLst/>
@@ -1013,16 +1405,19 @@
         </w:rPr>
       </w:pPr>
       <w:r>
-        <w:t xml:space="preserve">Fig. </w:t>
-      </w:r>
-      <w:fldSimple w:instr=" SEQ Fig. \* ARABIC ">
-        <w:r>
-          <w:rPr>
-            <w:noProof/>
-          </w:rPr>
-          <w:t>5</w:t>
-        </w:r>
-      </w:fldSimple>
+        <w:t>Fig. 7</w:t>
+      </w:r>
+      <w:bookmarkStart w:id="0" w:name="_GoBack"/>
+      <w:bookmarkEnd w:id="0"/>
+    </w:p>
+    <w:p>
+      <w:pPr>
+        <w:rPr>
+          <w:rFonts w:ascii="Times New Roman" w:hAnsi="Times New Roman" w:cs="Times New Roman"/>
+          <w:sz w:val="28"/>
+          <w:szCs w:val="28"/>
+        </w:rPr>
+      </w:pPr>
     </w:p>
     <w:sectPr>
       <w:pgSz w:w="11906" w:h="16838"/>

</xml_diff>

<commit_message>
Ultimo commit dal corso IFOA, fine delle modifiche grafiche e delle funzionalità di base, nuova documentazione con schermate aggiornate
</commit_message>
<xml_diff>
--- a/Documentazione/Documentazione Applicazione Medico.docx
+++ b/Documentazione/Documentazione Applicazione Medico.docx
@@ -148,136 +148,239 @@
           <w:sz w:val="28"/>
           <w:szCs w:val="28"/>
         </w:rPr>
-        <w:t>Ambiente di Sviluppo Modello Dati:</w:t>
-      </w:r>
-      <w:r>
-        <w:rPr>
-          <w:rFonts w:ascii="Times New Roman" w:hAnsi="Times New Roman" w:cs="Times New Roman"/>
+        <w:t>DBMS</w:t>
+      </w:r>
+      <w:r>
+        <w:rPr>
+          <w:rFonts w:ascii="Times New Roman" w:hAnsi="Times New Roman" w:cs="Times New Roman"/>
+          <w:b/>
           <w:sz w:val="28"/>
           <w:szCs w:val="28"/>
         </w:rPr>
-        <w:t xml:space="preserve"> </w:t>
-      </w:r>
-      <w:proofErr w:type="spellStart"/>
+        <w:t>:</w:t>
+      </w:r>
       <w:r>
         <w:rPr>
           <w:rFonts w:ascii="Times New Roman" w:hAnsi="Times New Roman" w:cs="Times New Roman"/>
           <w:sz w:val="28"/>
           <w:szCs w:val="28"/>
         </w:rPr>
-        <w:t>Sql</w:t>
-      </w:r>
-      <w:proofErr w:type="spellEnd"/>
+        <w:t xml:space="preserve"> </w:t>
+      </w:r>
+      <w:proofErr w:type="spellStart"/>
       <w:r>
         <w:rPr>
           <w:rFonts w:ascii="Times New Roman" w:hAnsi="Times New Roman" w:cs="Times New Roman"/>
           <w:sz w:val="28"/>
           <w:szCs w:val="28"/>
         </w:rPr>
-        <w:t xml:space="preserve"> Server Management Studio 2014</w:t>
-      </w:r>
-    </w:p>
-    <w:p>
-      <w:pPr>
-        <w:spacing w:line="240" w:lineRule="auto"/>
+        <w:t>Sql</w:t>
+      </w:r>
+      <w:proofErr w:type="spellEnd"/>
+      <w:r>
         <w:rPr>
           <w:rFonts w:ascii="Times New Roman" w:hAnsi="Times New Roman" w:cs="Times New Roman"/>
           <w:sz w:val="28"/>
           <w:szCs w:val="28"/>
         </w:rPr>
-      </w:pPr>
+        <w:t xml:space="preserve"> Server Management Studio 2014</w:t>
+      </w:r>
     </w:p>
     <w:p>
       <w:pPr>
         <w:spacing w:line="240" w:lineRule="auto"/>
         <w:rPr>
           <w:rFonts w:ascii="Times New Roman" w:hAnsi="Times New Roman" w:cs="Times New Roman"/>
-          <w:i/>
           <w:sz w:val="28"/>
           <w:szCs w:val="28"/>
         </w:rPr>
       </w:pPr>
-      <w:r>
-        <w:rPr>
-          <w:rFonts w:ascii="Times New Roman" w:hAnsi="Times New Roman" w:cs="Times New Roman"/>
-          <w:sz w:val="28"/>
-          <w:szCs w:val="28"/>
-        </w:rPr>
-        <w:t>Ad ogni avvio l’applicazione effettuerà una sincronizzazione (</w:t>
-      </w:r>
-      <w:r>
-        <w:rPr>
-          <w:rFonts w:ascii="Times New Roman" w:hAnsi="Times New Roman" w:cs="Times New Roman"/>
-          <w:sz w:val="28"/>
-          <w:szCs w:val="28"/>
-        </w:rPr>
-        <w:t xml:space="preserve">con </w:t>
-      </w:r>
-      <w:r>
-        <w:rPr>
-          <w:rFonts w:ascii="Times New Roman" w:hAnsi="Times New Roman" w:cs="Times New Roman"/>
-          <w:sz w:val="28"/>
-          <w:szCs w:val="28"/>
+    </w:p>
+    <w:p>
+      <w:pPr>
+        <w:spacing w:line="240" w:lineRule="auto"/>
+        <w:jc w:val="center"/>
+        <w:rPr>
+          <w:rFonts w:ascii="Times New Roman" w:hAnsi="Times New Roman" w:cs="Times New Roman"/>
+          <w:b/>
+          <w:sz w:val="30"/>
+          <w:szCs w:val="30"/>
+        </w:rPr>
+      </w:pPr>
+      <w:r>
+        <w:rPr>
+          <w:rFonts w:ascii="Times New Roman" w:hAnsi="Times New Roman" w:cs="Times New Roman"/>
+          <w:b/>
+          <w:sz w:val="30"/>
+          <w:szCs w:val="30"/>
+        </w:rPr>
+        <w:t>SINCRONIZZAZIONE</w:t>
+      </w:r>
+    </w:p>
+    <w:p>
+      <w:pPr>
+        <w:spacing w:line="240" w:lineRule="auto"/>
+        <w:rPr>
+          <w:rFonts w:ascii="Times New Roman" w:hAnsi="Times New Roman" w:cs="Times New Roman"/>
+          <w:i/>
+          <w:sz w:val="24"/>
+          <w:szCs w:val="24"/>
+        </w:rPr>
+      </w:pPr>
+      <w:r>
+        <w:rPr>
+          <w:rFonts w:ascii="Times New Roman" w:hAnsi="Times New Roman" w:cs="Times New Roman"/>
+          <w:sz w:val="24"/>
+          <w:szCs w:val="24"/>
+        </w:rPr>
+        <w:t>Ad ogni avvio</w:t>
+      </w:r>
+      <w:r>
+        <w:rPr>
+          <w:rFonts w:ascii="Times New Roman" w:hAnsi="Times New Roman" w:cs="Times New Roman"/>
+          <w:sz w:val="24"/>
+          <w:szCs w:val="24"/>
+        </w:rPr>
+        <w:t>,</w:t>
+      </w:r>
+      <w:r>
+        <w:rPr>
+          <w:rFonts w:ascii="Times New Roman" w:hAnsi="Times New Roman" w:cs="Times New Roman"/>
+          <w:sz w:val="24"/>
+          <w:szCs w:val="24"/>
+        </w:rPr>
+        <w:t xml:space="preserve"> l’applicazione effettuerà una sincronizzazione (</w:t>
+      </w:r>
+      <w:r>
+        <w:rPr>
+          <w:rFonts w:ascii="Times New Roman" w:hAnsi="Times New Roman" w:cs="Times New Roman"/>
+          <w:sz w:val="24"/>
+          <w:szCs w:val="24"/>
+        </w:rPr>
+        <w:t>tramite</w:t>
+      </w:r>
+      <w:r>
+        <w:rPr>
+          <w:rFonts w:ascii="Times New Roman" w:hAnsi="Times New Roman" w:cs="Times New Roman"/>
+          <w:sz w:val="24"/>
+          <w:szCs w:val="24"/>
+        </w:rPr>
+        <w:t xml:space="preserve"> </w:t>
+      </w:r>
+      <w:r>
+        <w:rPr>
+          <w:rFonts w:ascii="Times New Roman" w:hAnsi="Times New Roman" w:cs="Times New Roman"/>
+          <w:sz w:val="24"/>
+          <w:szCs w:val="24"/>
         </w:rPr>
         <w:t xml:space="preserve">chiamata RESTFUL) con il server </w:t>
       </w:r>
       <w:r>
         <w:rPr>
           <w:rFonts w:ascii="Times New Roman" w:hAnsi="Times New Roman" w:cs="Times New Roman"/>
-          <w:sz w:val="28"/>
-          <w:szCs w:val="28"/>
-        </w:rPr>
-        <w:t xml:space="preserve">remoto, collegandosi ai servizi </w:t>
-      </w:r>
-      <w:r>
-        <w:rPr>
-          <w:rFonts w:ascii="Times New Roman" w:hAnsi="Times New Roman" w:cs="Times New Roman"/>
-          <w:sz w:val="28"/>
-          <w:szCs w:val="28"/>
-        </w:rPr>
-        <w:t xml:space="preserve">API disponibili, così da poter aggiornare i dati contenuti sul DB locale. </w:t>
+          <w:sz w:val="24"/>
+          <w:szCs w:val="24"/>
+        </w:rPr>
+        <w:t>remoto</w:t>
+      </w:r>
+      <w:r>
+        <w:rPr>
+          <w:rFonts w:ascii="Times New Roman" w:hAnsi="Times New Roman" w:cs="Times New Roman"/>
+          <w:sz w:val="24"/>
+          <w:szCs w:val="24"/>
+        </w:rPr>
+        <w:t xml:space="preserve"> </w:t>
       </w:r>
       <w:r>
         <w:rPr>
           <w:rFonts w:ascii="Times New Roman" w:hAnsi="Times New Roman" w:cs="Times New Roman"/>
           <w:i/>
-          <w:sz w:val="28"/>
-          <w:szCs w:val="28"/>
+          <w:sz w:val="24"/>
+          <w:szCs w:val="24"/>
         </w:rPr>
         <w:t>(Vedi Fig. 1)</w:t>
       </w:r>
-    </w:p>
-    <w:p>
-      <w:pPr>
-        <w:spacing w:line="240" w:lineRule="auto"/>
-        <w:rPr>
-          <w:rFonts w:ascii="Times New Roman" w:hAnsi="Times New Roman" w:cs="Times New Roman"/>
-          <w:i/>
-          <w:sz w:val="28"/>
-          <w:szCs w:val="28"/>
-        </w:rPr>
-      </w:pPr>
+      <w:r>
+        <w:rPr>
+          <w:rFonts w:ascii="Times New Roman" w:hAnsi="Times New Roman" w:cs="Times New Roman"/>
+          <w:sz w:val="24"/>
+          <w:szCs w:val="24"/>
+        </w:rPr>
+        <w:t xml:space="preserve">, collegandosi ai servizi </w:t>
+      </w:r>
+      <w:r>
+        <w:rPr>
+          <w:rFonts w:ascii="Times New Roman" w:hAnsi="Times New Roman" w:cs="Times New Roman"/>
+          <w:sz w:val="24"/>
+          <w:szCs w:val="24"/>
+        </w:rPr>
+        <w:t>API disponibili, così da poter aggiornare i dati contenuti sul DB locale.</w:t>
+      </w:r>
+      <w:r>
+        <w:rPr>
+          <w:rFonts w:ascii="Times New Roman" w:hAnsi="Times New Roman" w:cs="Times New Roman"/>
+          <w:sz w:val="24"/>
+          <w:szCs w:val="24"/>
+        </w:rPr>
+        <w:t xml:space="preserve"> Inoltre </w:t>
+      </w:r>
+      <w:r>
+        <w:rPr>
+          <w:rFonts w:ascii="Times New Roman" w:hAnsi="Times New Roman" w:cs="Times New Roman"/>
+          <w:sz w:val="24"/>
+          <w:szCs w:val="24"/>
+        </w:rPr>
+        <w:t>effettuerà l’invio</w:t>
+      </w:r>
+      <w:r>
+        <w:rPr>
+          <w:rFonts w:ascii="Times New Roman" w:hAnsi="Times New Roman" w:cs="Times New Roman"/>
+          <w:sz w:val="24"/>
+          <w:szCs w:val="24"/>
+        </w:rPr>
+        <w:t xml:space="preserve"> </w:t>
+      </w:r>
+      <w:r>
+        <w:rPr>
+          <w:rFonts w:ascii="Times New Roman" w:hAnsi="Times New Roman" w:cs="Times New Roman"/>
+          <w:sz w:val="24"/>
+          <w:szCs w:val="24"/>
+        </w:rPr>
+        <w:t>de</w:t>
+      </w:r>
+      <w:r>
+        <w:rPr>
+          <w:rFonts w:ascii="Times New Roman" w:hAnsi="Times New Roman" w:cs="Times New Roman"/>
+          <w:sz w:val="24"/>
+          <w:szCs w:val="24"/>
+        </w:rPr>
+        <w:t>i certificati creati successivamente all’ultima data di sincronizzazione.</w:t>
+      </w:r>
     </w:p>
     <w:p>
       <w:pPr>
         <w:keepNext/>
         <w:spacing w:line="240" w:lineRule="auto"/>
         <w:jc w:val="center"/>
+        <w:rPr>
+          <w:sz w:val="24"/>
+          <w:szCs w:val="24"/>
+        </w:rPr>
       </w:pPr>
       <w:r>
         <w:rPr>
           <w:rFonts w:ascii="Times New Roman" w:hAnsi="Times New Roman" w:cs="Times New Roman"/>
           <w:i/>
           <w:noProof/>
-          <w:sz w:val="28"/>
-          <w:szCs w:val="28"/>
+          <w:sz w:val="24"/>
+          <w:szCs w:val="24"/>
           <w:lang w:eastAsia="it-IT"/>
         </w:rPr>
         <w:drawing>
-          <wp:inline distT="0" distB="0" distL="0" distR="0" wp14:anchorId="48FD6A85" wp14:editId="3CEC5432">
-            <wp:extent cx="5098811" cy="3600000"/>
-            <wp:effectExtent l="0" t="0" r="6985" b="635"/>
-            <wp:docPr id="1" name="Immagine 1" descr="C:\Users\admin\Documents\Alessandro\ProjectWork\Mockup\Slide1.jpg"/>
+          <wp:inline distT="0" distB="0" distL="0" distR="0" wp14:anchorId="21ADF16F" wp14:editId="291401D2">
+            <wp:extent cx="6109970" cy="3307080"/>
+            <wp:effectExtent l="0" t="0" r="5080" b="7620"/>
+            <wp:docPr id="7" name="Immagine 7" descr="C:\Users\admin\Documents\Alessandro\ProjectWork\Documentazione\Immagini\Loader.jpg"/>
             <wp:cNvGraphicFramePr>
               <a:graphicFrameLocks xmlns:a="http://schemas.openxmlformats.org/drawingml/2006/main" noChangeAspect="1"/>
             </wp:cNvGraphicFramePr>
@@ -285,13 +388,13 @@
               <a:graphicData uri="http://schemas.openxmlformats.org/drawingml/2006/picture">
                 <pic:pic xmlns:pic="http://schemas.openxmlformats.org/drawingml/2006/picture">
                   <pic:nvPicPr>
-                    <pic:cNvPr id="0" name="Picture 1" descr="C:\Users\admin\Documents\Alessandro\ProjectWork\Mockup\Slide1.jpg"/>
+                    <pic:cNvPr id="0" name="Picture 1" descr="C:\Users\admin\Documents\Alessandro\ProjectWork\Documentazione\Immagini\Loader.jpg"/>
                     <pic:cNvPicPr>
                       <a:picLocks noChangeAspect="1" noChangeArrowheads="1"/>
                     </pic:cNvPicPr>
                   </pic:nvPicPr>
                   <pic:blipFill>
-                    <a:blip r:embed="rId6">
+                    <a:blip r:embed="rId6" cstate="print">
                       <a:extLst>
                         <a:ext uri="{28A0092B-C50C-407E-A947-70E740481C1C}">
                           <a14:useLocalDpi xmlns:a14="http://schemas.microsoft.com/office/drawing/2010/main" val="0"/>
@@ -306,7 +409,7 @@
                   <pic:spPr bwMode="auto">
                     <a:xfrm>
                       <a:off x="0" y="0"/>
-                      <a:ext cx="5098811" cy="3600000"/>
+                      <a:ext cx="6109970" cy="3307080"/>
                     </a:xfrm>
                     <a:prstGeom prst="rect">
                       <a:avLst/>
@@ -329,142 +432,97 @@
         <w:jc w:val="center"/>
         <w:rPr>
           <w:rFonts w:ascii="Times New Roman" w:hAnsi="Times New Roman" w:cs="Times New Roman"/>
+          <w:sz w:val="20"/>
+          <w:szCs w:val="20"/>
+        </w:rPr>
+      </w:pPr>
+      <w:r>
+        <w:rPr>
+          <w:sz w:val="20"/>
+          <w:szCs w:val="20"/>
+        </w:rPr>
+        <w:t xml:space="preserve">Fig. </w:t>
+      </w:r>
+      <w:r>
+        <w:rPr>
+          <w:sz w:val="20"/>
+          <w:szCs w:val="20"/>
+        </w:rPr>
+        <w:fldChar w:fldCharType="begin"/>
+      </w:r>
+      <w:r>
+        <w:rPr>
+          <w:sz w:val="20"/>
+          <w:szCs w:val="20"/>
+        </w:rPr>
+        <w:instrText xml:space="preserve"> SEQ Fig. \* ARABIC </w:instrText>
+      </w:r>
+      <w:r>
+        <w:rPr>
+          <w:sz w:val="20"/>
+          <w:szCs w:val="20"/>
+        </w:rPr>
+        <w:fldChar w:fldCharType="separate"/>
+      </w:r>
+      <w:r>
+        <w:rPr>
+          <w:noProof/>
+          <w:sz w:val="20"/>
+          <w:szCs w:val="20"/>
+        </w:rPr>
+        <w:t>1</w:t>
+      </w:r>
+      <w:r>
+        <w:rPr>
+          <w:noProof/>
+          <w:sz w:val="20"/>
+          <w:szCs w:val="20"/>
+        </w:rPr>
+        <w:fldChar w:fldCharType="end"/>
+      </w:r>
+    </w:p>
+    <w:p>
+      <w:pPr>
+        <w:rPr>
+          <w:rFonts w:ascii="Times New Roman" w:hAnsi="Times New Roman" w:cs="Times New Roman"/>
+          <w:sz w:val="24"/>
+          <w:szCs w:val="24"/>
+        </w:rPr>
+      </w:pPr>
+      <w:r>
+        <w:rPr>
+          <w:rFonts w:ascii="Times New Roman" w:hAnsi="Times New Roman" w:cs="Times New Roman"/>
+          <w:sz w:val="24"/>
+          <w:szCs w:val="24"/>
+        </w:rPr>
+        <w:t xml:space="preserve">E’ inoltre possibile sincronizzare i dati presenti sul database locale in qualsiasi momento scegliendo la voce “Sincronizza” dal menù a discesa della voce File. </w:t>
+      </w:r>
+      <w:r>
+        <w:rPr>
+          <w:rFonts w:ascii="Times New Roman" w:hAnsi="Times New Roman" w:cs="Times New Roman"/>
           <w:i/>
-          <w:sz w:val="28"/>
-          <w:szCs w:val="28"/>
-        </w:rPr>
-      </w:pPr>
-      <w:r>
-        <w:t xml:space="preserve">Fig. </w:t>
-      </w:r>
-      <w:r>
-        <w:fldChar w:fldCharType="begin"/>
-      </w:r>
-      <w:r>
-        <w:instrText xml:space="preserve"> SEQ Fig. \* ARABIC </w:instrText>
-      </w:r>
-      <w:r>
-        <w:fldChar w:fldCharType="separate"/>
-      </w:r>
+          <w:sz w:val="24"/>
+          <w:szCs w:val="24"/>
+        </w:rPr>
+        <w:t>(Vedi Fig. 1.1)</w:t>
+      </w:r>
+    </w:p>
+    <w:p>
+      <w:pPr>
+        <w:keepNext/>
+        <w:jc w:val="center"/>
+      </w:pPr>
       <w:r>
         <w:rPr>
           <w:noProof/>
-        </w:rPr>
-        <w:t>1</w:t>
-      </w:r>
-      <w:r>
-        <w:rPr>
-          <w:noProof/>
-        </w:rPr>
-        <w:fldChar w:fldCharType="end"/>
-      </w:r>
-    </w:p>
-    <w:p>
-      <w:pPr>
-        <w:rPr>
-          <w:rFonts w:ascii="Times New Roman" w:hAnsi="Times New Roman" w:cs="Times New Roman"/>
-          <w:sz w:val="28"/>
-          <w:szCs w:val="28"/>
-        </w:rPr>
-      </w:pPr>
-      <w:r>
-        <w:rPr>
-          <w:rFonts w:ascii="Times New Roman" w:hAnsi="Times New Roman" w:cs="Times New Roman"/>
-          <w:sz w:val="28"/>
-          <w:szCs w:val="28"/>
-        </w:rPr>
-        <w:br w:type="page"/>
-      </w:r>
-    </w:p>
-    <w:p>
-      <w:pPr>
-        <w:spacing w:line="240" w:lineRule="auto"/>
-        <w:rPr>
-          <w:rFonts w:ascii="Times New Roman" w:hAnsi="Times New Roman" w:cs="Times New Roman"/>
-          <w:sz w:val="28"/>
-          <w:szCs w:val="28"/>
-        </w:rPr>
-      </w:pPr>
-      <w:r>
-        <w:rPr>
-          <w:rFonts w:ascii="Times New Roman" w:hAnsi="Times New Roman" w:cs="Times New Roman"/>
-          <w:sz w:val="28"/>
-          <w:szCs w:val="28"/>
+          <w:lang w:eastAsia="it-IT"/>
         </w:rPr>
         <w:lastRenderedPageBreak/>
-        <w:t xml:space="preserve">Una volta effettuato l’aggiornamento verrà visualizzata una pagina di presentazione “globale”, </w:t>
-      </w:r>
-      <w:r>
-        <w:rPr>
-          <w:rFonts w:ascii="Times New Roman" w:hAnsi="Times New Roman" w:cs="Times New Roman"/>
-          <w:sz w:val="28"/>
-          <w:szCs w:val="28"/>
-        </w:rPr>
-        <w:t>nella quale verranno mostrate</w:t>
-      </w:r>
-      <w:r>
-        <w:rPr>
-          <w:rFonts w:ascii="Times New Roman" w:hAnsi="Times New Roman" w:cs="Times New Roman"/>
-          <w:sz w:val="28"/>
-          <w:szCs w:val="28"/>
-        </w:rPr>
-        <w:t xml:space="preserve"> le varie sezioni navigabili, spiegando in poche parole il comportamento </w:t>
-      </w:r>
-      <w:r>
-        <w:rPr>
-          <w:rFonts w:ascii="Times New Roman" w:hAnsi="Times New Roman" w:cs="Times New Roman"/>
-          <w:sz w:val="28"/>
-          <w:szCs w:val="28"/>
-        </w:rPr>
-        <w:t>di ogni singola</w:t>
-      </w:r>
-      <w:r>
-        <w:rPr>
-          <w:rFonts w:ascii="Times New Roman" w:hAnsi="Times New Roman" w:cs="Times New Roman"/>
-          <w:sz w:val="28"/>
-          <w:szCs w:val="28"/>
-        </w:rPr>
-        <w:t xml:space="preserve"> pagina. </w:t>
-      </w:r>
-      <w:r>
-        <w:rPr>
-          <w:rFonts w:ascii="Times New Roman" w:hAnsi="Times New Roman" w:cs="Times New Roman"/>
-          <w:i/>
-          <w:sz w:val="28"/>
-          <w:szCs w:val="28"/>
-        </w:rPr>
-        <w:t>(Vedi Fig. 2)</w:t>
-      </w:r>
-    </w:p>
-    <w:p>
-      <w:pPr>
-        <w:spacing w:line="240" w:lineRule="auto"/>
-        <w:rPr>
-          <w:rFonts w:ascii="Times New Roman" w:hAnsi="Times New Roman" w:cs="Times New Roman"/>
-          <w:sz w:val="28"/>
-          <w:szCs w:val="28"/>
-        </w:rPr>
-      </w:pPr>
-    </w:p>
-    <w:p>
-      <w:pPr>
-        <w:keepNext/>
-        <w:spacing w:line="240" w:lineRule="auto"/>
-        <w:jc w:val="center"/>
-      </w:pPr>
-      <w:r>
-        <w:rPr>
-          <w:rFonts w:ascii="Times New Roman" w:hAnsi="Times New Roman" w:cs="Times New Roman"/>
-          <w:noProof/>
-          <w:sz w:val="28"/>
-          <w:szCs w:val="28"/>
-          <w:lang w:eastAsia="it-IT"/>
-        </w:rPr>
         <w:drawing>
-          <wp:inline distT="0" distB="0" distL="0" distR="0" wp14:anchorId="2F9914F7" wp14:editId="1EC61D3A">
-            <wp:extent cx="5091331" cy="3600000"/>
-            <wp:effectExtent l="0" t="0" r="0" b="635"/>
-            <wp:docPr id="2" name="Immagine 2" descr="C:\Users\admin\Documents\Alessandro\ProjectWork\Mockup\Slide2.jpg"/>
+          <wp:inline distT="0" distB="0" distL="0" distR="0" wp14:anchorId="0949C84A" wp14:editId="6E957906">
+            <wp:extent cx="2970000" cy="788026"/>
+            <wp:effectExtent l="0" t="0" r="1905" b="0"/>
+            <wp:docPr id="17" name="Immagine 17" descr="C:\Users\admin\Documents\Alessandro\ProjectWork\Documentazione\Immagini\Sincronizza.jpg"/>
             <wp:cNvGraphicFramePr>
               <a:graphicFrameLocks xmlns:a="http://schemas.openxmlformats.org/drawingml/2006/main" noChangeAspect="1"/>
             </wp:cNvGraphicFramePr>
@@ -472,7 +530,7 @@
               <a:graphicData uri="http://schemas.openxmlformats.org/drawingml/2006/picture">
                 <pic:pic xmlns:pic="http://schemas.openxmlformats.org/drawingml/2006/picture">
                   <pic:nvPicPr>
-                    <pic:cNvPr id="0" name="Picture 2" descr="C:\Users\admin\Documents\Alessandro\ProjectWork\Mockup\Slide2.jpg"/>
+                    <pic:cNvPr id="0" name="Picture 9" descr="C:\Users\admin\Documents\Alessandro\ProjectWork\Documentazione\Immagini\Sincronizza.jpg"/>
                     <pic:cNvPicPr>
                       <a:picLocks noChangeAspect="1" noChangeArrowheads="1"/>
                     </pic:cNvPicPr>
@@ -493,7 +551,7 @@
                   <pic:spPr bwMode="auto">
                     <a:xfrm>
                       <a:off x="0" y="0"/>
-                      <a:ext cx="5091331" cy="3600000"/>
+                      <a:ext cx="2970000" cy="788026"/>
                     </a:xfrm>
                     <a:prstGeom prst="rect">
                       <a:avLst/>
@@ -514,324 +572,80 @@
       <w:pPr>
         <w:pStyle w:val="Didascalia"/>
         <w:jc w:val="center"/>
-      </w:pPr>
-      <w:r>
-        <w:t xml:space="preserve">Fig. </w:t>
-      </w:r>
-      <w:r>
-        <w:fldChar w:fldCharType="begin"/>
-      </w:r>
-      <w:r>
-        <w:instrText xml:space="preserve"> SEQ Fig. \* ARABIC </w:instrText>
-      </w:r>
-      <w:r>
-        <w:fldChar w:fldCharType="separate"/>
-      </w:r>
-      <w:r>
-        <w:rPr>
-          <w:noProof/>
-        </w:rPr>
-        <w:t>2</w:t>
-      </w:r>
-      <w:r>
-        <w:rPr>
-          <w:noProof/>
-        </w:rPr>
-        <w:fldChar w:fldCharType="end"/>
+        <w:rPr>
+          <w:sz w:val="20"/>
+          <w:szCs w:val="20"/>
+        </w:rPr>
+      </w:pPr>
+      <w:r>
+        <w:rPr>
+          <w:sz w:val="20"/>
+          <w:szCs w:val="20"/>
+        </w:rPr>
+        <w:t>Fig. 1.1</w:t>
       </w:r>
     </w:p>
     <w:p/>
     <w:p>
       <w:pPr>
-        <w:spacing w:line="240" w:lineRule="auto"/>
-        <w:rPr>
-          <w:rFonts w:ascii="Times New Roman" w:hAnsi="Times New Roman" w:cs="Times New Roman"/>
-          <w:sz w:val="28"/>
-          <w:szCs w:val="28"/>
-        </w:rPr>
-      </w:pPr>
-      <w:r>
-        <w:rPr>
-          <w:rFonts w:ascii="Times New Roman" w:hAnsi="Times New Roman" w:cs="Times New Roman"/>
-          <w:sz w:val="28"/>
-          <w:szCs w:val="28"/>
-        </w:rPr>
-        <w:t>Le altre tre</w:t>
-      </w:r>
-      <w:r>
-        <w:rPr>
-          <w:rFonts w:ascii="Times New Roman" w:hAnsi="Times New Roman" w:cs="Times New Roman"/>
-          <w:sz w:val="28"/>
-          <w:szCs w:val="28"/>
-        </w:rPr>
-        <w:t xml:space="preserve"> sezioni (Pazienti, Certificati</w:t>
-      </w:r>
-      <w:r>
-        <w:rPr>
-          <w:rFonts w:ascii="Times New Roman" w:hAnsi="Times New Roman" w:cs="Times New Roman"/>
-          <w:sz w:val="28"/>
-          <w:szCs w:val="28"/>
-        </w:rPr>
-        <w:t xml:space="preserve"> e</w:t>
-      </w:r>
-      <w:r>
-        <w:rPr>
-          <w:rFonts w:ascii="Times New Roman" w:hAnsi="Times New Roman" w:cs="Times New Roman"/>
-          <w:sz w:val="28"/>
-          <w:szCs w:val="28"/>
-        </w:rPr>
-        <w:t xml:space="preserve"> Patologie) avra</w:t>
-      </w:r>
-      <w:r>
-        <w:rPr>
-          <w:rFonts w:ascii="Times New Roman" w:hAnsi="Times New Roman" w:cs="Times New Roman"/>
-          <w:sz w:val="28"/>
-          <w:szCs w:val="28"/>
-        </w:rPr>
-        <w:t xml:space="preserve">nno un aspetto di base similare </w:t>
-      </w:r>
-      <w:r>
-        <w:rPr>
-          <w:rFonts w:ascii="Times New Roman" w:hAnsi="Times New Roman" w:cs="Times New Roman"/>
-          <w:sz w:val="28"/>
-          <w:szCs w:val="28"/>
-        </w:rPr>
-        <w:t>tra loro</w:t>
-      </w:r>
-      <w:r>
-        <w:rPr>
-          <w:rFonts w:ascii="Times New Roman" w:hAnsi="Times New Roman" w:cs="Times New Roman"/>
-          <w:sz w:val="28"/>
-          <w:szCs w:val="28"/>
-        </w:rPr>
-        <w:t xml:space="preserve"> </w:t>
+        <w:jc w:val="center"/>
+        <w:rPr>
+          <w:rFonts w:ascii="Times New Roman" w:hAnsi="Times New Roman" w:cs="Times New Roman"/>
+          <w:b/>
+          <w:sz w:val="30"/>
+          <w:szCs w:val="30"/>
+        </w:rPr>
+      </w:pPr>
+      <w:r>
+        <w:rPr>
+          <w:rFonts w:ascii="Times New Roman" w:hAnsi="Times New Roman" w:cs="Times New Roman"/>
+          <w:b/>
+          <w:sz w:val="30"/>
+          <w:szCs w:val="30"/>
+        </w:rPr>
+        <w:t>VISUALIZZAZIONE DATI</w:t>
+      </w:r>
+    </w:p>
+    <w:p>
+      <w:pPr>
+        <w:rPr>
+          <w:rFonts w:ascii="Times New Roman" w:hAnsi="Times New Roman" w:cs="Times New Roman"/>
+          <w:sz w:val="24"/>
+          <w:szCs w:val="24"/>
+        </w:rPr>
+      </w:pPr>
+      <w:r>
+        <w:rPr>
+          <w:rFonts w:ascii="Times New Roman" w:hAnsi="Times New Roman" w:cs="Times New Roman"/>
+          <w:sz w:val="24"/>
+          <w:szCs w:val="24"/>
+        </w:rPr>
+        <w:t>Una volta effettuato l’aggiornamento</w:t>
+      </w:r>
+      <w:r>
+        <w:rPr>
+          <w:rFonts w:ascii="Times New Roman" w:hAnsi="Times New Roman" w:cs="Times New Roman"/>
+          <w:sz w:val="24"/>
+          <w:szCs w:val="24"/>
+        </w:rPr>
+        <w:t xml:space="preserve"> iniziale,</w:t>
+      </w:r>
+      <w:r>
+        <w:rPr>
+          <w:rFonts w:ascii="Times New Roman" w:hAnsi="Times New Roman" w:cs="Times New Roman"/>
+          <w:sz w:val="24"/>
+          <w:szCs w:val="24"/>
+        </w:rPr>
+        <w:t xml:space="preserve"> l’utilizzatore verrà rimandato alla sezione di visualizzazione della lista dei pazienti. </w:t>
       </w:r>
       <w:r>
         <w:rPr>
           <w:rFonts w:ascii="Times New Roman" w:hAnsi="Times New Roman" w:cs="Times New Roman"/>
           <w:i/>
-          <w:sz w:val="28"/>
-          <w:szCs w:val="28"/>
-        </w:rPr>
-        <w:t xml:space="preserve">(Vedi Fig. 3, </w:t>
-      </w:r>
-      <w:r>
-        <w:rPr>
-          <w:rFonts w:ascii="Times New Roman" w:hAnsi="Times New Roman" w:cs="Times New Roman"/>
-          <w:i/>
-          <w:sz w:val="28"/>
-          <w:szCs w:val="28"/>
-        </w:rPr>
-        <w:t>4</w:t>
-      </w:r>
-      <w:r>
-        <w:rPr>
-          <w:rFonts w:ascii="Times New Roman" w:hAnsi="Times New Roman" w:cs="Times New Roman"/>
-          <w:i/>
-          <w:sz w:val="28"/>
-          <w:szCs w:val="28"/>
-        </w:rPr>
-        <w:t xml:space="preserve"> e 5</w:t>
-      </w:r>
-      <w:r>
-        <w:rPr>
-          <w:rFonts w:ascii="Times New Roman" w:hAnsi="Times New Roman" w:cs="Times New Roman"/>
-          <w:i/>
-          <w:sz w:val="28"/>
-          <w:szCs w:val="28"/>
-        </w:rPr>
-        <w:t>)</w:t>
-      </w:r>
-      <w:r>
-        <w:rPr>
-          <w:rFonts w:ascii="Times New Roman" w:hAnsi="Times New Roman" w:cs="Times New Roman"/>
-          <w:sz w:val="28"/>
-          <w:szCs w:val="28"/>
-        </w:rPr>
-        <w:t>:</w:t>
-      </w:r>
-    </w:p>
-    <w:p>
-      <w:pPr>
-        <w:pStyle w:val="Paragrafoelenco"/>
-        <w:numPr>
-          <w:ilvl w:val="0"/>
-          <w:numId w:val="1"/>
-        </w:numPr>
-        <w:spacing w:line="240" w:lineRule="auto"/>
-        <w:rPr>
-          <w:rFonts w:ascii="Times New Roman" w:hAnsi="Times New Roman" w:cs="Times New Roman"/>
-          <w:sz w:val="28"/>
-          <w:szCs w:val="28"/>
-        </w:rPr>
-      </w:pPr>
-      <w:r>
-        <w:rPr>
-          <w:rFonts w:ascii="Times New Roman" w:hAnsi="Times New Roman" w:cs="Times New Roman"/>
-          <w:sz w:val="28"/>
-          <w:szCs w:val="28"/>
-        </w:rPr>
-        <w:t>Un pulsante che consentirà di visualizzare/nascondere il contenitore dei filtri, così da ampliare lo spazio dedicato alla visualizzazione dei risultati di una eventuale ricerca.</w:t>
-      </w:r>
-    </w:p>
-    <w:p>
-      <w:pPr>
-        <w:pStyle w:val="Paragrafoelenco"/>
-        <w:numPr>
-          <w:ilvl w:val="0"/>
-          <w:numId w:val="1"/>
-        </w:numPr>
-        <w:spacing w:line="240" w:lineRule="auto"/>
-        <w:rPr>
-          <w:rFonts w:ascii="Times New Roman" w:hAnsi="Times New Roman" w:cs="Times New Roman"/>
-          <w:sz w:val="28"/>
-          <w:szCs w:val="28"/>
-        </w:rPr>
-      </w:pPr>
-      <w:r>
-        <w:rPr>
-          <w:rFonts w:ascii="Times New Roman" w:hAnsi="Times New Roman" w:cs="Times New Roman"/>
-          <w:sz w:val="28"/>
-          <w:szCs w:val="28"/>
-        </w:rPr>
-        <w:t xml:space="preserve">Il contenitore dei filtri sarà composto </w:t>
-      </w:r>
-      <w:r>
-        <w:rPr>
-          <w:rFonts w:ascii="Times New Roman" w:hAnsi="Times New Roman" w:cs="Times New Roman"/>
-          <w:sz w:val="28"/>
-          <w:szCs w:val="28"/>
-        </w:rPr>
-        <w:t>da una casella</w:t>
-      </w:r>
-      <w:r>
-        <w:rPr>
-          <w:rFonts w:ascii="Times New Roman" w:hAnsi="Times New Roman" w:cs="Times New Roman"/>
-          <w:sz w:val="28"/>
-          <w:szCs w:val="28"/>
-        </w:rPr>
-        <w:t xml:space="preserve"> di testo,</w:t>
-      </w:r>
-      <w:r>
-        <w:rPr>
-          <w:rFonts w:ascii="Times New Roman" w:hAnsi="Times New Roman" w:cs="Times New Roman"/>
-          <w:sz w:val="28"/>
-          <w:szCs w:val="28"/>
-        </w:rPr>
-        <w:t xml:space="preserve"> una serie di </w:t>
-      </w:r>
-      <w:proofErr w:type="spellStart"/>
-      <w:r>
-        <w:rPr>
-          <w:rFonts w:ascii="Times New Roman" w:hAnsi="Times New Roman" w:cs="Times New Roman"/>
-          <w:sz w:val="28"/>
-          <w:szCs w:val="28"/>
-        </w:rPr>
-        <w:t>radiobutton</w:t>
-      </w:r>
-      <w:proofErr w:type="spellEnd"/>
-      <w:r>
-        <w:rPr>
-          <w:rFonts w:ascii="Times New Roman" w:hAnsi="Times New Roman" w:cs="Times New Roman"/>
-          <w:sz w:val="28"/>
-          <w:szCs w:val="28"/>
-        </w:rPr>
-        <w:t>,</w:t>
-      </w:r>
-      <w:r>
-        <w:rPr>
-          <w:rFonts w:ascii="Times New Roman" w:hAnsi="Times New Roman" w:cs="Times New Roman"/>
-          <w:sz w:val="28"/>
-          <w:szCs w:val="28"/>
-        </w:rPr>
-        <w:t xml:space="preserve"> </w:t>
-      </w:r>
-      <w:r>
-        <w:rPr>
-          <w:rFonts w:ascii="Times New Roman" w:hAnsi="Times New Roman" w:cs="Times New Roman"/>
-          <w:sz w:val="28"/>
-          <w:szCs w:val="28"/>
-        </w:rPr>
-        <w:t>da un menù a discesa</w:t>
-      </w:r>
-      <w:r>
-        <w:rPr>
-          <w:rFonts w:ascii="Times New Roman" w:hAnsi="Times New Roman" w:cs="Times New Roman"/>
-          <w:sz w:val="28"/>
-          <w:szCs w:val="28"/>
-        </w:rPr>
-        <w:t xml:space="preserve"> e </w:t>
-      </w:r>
-      <w:r>
-        <w:rPr>
-          <w:rFonts w:ascii="Times New Roman" w:hAnsi="Times New Roman" w:cs="Times New Roman"/>
-          <w:sz w:val="28"/>
-          <w:szCs w:val="28"/>
-        </w:rPr>
-        <w:t>da un pulsante</w:t>
-      </w:r>
-      <w:r>
-        <w:rPr>
-          <w:rFonts w:ascii="Times New Roman" w:hAnsi="Times New Roman" w:cs="Times New Roman"/>
-          <w:sz w:val="28"/>
-          <w:szCs w:val="28"/>
-        </w:rPr>
-        <w:t>.</w:t>
-      </w:r>
-      <w:r>
-        <w:rPr>
-          <w:rFonts w:ascii="Times New Roman" w:hAnsi="Times New Roman" w:cs="Times New Roman"/>
-          <w:sz w:val="28"/>
-          <w:szCs w:val="28"/>
-        </w:rPr>
-        <w:t xml:space="preserve"> </w:t>
-      </w:r>
-      <w:r>
-        <w:rPr>
-          <w:rFonts w:ascii="Times New Roman" w:hAnsi="Times New Roman" w:cs="Times New Roman"/>
-          <w:sz w:val="28"/>
-          <w:szCs w:val="28"/>
-        </w:rPr>
-        <w:t>R</w:t>
-      </w:r>
-      <w:r>
-        <w:rPr>
-          <w:rFonts w:ascii="Times New Roman" w:hAnsi="Times New Roman" w:cs="Times New Roman"/>
-          <w:sz w:val="28"/>
-          <w:szCs w:val="28"/>
-        </w:rPr>
-        <w:t>ispettivamente</w:t>
-      </w:r>
-      <w:r>
-        <w:rPr>
-          <w:rFonts w:ascii="Times New Roman" w:hAnsi="Times New Roman" w:cs="Times New Roman"/>
-          <w:sz w:val="28"/>
-          <w:szCs w:val="28"/>
-        </w:rPr>
-        <w:t xml:space="preserve"> consentiranno di: inserire il testo che si vuole cercare, scegliere in quale colonna cercare il testo inserito, ordinare i dati in base ad un campo, effettuare la ricerca. </w:t>
-      </w:r>
-    </w:p>
-    <w:p>
-      <w:pPr>
-        <w:pStyle w:val="Paragrafoelenco"/>
-        <w:numPr>
-          <w:ilvl w:val="0"/>
-          <w:numId w:val="1"/>
-        </w:numPr>
-        <w:spacing w:line="240" w:lineRule="auto"/>
-        <w:rPr>
-          <w:rFonts w:ascii="Times New Roman" w:hAnsi="Times New Roman" w:cs="Times New Roman"/>
-          <w:sz w:val="28"/>
-          <w:szCs w:val="28"/>
-        </w:rPr>
-      </w:pPr>
-      <w:r>
-        <w:rPr>
-          <w:rFonts w:ascii="Times New Roman" w:hAnsi="Times New Roman" w:cs="Times New Roman"/>
-          <w:sz w:val="28"/>
-          <w:szCs w:val="28"/>
-        </w:rPr>
-        <w:t>La griglia dei dati, che mostrerà al medico solamente i campi a lui necessari.</w:t>
+          <w:sz w:val="24"/>
+          <w:szCs w:val="24"/>
+        </w:rPr>
+        <w:t>(Vedi Fig. 2)</w:t>
       </w:r>
     </w:p>
     <w:p>
@@ -839,21 +653,24 @@
         <w:keepNext/>
         <w:spacing w:line="240" w:lineRule="auto"/>
         <w:jc w:val="center"/>
+        <w:rPr>
+          <w:sz w:val="24"/>
+          <w:szCs w:val="24"/>
+        </w:rPr>
       </w:pPr>
       <w:r>
         <w:rPr>
           <w:rFonts w:ascii="Times New Roman" w:hAnsi="Times New Roman" w:cs="Times New Roman"/>
           <w:noProof/>
-          <w:sz w:val="28"/>
-          <w:szCs w:val="28"/>
+          <w:sz w:val="24"/>
+          <w:szCs w:val="24"/>
           <w:lang w:eastAsia="it-IT"/>
         </w:rPr>
-        <w:lastRenderedPageBreak/>
         <w:drawing>
-          <wp:inline distT="0" distB="0" distL="0" distR="0" wp14:anchorId="62A87835" wp14:editId="741863B1">
-            <wp:extent cx="4948778" cy="3546000"/>
-            <wp:effectExtent l="0" t="0" r="4445" b="0"/>
-            <wp:docPr id="4" name="Immagine 4" descr="C:\Users\admin\Documents\Alessandro\ProjectWork\Mockup\Slide5.jpg"/>
+          <wp:inline distT="0" distB="0" distL="0" distR="0">
+            <wp:extent cx="6109970" cy="2464435"/>
+            <wp:effectExtent l="0" t="0" r="5080" b="0"/>
+            <wp:docPr id="18" name="Immagine 18" descr="C:\Users\admin\Documents\Alessandro\ProjectWork\Documentazione\Immagini\ListaPazienti.jpg"/>
             <wp:cNvGraphicFramePr>
               <a:graphicFrameLocks xmlns:a="http://schemas.openxmlformats.org/drawingml/2006/main" noChangeAspect="1"/>
             </wp:cNvGraphicFramePr>
@@ -861,13 +678,13 @@
               <a:graphicData uri="http://schemas.openxmlformats.org/drawingml/2006/picture">
                 <pic:pic xmlns:pic="http://schemas.openxmlformats.org/drawingml/2006/picture">
                   <pic:nvPicPr>
-                    <pic:cNvPr id="0" name="Picture 4" descr="C:\Users\admin\Documents\Alessandro\ProjectWork\Mockup\Slide5.jpg"/>
+                    <pic:cNvPr id="0" name="Picture 10" descr="C:\Users\admin\Documents\Alessandro\ProjectWork\Documentazione\Immagini\ListaPazienti.jpg"/>
                     <pic:cNvPicPr>
                       <a:picLocks noChangeAspect="1" noChangeArrowheads="1"/>
                     </pic:cNvPicPr>
                   </pic:nvPicPr>
                   <pic:blipFill>
-                    <a:blip r:embed="rId8">
+                    <a:blip r:embed="rId8" cstate="print">
                       <a:extLst>
                         <a:ext uri="{28A0092B-C50C-407E-A947-70E740481C1C}">
                           <a14:useLocalDpi xmlns:a14="http://schemas.microsoft.com/office/drawing/2010/main" val="0"/>
@@ -882,7 +699,7 @@
                   <pic:spPr bwMode="auto">
                     <a:xfrm>
                       <a:off x="0" y="0"/>
-                      <a:ext cx="4948778" cy="3546000"/>
+                      <a:ext cx="6109970" cy="2464435"/>
                     </a:xfrm>
                     <a:prstGeom prst="rect">
                       <a:avLst/>
@@ -904,34 +721,165 @@
         <w:pStyle w:val="Didascalia"/>
         <w:jc w:val="center"/>
         <w:rPr>
+          <w:sz w:val="20"/>
+          <w:szCs w:val="20"/>
+        </w:rPr>
+      </w:pPr>
+      <w:r>
+        <w:rPr>
+          <w:sz w:val="20"/>
+          <w:szCs w:val="20"/>
+        </w:rPr>
+        <w:t xml:space="preserve">Fig. </w:t>
+      </w:r>
+      <w:r>
+        <w:rPr>
+          <w:sz w:val="20"/>
+          <w:szCs w:val="20"/>
+        </w:rPr>
+        <w:t>2</w:t>
+      </w:r>
+    </w:p>
+    <w:p>
+      <w:pPr>
+        <w:rPr>
+          <w:sz w:val="24"/>
+          <w:szCs w:val="24"/>
+        </w:rPr>
+      </w:pPr>
+    </w:p>
+    <w:p>
+      <w:pPr>
+        <w:spacing w:line="240" w:lineRule="auto"/>
+        <w:rPr>
+          <w:rFonts w:ascii="Times New Roman" w:hAnsi="Times New Roman" w:cs="Times New Roman"/>
+          <w:sz w:val="24"/>
+          <w:szCs w:val="24"/>
+        </w:rPr>
+      </w:pPr>
+      <w:r>
+        <w:rPr>
+          <w:rFonts w:ascii="Times New Roman" w:hAnsi="Times New Roman" w:cs="Times New Roman"/>
+          <w:sz w:val="24"/>
+          <w:szCs w:val="24"/>
+        </w:rPr>
+        <w:t xml:space="preserve">Le altre </w:t>
+      </w:r>
+      <w:r>
+        <w:rPr>
+          <w:rFonts w:ascii="Times New Roman" w:hAnsi="Times New Roman" w:cs="Times New Roman"/>
+          <w:sz w:val="24"/>
+          <w:szCs w:val="24"/>
+        </w:rPr>
+        <w:t>due</w:t>
+      </w:r>
+      <w:r>
+        <w:rPr>
+          <w:rFonts w:ascii="Times New Roman" w:hAnsi="Times New Roman" w:cs="Times New Roman"/>
+          <w:sz w:val="24"/>
+          <w:szCs w:val="24"/>
+        </w:rPr>
+        <w:t xml:space="preserve"> sezioni (Certificati</w:t>
+      </w:r>
+      <w:r>
+        <w:rPr>
+          <w:rFonts w:ascii="Times New Roman" w:hAnsi="Times New Roman" w:cs="Times New Roman"/>
+          <w:sz w:val="24"/>
+          <w:szCs w:val="24"/>
+        </w:rPr>
+        <w:t xml:space="preserve"> e</w:t>
+      </w:r>
+      <w:r>
+        <w:rPr>
+          <w:rFonts w:ascii="Times New Roman" w:hAnsi="Times New Roman" w:cs="Times New Roman"/>
+          <w:sz w:val="24"/>
+          <w:szCs w:val="24"/>
+        </w:rPr>
+        <w:t xml:space="preserve"> Patologie) avra</w:t>
+      </w:r>
+      <w:r>
+        <w:rPr>
+          <w:rFonts w:ascii="Times New Roman" w:hAnsi="Times New Roman" w:cs="Times New Roman"/>
+          <w:sz w:val="24"/>
+          <w:szCs w:val="24"/>
+        </w:rPr>
+        <w:t xml:space="preserve">nno un aspetto di base similare </w:t>
+      </w:r>
+      <w:r>
+        <w:rPr>
+          <w:rFonts w:ascii="Times New Roman" w:hAnsi="Times New Roman" w:cs="Times New Roman"/>
+          <w:sz w:val="24"/>
+          <w:szCs w:val="24"/>
+        </w:rPr>
+        <w:t>alla schermata della lista pazienti</w:t>
+      </w:r>
+      <w:r>
+        <w:rPr>
+          <w:rFonts w:ascii="Times New Roman" w:hAnsi="Times New Roman" w:cs="Times New Roman"/>
+          <w:i/>
+          <w:sz w:val="24"/>
+          <w:szCs w:val="24"/>
+        </w:rPr>
+        <w:t>.</w:t>
+      </w:r>
+      <w:r>
+        <w:rPr>
+          <w:rFonts w:ascii="Times New Roman" w:hAnsi="Times New Roman" w:cs="Times New Roman"/>
+          <w:sz w:val="24"/>
+          <w:szCs w:val="24"/>
+        </w:rPr>
+        <w:t xml:space="preserve"> </w:t>
+      </w:r>
+      <w:r>
+        <w:rPr>
+          <w:rFonts w:ascii="Times New Roman" w:hAnsi="Times New Roman" w:cs="Times New Roman"/>
+          <w:i/>
+          <w:sz w:val="24"/>
+          <w:szCs w:val="24"/>
+        </w:rPr>
+        <w:t xml:space="preserve">(Vedi Fig. 3, </w:t>
+      </w:r>
+      <w:r>
+        <w:rPr>
+          <w:rFonts w:ascii="Times New Roman" w:hAnsi="Times New Roman" w:cs="Times New Roman"/>
+          <w:i/>
+          <w:sz w:val="24"/>
+          <w:szCs w:val="24"/>
+        </w:rPr>
+        <w:t>4)</w:t>
+      </w:r>
+      <w:r>
+        <w:rPr>
+          <w:rFonts w:ascii="Times New Roman" w:hAnsi="Times New Roman" w:cs="Times New Roman"/>
+          <w:sz w:val="24"/>
+          <w:szCs w:val="24"/>
+        </w:rPr>
+        <w:t>:</w:t>
+      </w:r>
+    </w:p>
+    <w:p>
+      <w:pPr>
+        <w:keepNext/>
+        <w:spacing w:line="240" w:lineRule="auto"/>
+        <w:jc w:val="center"/>
+        <w:rPr>
+          <w:sz w:val="24"/>
+          <w:szCs w:val="24"/>
+        </w:rPr>
+      </w:pPr>
+      <w:r>
+        <w:rPr>
+          <w:rFonts w:ascii="Times New Roman" w:hAnsi="Times New Roman" w:cs="Times New Roman"/>
           <w:noProof/>
-        </w:rPr>
-      </w:pPr>
-      <w:r>
-        <w:t xml:space="preserve">Fig. </w:t>
-      </w:r>
-      <w:r>
-        <w:t>3</w:t>
-      </w:r>
-    </w:p>
-    <w:p>
-      <w:pPr>
-        <w:pStyle w:val="Didascalia"/>
-        <w:jc w:val="center"/>
-      </w:pPr>
-      <w:r>
-        <w:rPr>
-          <w:rFonts w:ascii="Times New Roman" w:hAnsi="Times New Roman" w:cs="Times New Roman"/>
-          <w:noProof/>
-          <w:sz w:val="28"/>
-          <w:szCs w:val="28"/>
+          <w:sz w:val="24"/>
+          <w:szCs w:val="24"/>
           <w:lang w:eastAsia="it-IT"/>
         </w:rPr>
         <w:drawing>
-          <wp:inline distT="0" distB="0" distL="0" distR="0" wp14:anchorId="1C6A6332" wp14:editId="386C25F1">
-            <wp:extent cx="5031432" cy="3600000"/>
-            <wp:effectExtent l="0" t="0" r="0" b="635"/>
-            <wp:docPr id="10" name="Immagine 10" descr="C:\Users\admin\Documents\Alessandro\ProjectWork\Mockup\Slide4.jpg"/>
+          <wp:inline distT="0" distB="0" distL="0" distR="0">
+            <wp:extent cx="6109970" cy="1621155"/>
+            <wp:effectExtent l="0" t="0" r="5080" b="0"/>
+            <wp:docPr id="19" name="Immagine 19" descr="C:\Users\admin\Documents\Alessandro\ProjectWork\Documentazione\Immagini\ListaCertificati.jpg"/>
             <wp:cNvGraphicFramePr>
               <a:graphicFrameLocks xmlns:a="http://schemas.openxmlformats.org/drawingml/2006/main" noChangeAspect="1"/>
             </wp:cNvGraphicFramePr>
@@ -939,13 +887,13 @@
               <a:graphicData uri="http://schemas.openxmlformats.org/drawingml/2006/picture">
                 <pic:pic xmlns:pic="http://schemas.openxmlformats.org/drawingml/2006/picture">
                   <pic:nvPicPr>
-                    <pic:cNvPr id="0" name="Picture 10" descr="C:\Users\admin\Documents\Alessandro\ProjectWork\Mockup\Slide4.jpg"/>
+                    <pic:cNvPr id="0" name="Picture 11" descr="C:\Users\admin\Documents\Alessandro\ProjectWork\Documentazione\Immagini\ListaCertificati.jpg"/>
                     <pic:cNvPicPr>
                       <a:picLocks noChangeAspect="1" noChangeArrowheads="1"/>
                     </pic:cNvPicPr>
                   </pic:nvPicPr>
                   <pic:blipFill>
-                    <a:blip r:embed="rId9">
+                    <a:blip r:embed="rId9" cstate="print">
                       <a:extLst>
                         <a:ext uri="{28A0092B-C50C-407E-A947-70E740481C1C}">
                           <a14:useLocalDpi xmlns:a14="http://schemas.microsoft.com/office/drawing/2010/main" val="0"/>
@@ -960,7 +908,7 @@
                   <pic:spPr bwMode="auto">
                     <a:xfrm>
                       <a:off x="0" y="0"/>
-                      <a:ext cx="5031432" cy="3600000"/>
+                      <a:ext cx="6109970" cy="1621155"/>
                     </a:xfrm>
                     <a:prstGeom prst="rect">
                       <a:avLst/>
@@ -981,35 +929,49 @@
       <w:pPr>
         <w:pStyle w:val="Didascalia"/>
         <w:jc w:val="center"/>
-      </w:pPr>
-      <w:r>
+        <w:rPr>
+          <w:sz w:val="20"/>
+          <w:szCs w:val="20"/>
+        </w:rPr>
+      </w:pPr>
+      <w:r>
+        <w:rPr>
+          <w:sz w:val="20"/>
+          <w:szCs w:val="20"/>
+        </w:rPr>
         <w:t xml:space="preserve">Fig. </w:t>
       </w:r>
       <w:r>
-        <w:t>4</w:t>
-      </w:r>
-    </w:p>
-    <w:p>
-      <w:r>
-        <w:br w:type="page"/>
-      </w:r>
-    </w:p>
-    <w:p>
-      <w:pPr>
-        <w:keepNext/>
+        <w:rPr>
+          <w:sz w:val="20"/>
+          <w:szCs w:val="20"/>
+        </w:rPr>
+        <w:t>3</w:t>
+      </w:r>
+    </w:p>
+    <w:p>
+      <w:pPr>
+        <w:pStyle w:val="Didascalia"/>
         <w:jc w:val="center"/>
-      </w:pPr>
-      <w:r>
-        <w:rPr>
+        <w:rPr>
+          <w:sz w:val="24"/>
+          <w:szCs w:val="24"/>
+        </w:rPr>
+      </w:pPr>
+      <w:r>
+        <w:rPr>
+          <w:rFonts w:ascii="Times New Roman" w:hAnsi="Times New Roman" w:cs="Times New Roman"/>
           <w:noProof/>
+          <w:sz w:val="24"/>
+          <w:szCs w:val="24"/>
           <w:lang w:eastAsia="it-IT"/>
         </w:rPr>
         <w:lastRenderedPageBreak/>
         <w:drawing>
-          <wp:inline distT="0" distB="0" distL="0" distR="0" wp14:anchorId="43C67E9A" wp14:editId="30F3B44F">
-            <wp:extent cx="4957335" cy="3600000"/>
-            <wp:effectExtent l="0" t="0" r="0" b="635"/>
-            <wp:docPr id="12" name="Immagine 12" descr="C:\Users\admin\Documents\Alessandro\ProjectWork\Mockup\Slide3.jpg"/>
+          <wp:inline distT="0" distB="0" distL="0" distR="0">
+            <wp:extent cx="6109970" cy="2149475"/>
+            <wp:effectExtent l="0" t="0" r="5080" b="3175"/>
+            <wp:docPr id="20" name="Immagine 20" descr="C:\Users\admin\Documents\Alessandro\ProjectWork\Documentazione\Immagini\ListaPatologie.jpg"/>
             <wp:cNvGraphicFramePr>
               <a:graphicFrameLocks xmlns:a="http://schemas.openxmlformats.org/drawingml/2006/main" noChangeAspect="1"/>
             </wp:cNvGraphicFramePr>
@@ -1017,13 +979,13 @@
               <a:graphicData uri="http://schemas.openxmlformats.org/drawingml/2006/picture">
                 <pic:pic xmlns:pic="http://schemas.openxmlformats.org/drawingml/2006/picture">
                   <pic:nvPicPr>
-                    <pic:cNvPr id="0" name="Picture 12" descr="C:\Users\admin\Documents\Alessandro\ProjectWork\Mockup\Slide3.jpg"/>
+                    <pic:cNvPr id="0" name="Picture 12" descr="C:\Users\admin\Documents\Alessandro\ProjectWork\Documentazione\Immagini\ListaPatologie.jpg"/>
                     <pic:cNvPicPr>
                       <a:picLocks noChangeAspect="1" noChangeArrowheads="1"/>
                     </pic:cNvPicPr>
                   </pic:nvPicPr>
                   <pic:blipFill>
-                    <a:blip r:embed="rId10">
+                    <a:blip r:embed="rId10" cstate="print">
                       <a:extLst>
                         <a:ext uri="{28A0092B-C50C-407E-A947-70E740481C1C}">
                           <a14:useLocalDpi xmlns:a14="http://schemas.microsoft.com/office/drawing/2010/main" val="0"/>
@@ -1038,7 +1000,7 @@
                   <pic:spPr bwMode="auto">
                     <a:xfrm>
                       <a:off x="0" y="0"/>
-                      <a:ext cx="4957335" cy="3600000"/>
+                      <a:ext cx="6109970" cy="2149475"/>
                     </a:xfrm>
                     <a:prstGeom prst="rect">
                       <a:avLst/>
@@ -1059,9 +1021,79 @@
       <w:pPr>
         <w:pStyle w:val="Didascalia"/>
         <w:jc w:val="center"/>
-      </w:pPr>
-      <w:r>
-        <w:t>Fig. 5</w:t>
+        <w:rPr>
+          <w:sz w:val="20"/>
+          <w:szCs w:val="20"/>
+        </w:rPr>
+      </w:pPr>
+      <w:r>
+        <w:rPr>
+          <w:sz w:val="20"/>
+          <w:szCs w:val="20"/>
+        </w:rPr>
+        <w:t xml:space="preserve">Fig. </w:t>
+      </w:r>
+      <w:r>
+        <w:rPr>
+          <w:sz w:val="20"/>
+          <w:szCs w:val="20"/>
+        </w:rPr>
+        <w:t>4</w:t>
+      </w:r>
+    </w:p>
+    <w:p>
+      <w:pPr>
+        <w:rPr>
+          <w:rFonts w:ascii="Times New Roman" w:hAnsi="Times New Roman" w:cs="Times New Roman"/>
+          <w:sz w:val="24"/>
+          <w:szCs w:val="24"/>
+        </w:rPr>
+      </w:pPr>
+      <w:r>
+        <w:rPr>
+          <w:rFonts w:ascii="Times New Roman" w:hAnsi="Times New Roman" w:cs="Times New Roman"/>
+          <w:sz w:val="24"/>
+          <w:szCs w:val="24"/>
+        </w:rPr>
+        <w:t>In ognuna delle tre sezioni precedentemente citate, è possibile filtrare i dati visualizzati nella griglia attraverso l’apposito campo di ricerca, posizionato in alto a destra. Tale filtro si applica a tutti i campi della tabella, escluse le date, e avviene dinamicamente alla pressione di un qualsiasi carattere della tastiera, o al click del bottone “Cerca”.</w:t>
+      </w:r>
+    </w:p>
+    <w:p>
+      <w:pPr>
+        <w:rPr>
+          <w:rFonts w:ascii="Times New Roman" w:hAnsi="Times New Roman" w:cs="Times New Roman"/>
+          <w:sz w:val="24"/>
+          <w:szCs w:val="24"/>
+        </w:rPr>
+      </w:pPr>
+      <w:r>
+        <w:rPr>
+          <w:rFonts w:ascii="Times New Roman" w:hAnsi="Times New Roman" w:cs="Times New Roman"/>
+          <w:sz w:val="24"/>
+          <w:szCs w:val="24"/>
+        </w:rPr>
+        <w:t>Premendo sull’intestazione di una colonna è possibile ordinare i dati visualizzati (con carattere ascendente o discendente) in base al testo contenuto all’interno della colonna selezionata.</w:t>
+      </w:r>
+    </w:p>
+    <w:p>
+      <w:pPr>
+        <w:spacing w:before="360" w:after="120"/>
+        <w:jc w:val="center"/>
+        <w:rPr>
+          <w:rFonts w:ascii="Times New Roman" w:hAnsi="Times New Roman" w:cs="Times New Roman"/>
+          <w:b/>
+          <w:sz w:val="30"/>
+          <w:szCs w:val="30"/>
+        </w:rPr>
+      </w:pPr>
+      <w:r>
+        <w:rPr>
+          <w:rFonts w:ascii="Times New Roman" w:hAnsi="Times New Roman" w:cs="Times New Roman"/>
+          <w:b/>
+          <w:sz w:val="30"/>
+          <w:szCs w:val="30"/>
+        </w:rPr>
+        <w:t>SCHEDA DI DETTAGLIO DEL SINGOLO PAZIENTE</w:t>
       </w:r>
     </w:p>
     <w:p>
@@ -1069,24 +1101,26 @@
         <w:rPr>
           <w:rFonts w:ascii="Times New Roman" w:hAnsi="Times New Roman" w:cs="Times New Roman"/>
           <w:i/>
-          <w:sz w:val="28"/>
-          <w:szCs w:val="28"/>
-        </w:rPr>
-      </w:pPr>
-      <w:r>
-        <w:rPr>
-          <w:rFonts w:ascii="Times New Roman" w:hAnsi="Times New Roman" w:cs="Times New Roman"/>
-          <w:sz w:val="28"/>
-          <w:szCs w:val="28"/>
+          <w:sz w:val="24"/>
+          <w:szCs w:val="24"/>
+        </w:rPr>
+      </w:pPr>
+      <w:r>
+        <w:rPr>
+          <w:rFonts w:ascii="Times New Roman" w:hAnsi="Times New Roman" w:cs="Times New Roman"/>
+          <w:noProof/>
+          <w:sz w:val="24"/>
+          <w:szCs w:val="24"/>
+          <w:lang w:eastAsia="it-IT"/>
         </w:rPr>
         <w:drawing>
-          <wp:anchor distT="0" distB="0" distL="114300" distR="114300" simplePos="0" relativeHeight="251658240" behindDoc="1" locked="0" layoutInCell="1" allowOverlap="1" wp14:anchorId="29098AF8" wp14:editId="6E252242">
+          <wp:anchor distT="0" distB="0" distL="114300" distR="114300" simplePos="0" relativeHeight="251658240" behindDoc="1" locked="0" layoutInCell="1" allowOverlap="1" wp14:anchorId="630F3C42" wp14:editId="5A87AB9B">
             <wp:simplePos x="0" y="0"/>
             <wp:positionH relativeFrom="column">
-              <wp:posOffset>1201643</wp:posOffset>
+              <wp:posOffset>48483</wp:posOffset>
             </wp:positionH>
             <wp:positionV relativeFrom="paragraph">
-              <wp:posOffset>292100</wp:posOffset>
+              <wp:posOffset>238125</wp:posOffset>
             </wp:positionV>
             <wp:extent cx="124460" cy="124460"/>
             <wp:effectExtent l="0" t="0" r="8890" b="8890"/>
@@ -1145,52 +1179,218 @@
       <w:r>
         <w:rPr>
           <w:rFonts w:ascii="Times New Roman" w:hAnsi="Times New Roman" w:cs="Times New Roman"/>
-          <w:sz w:val="28"/>
-          <w:szCs w:val="28"/>
-        </w:rPr>
-        <w:t xml:space="preserve">La pagina dei pazienti si differenzia dalle altre, in quanto presenta all’inizio di ogni record, un’icona  </w:t>
-      </w:r>
-      <w:r>
-        <w:rPr>
-          <w:rFonts w:ascii="Times New Roman" w:hAnsi="Times New Roman" w:cs="Times New Roman"/>
-          <w:sz w:val="28"/>
-          <w:szCs w:val="28"/>
+          <w:sz w:val="24"/>
+          <w:szCs w:val="24"/>
+        </w:rPr>
+        <w:t xml:space="preserve">La </w:t>
+      </w:r>
+      <w:r>
+        <w:rPr>
+          <w:rFonts w:ascii="Times New Roman" w:hAnsi="Times New Roman" w:cs="Times New Roman"/>
+          <w:sz w:val="24"/>
+          <w:szCs w:val="24"/>
+        </w:rPr>
+        <w:t xml:space="preserve">griglia </w:t>
+      </w:r>
+      <w:r>
+        <w:rPr>
+          <w:rFonts w:ascii="Times New Roman" w:hAnsi="Times New Roman" w:cs="Times New Roman"/>
+          <w:sz w:val="24"/>
+          <w:szCs w:val="24"/>
+        </w:rPr>
+        <w:t xml:space="preserve">dei pazienti si differenzia dalle altre, in quanto presenta all’inizio di ogni </w:t>
+      </w:r>
+      <w:r>
+        <w:rPr>
+          <w:rFonts w:ascii="Times New Roman" w:hAnsi="Times New Roman" w:cs="Times New Roman"/>
+          <w:sz w:val="24"/>
+          <w:szCs w:val="24"/>
+        </w:rPr>
+        <w:t>riga</w:t>
+      </w:r>
+      <w:r>
+        <w:rPr>
+          <w:rFonts w:ascii="Times New Roman" w:hAnsi="Times New Roman" w:cs="Times New Roman"/>
+          <w:sz w:val="24"/>
+          <w:szCs w:val="24"/>
+        </w:rPr>
+        <w:t xml:space="preserve">, un’icona </w:t>
+      </w:r>
+      <w:r>
+        <w:rPr>
+          <w:rFonts w:ascii="Times New Roman" w:hAnsi="Times New Roman" w:cs="Times New Roman"/>
+          <w:sz w:val="24"/>
+          <w:szCs w:val="24"/>
+        </w:rPr>
+        <w:br/>
+      </w:r>
+      <w:r>
+        <w:rPr>
+          <w:rFonts w:ascii="Times New Roman" w:hAnsi="Times New Roman" w:cs="Times New Roman"/>
+          <w:sz w:val="24"/>
+          <w:szCs w:val="24"/>
+        </w:rPr>
+        <w:t>(</w:t>
+      </w:r>
+      <w:r>
+        <w:rPr>
+          <w:rFonts w:ascii="Times New Roman" w:hAnsi="Times New Roman" w:cs="Times New Roman"/>
+          <w:sz w:val="24"/>
+          <w:szCs w:val="24"/>
         </w:rPr>
         <w:t xml:space="preserve">   </w:t>
       </w:r>
       <w:r>
         <w:rPr>
           <w:rFonts w:ascii="Times New Roman" w:hAnsi="Times New Roman" w:cs="Times New Roman"/>
-          <w:sz w:val="28"/>
-          <w:szCs w:val="28"/>
-        </w:rPr>
-        <w:t xml:space="preserve">che consentirà al medico di poter visualizzare la scheda di un singolo paziente. </w:t>
+          <w:sz w:val="24"/>
+          <w:szCs w:val="24"/>
+        </w:rPr>
+        <w:t xml:space="preserve">) che consente </w:t>
+      </w:r>
+      <w:r>
+        <w:rPr>
+          <w:rFonts w:ascii="Times New Roman" w:hAnsi="Times New Roman" w:cs="Times New Roman"/>
+          <w:sz w:val="24"/>
+          <w:szCs w:val="24"/>
+        </w:rPr>
+        <w:t xml:space="preserve">di poter </w:t>
+      </w:r>
+      <w:r>
+        <w:rPr>
+          <w:rFonts w:ascii="Times New Roman" w:hAnsi="Times New Roman" w:cs="Times New Roman"/>
+          <w:sz w:val="24"/>
+          <w:szCs w:val="24"/>
+        </w:rPr>
+        <w:t xml:space="preserve">accedere alla </w:t>
+      </w:r>
+      <w:r>
+        <w:rPr>
+          <w:rFonts w:ascii="Times New Roman" w:hAnsi="Times New Roman" w:cs="Times New Roman"/>
+          <w:sz w:val="24"/>
+          <w:szCs w:val="24"/>
+        </w:rPr>
+        <w:t xml:space="preserve">scheda di </w:t>
+      </w:r>
+      <w:r>
+        <w:rPr>
+          <w:rFonts w:ascii="Times New Roman" w:hAnsi="Times New Roman" w:cs="Times New Roman"/>
+          <w:sz w:val="24"/>
+          <w:szCs w:val="24"/>
+        </w:rPr>
+        <w:t>dettaglio del paziente selezionato</w:t>
+      </w:r>
+      <w:r>
+        <w:rPr>
+          <w:rFonts w:ascii="Times New Roman" w:hAnsi="Times New Roman" w:cs="Times New Roman"/>
+          <w:sz w:val="24"/>
+          <w:szCs w:val="24"/>
+        </w:rPr>
+        <w:t>.</w:t>
+      </w:r>
+      <w:r>
+        <w:rPr>
+          <w:rFonts w:ascii="Times New Roman" w:hAnsi="Times New Roman" w:cs="Times New Roman"/>
+          <w:sz w:val="24"/>
+          <w:szCs w:val="24"/>
+        </w:rPr>
+        <w:t xml:space="preserve">  Tale scheda presenta un’intestazione che </w:t>
+      </w:r>
+      <w:r>
+        <w:rPr>
+          <w:rFonts w:ascii="Times New Roman" w:hAnsi="Times New Roman" w:cs="Times New Roman"/>
+          <w:sz w:val="24"/>
+          <w:szCs w:val="24"/>
+        </w:rPr>
+        <w:t xml:space="preserve">varia dinamicamente </w:t>
+      </w:r>
+      <w:r>
+        <w:rPr>
+          <w:rFonts w:ascii="Times New Roman" w:hAnsi="Times New Roman" w:cs="Times New Roman"/>
+          <w:sz w:val="24"/>
+          <w:szCs w:val="24"/>
+        </w:rPr>
+        <w:t>a seconda del</w:t>
+      </w:r>
+      <w:r>
+        <w:rPr>
+          <w:rFonts w:ascii="Times New Roman" w:hAnsi="Times New Roman" w:cs="Times New Roman"/>
+          <w:sz w:val="24"/>
+          <w:szCs w:val="24"/>
+        </w:rPr>
+        <w:t xml:space="preserve"> nominativo del paziente selezionato</w:t>
+      </w:r>
+      <w:r>
+        <w:rPr>
+          <w:rFonts w:ascii="Times New Roman" w:hAnsi="Times New Roman" w:cs="Times New Roman"/>
+          <w:sz w:val="24"/>
+          <w:szCs w:val="24"/>
+        </w:rPr>
+        <w:t xml:space="preserve"> e una griglia contenente i certificati associati a quest’ultimo</w:t>
+      </w:r>
+      <w:r>
+        <w:rPr>
+          <w:rFonts w:ascii="Times New Roman" w:hAnsi="Times New Roman" w:cs="Times New Roman"/>
+          <w:sz w:val="24"/>
+          <w:szCs w:val="24"/>
+        </w:rPr>
+        <w:t>.</w:t>
+      </w:r>
+      <w:r>
+        <w:rPr>
+          <w:rFonts w:ascii="Times New Roman" w:hAnsi="Times New Roman" w:cs="Times New Roman"/>
+          <w:sz w:val="24"/>
+          <w:szCs w:val="24"/>
+        </w:rPr>
+        <w:t xml:space="preserve"> </w:t>
       </w:r>
       <w:r>
         <w:rPr>
           <w:rFonts w:ascii="Times New Roman" w:hAnsi="Times New Roman" w:cs="Times New Roman"/>
           <w:i/>
-          <w:sz w:val="28"/>
-          <w:szCs w:val="28"/>
-        </w:rPr>
-        <w:t>(Vedi Fig. 6)</w:t>
-      </w:r>
-    </w:p>
-    <w:p>
-      <w:pPr>
-        <w:keepNext/>
-        <w:jc w:val="center"/>
+          <w:sz w:val="24"/>
+          <w:szCs w:val="24"/>
+        </w:rPr>
+        <w:t xml:space="preserve">(Vedi Fig. </w:t>
+      </w:r>
+      <w:r>
+        <w:rPr>
+          <w:rFonts w:ascii="Times New Roman" w:hAnsi="Times New Roman" w:cs="Times New Roman"/>
+          <w:i/>
+          <w:sz w:val="24"/>
+          <w:szCs w:val="24"/>
+        </w:rPr>
+        <w:t>5</w:t>
+      </w:r>
+      <w:r>
+        <w:rPr>
+          <w:rFonts w:ascii="Times New Roman" w:hAnsi="Times New Roman" w:cs="Times New Roman"/>
+          <w:i/>
+          <w:sz w:val="24"/>
+          <w:szCs w:val="24"/>
+        </w:rPr>
+        <w:t>)</w:t>
+      </w:r>
+    </w:p>
+    <w:p>
+      <w:pPr>
+        <w:rPr>
+          <w:sz w:val="24"/>
+          <w:szCs w:val="24"/>
+        </w:rPr>
       </w:pPr>
       <w:r>
         <w:rPr>
           <w:noProof/>
+          <w:sz w:val="24"/>
+          <w:szCs w:val="24"/>
           <w:lang w:eastAsia="it-IT"/>
         </w:rPr>
         <w:drawing>
-          <wp:inline distT="0" distB="0" distL="0" distR="0" wp14:anchorId="2EB749D7" wp14:editId="48987F44">
-            <wp:extent cx="5003839" cy="3600000"/>
-            <wp:effectExtent l="0" t="0" r="6350" b="635"/>
-            <wp:docPr id="5" name="Immagine 5" descr="C:\Users\admin\Documents\Alessandro\ProjectWork\Mockup\SchedaPaziente.jpg"/>
+          <wp:inline distT="0" distB="0" distL="0" distR="0">
+            <wp:extent cx="6109970" cy="3307080"/>
+            <wp:effectExtent l="0" t="0" r="5080" b="7620"/>
+            <wp:docPr id="14" name="Immagine 14" descr="C:\Users\admin\Documents\Alessandro\ProjectWork\Documentazione\Immagini\DatiSingoloPaziente.jpg"/>
             <wp:cNvGraphicFramePr>
               <a:graphicFrameLocks xmlns:a="http://schemas.openxmlformats.org/drawingml/2006/main" noChangeAspect="1"/>
             </wp:cNvGraphicFramePr>
@@ -1198,13 +1398,13 @@
               <a:graphicData uri="http://schemas.openxmlformats.org/drawingml/2006/picture">
                 <pic:pic xmlns:pic="http://schemas.openxmlformats.org/drawingml/2006/picture">
                   <pic:nvPicPr>
-                    <pic:cNvPr id="0" name="Picture 2" descr="C:\Users\admin\Documents\Alessandro\ProjectWork\Mockup\SchedaPaziente.jpg"/>
+                    <pic:cNvPr id="0" name="Picture 6" descr="C:\Users\admin\Documents\Alessandro\ProjectWork\Documentazione\Immagini\DatiSingoloPaziente.jpg"/>
                     <pic:cNvPicPr>
                       <a:picLocks noChangeAspect="1" noChangeArrowheads="1"/>
                     </pic:cNvPicPr>
                   </pic:nvPicPr>
                   <pic:blipFill>
-                    <a:blip r:embed="rId12">
+                    <a:blip r:embed="rId12" cstate="print">
                       <a:extLst>
                         <a:ext uri="{28A0092B-C50C-407E-A947-70E740481C1C}">
                           <a14:useLocalDpi xmlns:a14="http://schemas.microsoft.com/office/drawing/2010/main" val="0"/>
@@ -1219,7 +1419,7 @@
                   <pic:spPr bwMode="auto">
                     <a:xfrm>
                       <a:off x="0" y="0"/>
-                      <a:ext cx="5003839" cy="3600000"/>
+                      <a:ext cx="6109970" cy="3307080"/>
                     </a:xfrm>
                     <a:prstGeom prst="rect">
                       <a:avLst/>
@@ -1240,83 +1440,65 @@
       <w:pPr>
         <w:pStyle w:val="Didascalia"/>
         <w:jc w:val="center"/>
-      </w:pPr>
-      <w:r>
-        <w:t>Fig. 6</w:t>
-      </w:r>
-    </w:p>
-    <w:p/>
+        <w:rPr>
+          <w:sz w:val="20"/>
+          <w:szCs w:val="20"/>
+        </w:rPr>
+      </w:pPr>
+      <w:r>
+        <w:rPr>
+          <w:sz w:val="20"/>
+          <w:szCs w:val="20"/>
+        </w:rPr>
+        <w:t xml:space="preserve">Fig. </w:t>
+      </w:r>
+      <w:r>
+        <w:rPr>
+          <w:sz w:val="20"/>
+          <w:szCs w:val="20"/>
+        </w:rPr>
+        <w:t>5</w:t>
+      </w:r>
+    </w:p>
     <w:p>
       <w:pPr>
         <w:rPr>
           <w:rFonts w:ascii="Times New Roman" w:hAnsi="Times New Roman" w:cs="Times New Roman"/>
           <w:i/>
-          <w:sz w:val="28"/>
-          <w:szCs w:val="28"/>
-        </w:rPr>
-      </w:pPr>
-      <w:r>
-        <w:rPr>
-          <w:rFonts w:ascii="Times New Roman" w:hAnsi="Times New Roman" w:cs="Times New Roman"/>
-          <w:sz w:val="28"/>
-          <w:szCs w:val="28"/>
+          <w:sz w:val="24"/>
+          <w:szCs w:val="24"/>
+        </w:rPr>
+      </w:pPr>
+      <w:r>
+        <w:rPr>
+          <w:rFonts w:ascii="Times New Roman" w:hAnsi="Times New Roman" w:cs="Times New Roman"/>
+          <w:sz w:val="24"/>
+          <w:szCs w:val="24"/>
         </w:rPr>
         <w:lastRenderedPageBreak/>
-        <w:t xml:space="preserve">Tramite </w:t>
-      </w:r>
-      <w:r>
-        <w:rPr>
-          <w:rFonts w:ascii="Times New Roman" w:hAnsi="Times New Roman" w:cs="Times New Roman"/>
-          <w:sz w:val="28"/>
-          <w:szCs w:val="28"/>
-        </w:rPr>
-        <w:t>la</w:t>
-      </w:r>
-      <w:r>
-        <w:rPr>
-          <w:rFonts w:ascii="Times New Roman" w:hAnsi="Times New Roman" w:cs="Times New Roman"/>
-          <w:sz w:val="28"/>
-          <w:szCs w:val="28"/>
-        </w:rPr>
-        <w:t xml:space="preserve"> scheda</w:t>
-      </w:r>
-      <w:r>
-        <w:rPr>
-          <w:rFonts w:ascii="Times New Roman" w:hAnsi="Times New Roman" w:cs="Times New Roman"/>
-          <w:sz w:val="28"/>
-          <w:szCs w:val="28"/>
-        </w:rPr>
-        <w:t xml:space="preserve"> del singolo paziente</w:t>
-      </w:r>
-      <w:r>
-        <w:rPr>
-          <w:rFonts w:ascii="Times New Roman" w:hAnsi="Times New Roman" w:cs="Times New Roman"/>
-          <w:sz w:val="28"/>
-          <w:szCs w:val="28"/>
-        </w:rPr>
-        <w:t>, è inoltre possibile visualizzare lo storico dei</w:t>
-      </w:r>
-      <w:r>
-        <w:rPr>
-          <w:rFonts w:ascii="Times New Roman" w:hAnsi="Times New Roman" w:cs="Times New Roman"/>
-          <w:sz w:val="28"/>
-          <w:szCs w:val="28"/>
-        </w:rPr>
-        <w:t xml:space="preserve"> suoi certificati</w:t>
-      </w:r>
-      <w:r>
-        <w:rPr>
-          <w:rFonts w:ascii="Times New Roman" w:hAnsi="Times New Roman" w:cs="Times New Roman"/>
-          <w:sz w:val="28"/>
-          <w:szCs w:val="28"/>
-        </w:rPr>
-        <w:t xml:space="preserve"> e all’occorrenza crearne uno nuovo, partendo da un modello precompilato con i dati del paziente scelto.</w:t>
-      </w:r>
-      <w:r>
-        <w:rPr>
-          <w:rFonts w:ascii="Times New Roman" w:hAnsi="Times New Roman" w:cs="Times New Roman"/>
-          <w:sz w:val="28"/>
-          <w:szCs w:val="28"/>
+        <w:t xml:space="preserve">Inizialmente i </w:t>
+      </w:r>
+      <w:r>
+        <w:rPr>
+          <w:rFonts w:ascii="Times New Roman" w:hAnsi="Times New Roman" w:cs="Times New Roman"/>
+          <w:sz w:val="24"/>
+          <w:szCs w:val="24"/>
+        </w:rPr>
+        <w:t>dettagli del paziente sono nascosti, ma è sempre possibile visualizzarli facendo click sul bottone “DETTAGLI PAZIENTE”, posto in alto alla sinistra del titolo</w:t>
+      </w:r>
+      <w:r>
+        <w:rPr>
+          <w:rFonts w:ascii="Times New Roman" w:hAnsi="Times New Roman" w:cs="Times New Roman"/>
+          <w:sz w:val="24"/>
+          <w:szCs w:val="24"/>
+        </w:rPr>
+        <w:t>.</w:t>
+      </w:r>
+      <w:r>
+        <w:rPr>
+          <w:rFonts w:ascii="Times New Roman" w:hAnsi="Times New Roman" w:cs="Times New Roman"/>
+          <w:sz w:val="24"/>
+          <w:szCs w:val="24"/>
         </w:rPr>
         <w:t xml:space="preserve"> </w:t>
       </w:r>
@@ -1324,31 +1506,30 @@
         <w:rPr>
           <w:rFonts w:ascii="Times New Roman" w:hAnsi="Times New Roman" w:cs="Times New Roman"/>
           <w:i/>
-          <w:sz w:val="28"/>
-          <w:szCs w:val="28"/>
-        </w:rPr>
-        <w:t>(Vedi Fig. 7)</w:t>
+          <w:sz w:val="24"/>
+          <w:szCs w:val="24"/>
+        </w:rPr>
+        <w:t>(Vedi Fig. 6)</w:t>
       </w:r>
     </w:p>
     <w:p>
       <w:pPr>
         <w:keepNext/>
-        <w:jc w:val="center"/>
       </w:pPr>
       <w:r>
         <w:rPr>
           <w:rFonts w:ascii="Times New Roman" w:hAnsi="Times New Roman" w:cs="Times New Roman"/>
           <w:i/>
           <w:noProof/>
-          <w:sz w:val="28"/>
-          <w:szCs w:val="28"/>
+          <w:sz w:val="24"/>
+          <w:szCs w:val="24"/>
           <w:lang w:eastAsia="it-IT"/>
         </w:rPr>
         <w:drawing>
-          <wp:inline distT="0" distB="0" distL="0" distR="0" wp14:anchorId="37871295" wp14:editId="53E0B45F">
-            <wp:extent cx="5011071" cy="3600000"/>
-            <wp:effectExtent l="0" t="0" r="0" b="635"/>
-            <wp:docPr id="6" name="Immagine 6" descr="C:\Users\admin\Documents\Alessandro\ProjectWork\Mockup\NuovoCertificato.jpg"/>
+          <wp:inline distT="0" distB="0" distL="0" distR="0">
+            <wp:extent cx="6109970" cy="1965325"/>
+            <wp:effectExtent l="0" t="0" r="5080" b="0"/>
+            <wp:docPr id="21" name="Immagine 21" descr="C:\Users\admin\Documents\Alessandro\ProjectWork\Documentazione\Immagini\DettagliSingoloPaziente.jpg"/>
             <wp:cNvGraphicFramePr>
               <a:graphicFrameLocks xmlns:a="http://schemas.openxmlformats.org/drawingml/2006/main" noChangeAspect="1"/>
             </wp:cNvGraphicFramePr>
@@ -1356,13 +1537,13 @@
               <a:graphicData uri="http://schemas.openxmlformats.org/drawingml/2006/picture">
                 <pic:pic xmlns:pic="http://schemas.openxmlformats.org/drawingml/2006/picture">
                   <pic:nvPicPr>
-                    <pic:cNvPr id="0" name="Picture 3" descr="C:\Users\admin\Documents\Alessandro\ProjectWork\Mockup\NuovoCertificato.jpg"/>
+                    <pic:cNvPr id="0" name="Picture 13" descr="C:\Users\admin\Documents\Alessandro\ProjectWork\Documentazione\Immagini\DettagliSingoloPaziente.jpg"/>
                     <pic:cNvPicPr>
                       <a:picLocks noChangeAspect="1" noChangeArrowheads="1"/>
                     </pic:cNvPicPr>
                   </pic:nvPicPr>
                   <pic:blipFill>
-                    <a:blip r:embed="rId13">
+                    <a:blip r:embed="rId13" cstate="print">
                       <a:extLst>
                         <a:ext uri="{28A0092B-C50C-407E-A947-70E740481C1C}">
                           <a14:useLocalDpi xmlns:a14="http://schemas.microsoft.com/office/drawing/2010/main" val="0"/>
@@ -1377,7 +1558,7 @@
                   <pic:spPr bwMode="auto">
                     <a:xfrm>
                       <a:off x="0" y="0"/>
-                      <a:ext cx="5011071" cy="3600000"/>
+                      <a:ext cx="6109970" cy="1965325"/>
                     </a:xfrm>
                     <a:prstGeom prst="rect">
                       <a:avLst/>
@@ -1400,24 +1581,343 @@
         <w:jc w:val="center"/>
         <w:rPr>
           <w:rFonts w:ascii="Times New Roman" w:hAnsi="Times New Roman" w:cs="Times New Roman"/>
-          <w:sz w:val="28"/>
-          <w:szCs w:val="28"/>
-        </w:rPr>
-      </w:pPr>
-      <w:r>
+          <w:sz w:val="20"/>
+          <w:szCs w:val="20"/>
+        </w:rPr>
+      </w:pPr>
+      <w:r>
+        <w:rPr>
+          <w:sz w:val="20"/>
+          <w:szCs w:val="20"/>
+        </w:rPr>
+        <w:t>Fig. 6</w:t>
+      </w:r>
+    </w:p>
+    <w:p>
+      <w:pPr>
+        <w:rPr>
+          <w:rFonts w:ascii="Times New Roman" w:hAnsi="Times New Roman" w:cs="Times New Roman"/>
+          <w:i/>
+          <w:sz w:val="24"/>
+          <w:szCs w:val="24"/>
+        </w:rPr>
+      </w:pPr>
+      <w:r>
+        <w:rPr>
+          <w:rFonts w:ascii="Times New Roman" w:hAnsi="Times New Roman" w:cs="Times New Roman"/>
+          <w:sz w:val="24"/>
+          <w:szCs w:val="24"/>
+        </w:rPr>
+        <w:t xml:space="preserve">Tramite </w:t>
+      </w:r>
+      <w:r>
+        <w:rPr>
+          <w:rFonts w:ascii="Times New Roman" w:hAnsi="Times New Roman" w:cs="Times New Roman"/>
+          <w:sz w:val="24"/>
+          <w:szCs w:val="24"/>
+        </w:rPr>
+        <w:t xml:space="preserve">il bottone “Nuovo certificato ” (posto in basso a destra) </w:t>
+      </w:r>
+      <w:r>
+        <w:rPr>
+          <w:rFonts w:ascii="Times New Roman" w:hAnsi="Times New Roman" w:cs="Times New Roman"/>
+          <w:sz w:val="24"/>
+          <w:szCs w:val="24"/>
+        </w:rPr>
+        <w:t xml:space="preserve">è inoltre possibile </w:t>
+      </w:r>
+      <w:r>
+        <w:rPr>
+          <w:rFonts w:ascii="Times New Roman" w:hAnsi="Times New Roman" w:cs="Times New Roman"/>
+          <w:sz w:val="24"/>
+          <w:szCs w:val="24"/>
+        </w:rPr>
+        <w:t>accedere</w:t>
+      </w:r>
+      <w:r>
+        <w:rPr>
+          <w:rFonts w:ascii="Times New Roman" w:hAnsi="Times New Roman" w:cs="Times New Roman"/>
+          <w:sz w:val="24"/>
+          <w:szCs w:val="24"/>
+        </w:rPr>
+        <w:t xml:space="preserve"> </w:t>
+      </w:r>
+      <w:r>
+        <w:rPr>
+          <w:rFonts w:ascii="Times New Roman" w:hAnsi="Times New Roman" w:cs="Times New Roman"/>
+          <w:sz w:val="24"/>
+          <w:szCs w:val="24"/>
+        </w:rPr>
+        <w:t>alla schermata di creazione di un</w:t>
+      </w:r>
+      <w:r>
+        <w:rPr>
+          <w:rFonts w:ascii="Times New Roman" w:hAnsi="Times New Roman" w:cs="Times New Roman"/>
+          <w:sz w:val="24"/>
+          <w:szCs w:val="24"/>
+        </w:rPr>
+        <w:t xml:space="preserve"> nuovo</w:t>
+      </w:r>
+      <w:r>
+        <w:rPr>
+          <w:rFonts w:ascii="Times New Roman" w:hAnsi="Times New Roman" w:cs="Times New Roman"/>
+          <w:sz w:val="24"/>
+          <w:szCs w:val="24"/>
+        </w:rPr>
+        <w:t xml:space="preserve"> certificato</w:t>
+      </w:r>
+      <w:r>
+        <w:rPr>
+          <w:rFonts w:ascii="Times New Roman" w:hAnsi="Times New Roman" w:cs="Times New Roman"/>
+          <w:sz w:val="24"/>
+          <w:szCs w:val="24"/>
+        </w:rPr>
+        <w:t xml:space="preserve">, partendo da un modello precompilato con i dati del paziente scelto. </w:t>
+      </w:r>
+      <w:r>
+        <w:rPr>
+          <w:rFonts w:ascii="Times New Roman" w:hAnsi="Times New Roman" w:cs="Times New Roman"/>
+          <w:i/>
+          <w:sz w:val="24"/>
+          <w:szCs w:val="24"/>
+        </w:rPr>
+        <w:t>(Vedi Fig. 7)</w:t>
+      </w:r>
+    </w:p>
+    <w:p>
+      <w:pPr>
+        <w:rPr>
+          <w:sz w:val="24"/>
+          <w:szCs w:val="24"/>
+        </w:rPr>
+      </w:pPr>
+      <w:r>
+        <w:rPr>
+          <w:rFonts w:ascii="Times New Roman" w:hAnsi="Times New Roman" w:cs="Times New Roman"/>
+          <w:i/>
+          <w:noProof/>
+          <w:sz w:val="24"/>
+          <w:szCs w:val="24"/>
+          <w:lang w:eastAsia="it-IT"/>
+        </w:rPr>
+        <w:drawing>
+          <wp:inline distT="0" distB="0" distL="0" distR="0">
+            <wp:extent cx="6109970" cy="3307080"/>
+            <wp:effectExtent l="0" t="0" r="5080" b="7620"/>
+            <wp:docPr id="16" name="Immagine 16" descr="C:\Users\admin\Documents\Alessandro\ProjectWork\Documentazione\Immagini\NuovoCertificato.jpg"/>
+            <wp:cNvGraphicFramePr>
+              <a:graphicFrameLocks xmlns:a="http://schemas.openxmlformats.org/drawingml/2006/main" noChangeAspect="1"/>
+            </wp:cNvGraphicFramePr>
+            <a:graphic xmlns:a="http://schemas.openxmlformats.org/drawingml/2006/main">
+              <a:graphicData uri="http://schemas.openxmlformats.org/drawingml/2006/picture">
+                <pic:pic xmlns:pic="http://schemas.openxmlformats.org/drawingml/2006/picture">
+                  <pic:nvPicPr>
+                    <pic:cNvPr id="0" name="Picture 8" descr="C:\Users\admin\Documents\Alessandro\ProjectWork\Documentazione\Immagini\NuovoCertificato.jpg"/>
+                    <pic:cNvPicPr>
+                      <a:picLocks noChangeAspect="1" noChangeArrowheads="1"/>
+                    </pic:cNvPicPr>
+                  </pic:nvPicPr>
+                  <pic:blipFill>
+                    <a:blip r:embed="rId14" cstate="print">
+                      <a:extLst>
+                        <a:ext uri="{28A0092B-C50C-407E-A947-70E740481C1C}">
+                          <a14:useLocalDpi xmlns:a14="http://schemas.microsoft.com/office/drawing/2010/main" val="0"/>
+                        </a:ext>
+                      </a:extLst>
+                    </a:blip>
+                    <a:srcRect/>
+                    <a:stretch>
+                      <a:fillRect/>
+                    </a:stretch>
+                  </pic:blipFill>
+                  <pic:spPr bwMode="auto">
+                    <a:xfrm>
+                      <a:off x="0" y="0"/>
+                      <a:ext cx="6109970" cy="3307080"/>
+                    </a:xfrm>
+                    <a:prstGeom prst="rect">
+                      <a:avLst/>
+                    </a:prstGeom>
+                    <a:noFill/>
+                    <a:ln>
+                      <a:noFill/>
+                    </a:ln>
+                  </pic:spPr>
+                </pic:pic>
+              </a:graphicData>
+            </a:graphic>
+          </wp:inline>
+        </w:drawing>
+      </w:r>
+    </w:p>
+    <w:p>
+      <w:pPr>
+        <w:pStyle w:val="Didascalia"/>
+        <w:jc w:val="center"/>
+        <w:rPr>
+          <w:sz w:val="20"/>
+          <w:szCs w:val="20"/>
+        </w:rPr>
+      </w:pPr>
+      <w:r>
+        <w:rPr>
+          <w:sz w:val="20"/>
+          <w:szCs w:val="20"/>
+        </w:rPr>
         <w:t>Fig. 7</w:t>
+      </w:r>
+    </w:p>
+    <w:p/>
+    <w:p>
+      <w:pPr>
+        <w:jc w:val="center"/>
+        <w:rPr>
+          <w:rFonts w:ascii="Times New Roman" w:hAnsi="Times New Roman" w:cs="Times New Roman"/>
+          <w:b/>
+          <w:sz w:val="30"/>
+          <w:szCs w:val="30"/>
+        </w:rPr>
+      </w:pPr>
+      <w:r>
+        <w:rPr>
+          <w:rFonts w:ascii="Times New Roman" w:hAnsi="Times New Roman" w:cs="Times New Roman"/>
+          <w:b/>
+          <w:sz w:val="30"/>
+          <w:szCs w:val="30"/>
+        </w:rPr>
+        <w:t>ALTRE FUNZIONALITA’</w:t>
+      </w:r>
+    </w:p>
+    <w:p>
+      <w:pPr>
+        <w:rPr>
+          <w:rFonts w:ascii="Times New Roman" w:hAnsi="Times New Roman" w:cs="Times New Roman"/>
+          <w:sz w:val="24"/>
+          <w:szCs w:val="24"/>
+        </w:rPr>
+      </w:pPr>
+      <w:r>
+        <w:rPr>
+          <w:rFonts w:ascii="Times New Roman" w:hAnsi="Times New Roman" w:cs="Times New Roman"/>
+          <w:sz w:val="24"/>
+          <w:szCs w:val="24"/>
+        </w:rPr>
+        <w:t xml:space="preserve">La voce di menù </w:t>
+      </w:r>
+      <w:r>
+        <w:rPr>
+          <w:rFonts w:ascii="Times New Roman" w:hAnsi="Times New Roman" w:cs="Times New Roman"/>
+          <w:b/>
+          <w:sz w:val="24"/>
+          <w:szCs w:val="24"/>
+        </w:rPr>
+        <w:t>“Help”</w:t>
+      </w:r>
+      <w:r>
+        <w:rPr>
+          <w:rFonts w:ascii="Times New Roman" w:hAnsi="Times New Roman" w:cs="Times New Roman"/>
+          <w:sz w:val="24"/>
+          <w:szCs w:val="24"/>
+        </w:rPr>
+        <w:t xml:space="preserve"> mostra i nominativi degli sviluppatori del presente software.</w:t>
+      </w:r>
+      <w:r>
+        <w:rPr>
+          <w:rFonts w:ascii="Times New Roman" w:hAnsi="Times New Roman" w:cs="Times New Roman"/>
+          <w:sz w:val="24"/>
+          <w:szCs w:val="24"/>
+        </w:rPr>
+        <w:br/>
+      </w:r>
+    </w:p>
+    <w:p>
+      <w:pPr>
+        <w:rPr>
+          <w:rFonts w:ascii="Times New Roman" w:hAnsi="Times New Roman" w:cs="Times New Roman"/>
+          <w:sz w:val="24"/>
+          <w:szCs w:val="24"/>
+        </w:rPr>
+      </w:pPr>
+      <w:r>
+        <w:rPr>
+          <w:rFonts w:ascii="Times New Roman" w:hAnsi="Times New Roman" w:cs="Times New Roman"/>
+          <w:sz w:val="24"/>
+          <w:szCs w:val="24"/>
+        </w:rPr>
+        <w:t xml:space="preserve">La voce </w:t>
+      </w:r>
+      <w:r>
+        <w:rPr>
+          <w:rFonts w:ascii="Times New Roman" w:hAnsi="Times New Roman" w:cs="Times New Roman"/>
+          <w:b/>
+          <w:sz w:val="24"/>
+          <w:szCs w:val="24"/>
+        </w:rPr>
+        <w:t>“Exit”</w:t>
+      </w:r>
+      <w:r>
+        <w:rPr>
+          <w:rFonts w:ascii="Times New Roman" w:hAnsi="Times New Roman" w:cs="Times New Roman"/>
+          <w:sz w:val="24"/>
+          <w:szCs w:val="24"/>
+        </w:rPr>
+        <w:t xml:space="preserve"> presente nel menù a discesa della voce </w:t>
+      </w:r>
+      <w:r>
+        <w:rPr>
+          <w:rFonts w:ascii="Times New Roman" w:hAnsi="Times New Roman" w:cs="Times New Roman"/>
+          <w:b/>
+          <w:sz w:val="24"/>
+          <w:szCs w:val="24"/>
+        </w:rPr>
+        <w:t>“File”</w:t>
+      </w:r>
+      <w:r>
+        <w:rPr>
+          <w:rFonts w:ascii="Times New Roman" w:hAnsi="Times New Roman" w:cs="Times New Roman"/>
+          <w:sz w:val="24"/>
+          <w:szCs w:val="24"/>
+        </w:rPr>
+        <w:t xml:space="preserve"> permette di chiudere l’applicazione. (E’ possibile anche farlo con lo </w:t>
+      </w:r>
+      <w:proofErr w:type="spellStart"/>
+      <w:r>
+        <w:rPr>
+          <w:rFonts w:ascii="Times New Roman" w:hAnsi="Times New Roman" w:cs="Times New Roman"/>
+          <w:b/>
+          <w:sz w:val="24"/>
+          <w:szCs w:val="24"/>
+        </w:rPr>
+        <w:t>shortcut</w:t>
+      </w:r>
+      <w:proofErr w:type="spellEnd"/>
+      <w:r>
+        <w:rPr>
+          <w:rFonts w:ascii="Times New Roman" w:hAnsi="Times New Roman" w:cs="Times New Roman"/>
+          <w:sz w:val="24"/>
+          <w:szCs w:val="24"/>
+        </w:rPr>
+        <w:t xml:space="preserve"> </w:t>
+      </w:r>
+      <w:r>
+        <w:rPr>
+          <w:rFonts w:ascii="Times New Roman" w:hAnsi="Times New Roman" w:cs="Times New Roman"/>
+          <w:b/>
+          <w:sz w:val="24"/>
+          <w:szCs w:val="24"/>
+        </w:rPr>
+        <w:t>ALT+F4</w:t>
+      </w:r>
+      <w:r>
+        <w:rPr>
+          <w:rFonts w:ascii="Times New Roman" w:hAnsi="Times New Roman" w:cs="Times New Roman"/>
+          <w:sz w:val="24"/>
+          <w:szCs w:val="24"/>
+        </w:rPr>
+        <w:t>)</w:t>
       </w:r>
       <w:bookmarkStart w:id="0" w:name="_GoBack"/>
       <w:bookmarkEnd w:id="0"/>
-    </w:p>
-    <w:p>
-      <w:pPr>
-        <w:rPr>
-          <w:rFonts w:ascii="Times New Roman" w:hAnsi="Times New Roman" w:cs="Times New Roman"/>
-          <w:sz w:val="28"/>
-          <w:szCs w:val="28"/>
-        </w:rPr>
-      </w:pPr>
     </w:p>
     <w:sectPr>
       <w:pgSz w:w="11906" w:h="16838"/>
@@ -1517,8 +2017,97 @@
       </w:pPr>
     </w:lvl>
   </w:abstractNum>
+  <w:abstractNum w:abstractNumId="1">
+    <w:nsid w:val="629C346A"/>
+    <w:multiLevelType w:val="hybridMultilevel"/>
+    <w:tmpl w:val="F9B2AD4A"/>
+    <w:lvl w:ilvl="0" w:tplc="0410000F">
+      <w:start w:val="1"/>
+      <w:numFmt w:val="decimal"/>
+      <w:lvlText w:val="%1."/>
+      <w:lvlJc w:val="left"/>
+      <w:pPr>
+        <w:ind w:left="720" w:hanging="360"/>
+      </w:pPr>
+    </w:lvl>
+    <w:lvl w:ilvl="1" w:tplc="04100019" w:tentative="1">
+      <w:start w:val="1"/>
+      <w:numFmt w:val="lowerLetter"/>
+      <w:lvlText w:val="%2."/>
+      <w:lvlJc w:val="left"/>
+      <w:pPr>
+        <w:ind w:left="1440" w:hanging="360"/>
+      </w:pPr>
+    </w:lvl>
+    <w:lvl w:ilvl="2" w:tplc="0410001B" w:tentative="1">
+      <w:start w:val="1"/>
+      <w:numFmt w:val="lowerRoman"/>
+      <w:lvlText w:val="%3."/>
+      <w:lvlJc w:val="right"/>
+      <w:pPr>
+        <w:ind w:left="2160" w:hanging="180"/>
+      </w:pPr>
+    </w:lvl>
+    <w:lvl w:ilvl="3" w:tplc="0410000F" w:tentative="1">
+      <w:start w:val="1"/>
+      <w:numFmt w:val="decimal"/>
+      <w:lvlText w:val="%4."/>
+      <w:lvlJc w:val="left"/>
+      <w:pPr>
+        <w:ind w:left="2880" w:hanging="360"/>
+      </w:pPr>
+    </w:lvl>
+    <w:lvl w:ilvl="4" w:tplc="04100019" w:tentative="1">
+      <w:start w:val="1"/>
+      <w:numFmt w:val="lowerLetter"/>
+      <w:lvlText w:val="%5."/>
+      <w:lvlJc w:val="left"/>
+      <w:pPr>
+        <w:ind w:left="3600" w:hanging="360"/>
+      </w:pPr>
+    </w:lvl>
+    <w:lvl w:ilvl="5" w:tplc="0410001B" w:tentative="1">
+      <w:start w:val="1"/>
+      <w:numFmt w:val="lowerRoman"/>
+      <w:lvlText w:val="%6."/>
+      <w:lvlJc w:val="right"/>
+      <w:pPr>
+        <w:ind w:left="4320" w:hanging="180"/>
+      </w:pPr>
+    </w:lvl>
+    <w:lvl w:ilvl="6" w:tplc="0410000F" w:tentative="1">
+      <w:start w:val="1"/>
+      <w:numFmt w:val="decimal"/>
+      <w:lvlText w:val="%7."/>
+      <w:lvlJc w:val="left"/>
+      <w:pPr>
+        <w:ind w:left="5040" w:hanging="360"/>
+      </w:pPr>
+    </w:lvl>
+    <w:lvl w:ilvl="7" w:tplc="04100019" w:tentative="1">
+      <w:start w:val="1"/>
+      <w:numFmt w:val="lowerLetter"/>
+      <w:lvlText w:val="%8."/>
+      <w:lvlJc w:val="left"/>
+      <w:pPr>
+        <w:ind w:left="5760" w:hanging="360"/>
+      </w:pPr>
+    </w:lvl>
+    <w:lvl w:ilvl="8" w:tplc="0410001B" w:tentative="1">
+      <w:start w:val="1"/>
+      <w:numFmt w:val="lowerRoman"/>
+      <w:lvlText w:val="%9."/>
+      <w:lvlJc w:val="right"/>
+      <w:pPr>
+        <w:ind w:left="6480" w:hanging="180"/>
+      </w:pPr>
+    </w:lvl>
+  </w:abstractNum>
   <w:num w:numId="1">
     <w:abstractNumId w:val="0"/>
+  </w:num>
+  <w:num w:numId="2">
+    <w:abstractNumId w:val="1"/>
   </w:num>
 </w:numbering>
 </file>

</xml_diff>

<commit_message>
Modificata la documentazione e aggiunta una breve presentazione PowerPoint
</commit_message>
<xml_diff>
--- a/Documentazione/Documentazione Applicazione Medico.docx
+++ b/Documentazione/Documentazione Applicazione Medico.docx
@@ -700,6 +700,25 @@
     </w:p>
     <w:p>
       <w:pPr>
+        <w:rPr>
+          <w:rFonts w:ascii="Times New Roman" w:hAnsi="Times New Roman" w:cs="Times New Roman"/>
+          <w:b/>
+          <w:sz w:val="30"/>
+          <w:szCs w:val="30"/>
+        </w:rPr>
+      </w:pPr>
+      <w:r>
+        <w:rPr>
+          <w:rFonts w:ascii="Times New Roman" w:hAnsi="Times New Roman" w:cs="Times New Roman"/>
+          <w:b/>
+          <w:sz w:val="30"/>
+          <w:szCs w:val="30"/>
+        </w:rPr>
+        <w:br w:type="page"/>
+      </w:r>
+    </w:p>
+    <w:p>
+      <w:pPr>
         <w:jc w:val="center"/>
         <w:rPr>
           <w:rFonts w:ascii="Times New Roman" w:hAnsi="Times New Roman" w:cs="Times New Roman"/>
@@ -940,23 +959,57 @@
           <w:sz w:val="24"/>
           <w:szCs w:val="24"/>
         </w:rPr>
-        <w:t xml:space="preserve"> sezioni (Certificati</w:t>
-      </w:r>
-      <w:r>
-        <w:rPr>
-          <w:rFonts w:ascii="Times New Roman" w:hAnsi="Times New Roman" w:cs="Times New Roman"/>
-          <w:sz w:val="24"/>
-          <w:szCs w:val="24"/>
-        </w:rPr>
-        <w:t xml:space="preserve"> e</w:t>
-      </w:r>
-      <w:r>
-        <w:rPr>
-          <w:rFonts w:ascii="Times New Roman" w:hAnsi="Times New Roman" w:cs="Times New Roman"/>
-          <w:sz w:val="24"/>
-          <w:szCs w:val="24"/>
-        </w:rPr>
-        <w:t xml:space="preserve"> Patologie) </w:t>
+        <w:t xml:space="preserve"> sezioni</w:t>
+      </w:r>
+      <w:r>
+        <w:rPr>
+          <w:rFonts w:ascii="Times New Roman" w:hAnsi="Times New Roman" w:cs="Times New Roman"/>
+          <w:sz w:val="24"/>
+          <w:szCs w:val="24"/>
+        </w:rPr>
+        <w:t xml:space="preserve"> </w:t>
+      </w:r>
+      <w:r>
+        <w:rPr>
+          <w:rFonts w:ascii="Times New Roman" w:hAnsi="Times New Roman" w:cs="Times New Roman"/>
+          <w:sz w:val="24"/>
+          <w:szCs w:val="24"/>
+        </w:rPr>
+        <w:t>(Certificati e Patologie)</w:t>
+      </w:r>
+      <w:r>
+        <w:rPr>
+          <w:rFonts w:ascii="Times New Roman" w:hAnsi="Times New Roman" w:cs="Times New Roman"/>
+          <w:sz w:val="24"/>
+          <w:szCs w:val="24"/>
+        </w:rPr>
+        <w:t xml:space="preserve">, accessibili dalle voci di </w:t>
+      </w:r>
+      <w:proofErr w:type="spellStart"/>
+      <w:r>
+        <w:rPr>
+          <w:rFonts w:ascii="Times New Roman" w:hAnsi="Times New Roman" w:cs="Times New Roman"/>
+          <w:sz w:val="24"/>
+          <w:szCs w:val="24"/>
+        </w:rPr>
+        <w:t>menù</w:t>
+      </w:r>
+      <w:proofErr w:type="spellEnd"/>
+      <w:r>
+        <w:rPr>
+          <w:rFonts w:ascii="Times New Roman" w:hAnsi="Times New Roman" w:cs="Times New Roman"/>
+          <w:sz w:val="24"/>
+          <w:szCs w:val="24"/>
+        </w:rPr>
+        <w:t>,</w:t>
+      </w:r>
+      <w:r>
+        <w:rPr>
+          <w:rFonts w:ascii="Times New Roman" w:hAnsi="Times New Roman" w:cs="Times New Roman"/>
+          <w:sz w:val="24"/>
+          <w:szCs w:val="24"/>
+        </w:rPr>
+        <w:t xml:space="preserve"> </w:t>
       </w:r>
       <w:r>
         <w:rPr>
@@ -981,6 +1034,14 @@
           <w:szCs w:val="24"/>
         </w:rPr>
         <w:t>alla schermata della lista pazienti</w:t>
+      </w:r>
+      <w:r>
+        <w:rPr>
+          <w:rFonts w:ascii="Times New Roman" w:hAnsi="Times New Roman" w:cs="Times New Roman"/>
+          <w:sz w:val="24"/>
+          <w:szCs w:val="24"/>
+        </w:rPr>
+        <w:t xml:space="preserve"> mostrata in precedenza</w:t>
       </w:r>
       <w:r>
         <w:rPr>
@@ -1232,56 +1293,120 @@
           <w:sz w:val="24"/>
           <w:szCs w:val="24"/>
         </w:rPr>
+        <w:t xml:space="preserve">In ognuna delle tre sezioni </w:t>
+      </w:r>
+      <w:r>
+        <w:rPr>
+          <w:rFonts w:ascii="Times New Roman" w:hAnsi="Times New Roman" w:cs="Times New Roman"/>
+          <w:sz w:val="24"/>
+          <w:szCs w:val="24"/>
+        </w:rPr>
+        <w:t>citate</w:t>
+      </w:r>
+      <w:r>
+        <w:rPr>
+          <w:rFonts w:ascii="Times New Roman" w:hAnsi="Times New Roman" w:cs="Times New Roman"/>
+          <w:sz w:val="24"/>
+          <w:szCs w:val="24"/>
+        </w:rPr>
+        <w:t xml:space="preserve"> è possibi</w:t>
+      </w:r>
+      <w:r>
+        <w:rPr>
+          <w:rFonts w:ascii="Times New Roman" w:hAnsi="Times New Roman" w:cs="Times New Roman"/>
+          <w:sz w:val="24"/>
+          <w:szCs w:val="24"/>
+        </w:rPr>
+        <w:t xml:space="preserve">le filtrare i dati visualizzati </w:t>
+      </w:r>
+      <w:r>
+        <w:rPr>
+          <w:rFonts w:ascii="Times New Roman" w:hAnsi="Times New Roman" w:cs="Times New Roman"/>
+          <w:sz w:val="24"/>
+          <w:szCs w:val="24"/>
+        </w:rPr>
+        <w:t>attraverso l’apposito campo di ricerca, posizionato in alto a destra</w:t>
+      </w:r>
+      <w:r>
+        <w:rPr>
+          <w:rFonts w:ascii="Times New Roman" w:hAnsi="Times New Roman" w:cs="Times New Roman"/>
+          <w:sz w:val="24"/>
+          <w:szCs w:val="24"/>
+        </w:rPr>
+        <w:t xml:space="preserve"> della griglia</w:t>
+      </w:r>
+      <w:r>
+        <w:rPr>
+          <w:rFonts w:ascii="Times New Roman" w:hAnsi="Times New Roman" w:cs="Times New Roman"/>
+          <w:sz w:val="24"/>
+          <w:szCs w:val="24"/>
+        </w:rPr>
+        <w:t>. Tale filtro si applic</w:t>
+      </w:r>
+      <w:r>
+        <w:rPr>
+          <w:rFonts w:ascii="Times New Roman" w:hAnsi="Times New Roman" w:cs="Times New Roman"/>
+          <w:sz w:val="24"/>
+          <w:szCs w:val="24"/>
+        </w:rPr>
+        <w:t>a a tutti i campi della tabella</w:t>
+      </w:r>
+      <w:r>
+        <w:rPr>
+          <w:rFonts w:ascii="Times New Roman" w:hAnsi="Times New Roman" w:cs="Times New Roman"/>
+          <w:sz w:val="24"/>
+          <w:szCs w:val="24"/>
+        </w:rPr>
+        <w:t xml:space="preserve"> e </w:t>
+      </w:r>
+      <w:r>
+        <w:rPr>
+          <w:rFonts w:ascii="Times New Roman" w:hAnsi="Times New Roman" w:cs="Times New Roman"/>
+          <w:sz w:val="24"/>
+          <w:szCs w:val="24"/>
+        </w:rPr>
+        <w:t>ha effetto</w:t>
+      </w:r>
+      <w:r>
+        <w:rPr>
+          <w:rFonts w:ascii="Times New Roman" w:hAnsi="Times New Roman" w:cs="Times New Roman"/>
+          <w:sz w:val="24"/>
+          <w:szCs w:val="24"/>
+        </w:rPr>
+        <w:t xml:space="preserve"> </w:t>
+      </w:r>
+      <w:r>
+        <w:rPr>
+          <w:rFonts w:ascii="Times New Roman" w:hAnsi="Times New Roman" w:cs="Times New Roman"/>
+          <w:sz w:val="24"/>
+          <w:szCs w:val="24"/>
+        </w:rPr>
+        <w:t xml:space="preserve">immediato, </w:t>
+      </w:r>
+      <w:r>
+        <w:rPr>
+          <w:rFonts w:ascii="Times New Roman" w:hAnsi="Times New Roman" w:cs="Times New Roman"/>
+          <w:sz w:val="24"/>
+          <w:szCs w:val="24"/>
+        </w:rPr>
+        <w:t>alla pressione di un qualsiasi carattere della tastiera, o al click del bottone “Cerca”.</w:t>
+      </w:r>
+    </w:p>
+    <w:p>
+      <w:pPr>
+        <w:rPr>
+          <w:rFonts w:ascii="Times New Roman" w:hAnsi="Times New Roman" w:cs="Times New Roman"/>
+          <w:sz w:val="24"/>
+          <w:szCs w:val="24"/>
+        </w:rPr>
+      </w:pPr>
+      <w:r>
+        <w:rPr>
+          <w:rFonts w:ascii="Times New Roman" w:hAnsi="Times New Roman" w:cs="Times New Roman"/>
+          <w:sz w:val="24"/>
+          <w:szCs w:val="24"/>
+        </w:rPr>
         <w:lastRenderedPageBreak/>
-        <w:t>In ognuna delle tre sezioni precedentemente citate, è possibi</w:t>
-      </w:r>
-      <w:r>
-        <w:rPr>
-          <w:rFonts w:ascii="Times New Roman" w:hAnsi="Times New Roman" w:cs="Times New Roman"/>
-          <w:sz w:val="24"/>
-          <w:szCs w:val="24"/>
-        </w:rPr>
-        <w:t xml:space="preserve">le filtrare i dati visualizzati </w:t>
-      </w:r>
-      <w:r>
-        <w:rPr>
-          <w:rFonts w:ascii="Times New Roman" w:hAnsi="Times New Roman" w:cs="Times New Roman"/>
-          <w:sz w:val="24"/>
-          <w:szCs w:val="24"/>
-        </w:rPr>
-        <w:t>attraverso l’apposito campo di ricerca, posizionato in alto a destra</w:t>
-      </w:r>
-      <w:r>
-        <w:rPr>
-          <w:rFonts w:ascii="Times New Roman" w:hAnsi="Times New Roman" w:cs="Times New Roman"/>
-          <w:sz w:val="24"/>
-          <w:szCs w:val="24"/>
-        </w:rPr>
-        <w:t xml:space="preserve"> della griglia</w:t>
-      </w:r>
-      <w:r>
-        <w:rPr>
-          <w:rFonts w:ascii="Times New Roman" w:hAnsi="Times New Roman" w:cs="Times New Roman"/>
-          <w:sz w:val="24"/>
-          <w:szCs w:val="24"/>
-        </w:rPr>
-        <w:t>. Tale filtro si applica a tutti i campi della tabella, e avviene dinamicamente alla pressione di un qualsiasi carattere della tastiera, o al click del bottone “Cerca”.</w:t>
-      </w:r>
-    </w:p>
-    <w:p>
-      <w:pPr>
-        <w:rPr>
-          <w:rFonts w:ascii="Times New Roman" w:hAnsi="Times New Roman" w:cs="Times New Roman"/>
-          <w:sz w:val="24"/>
-          <w:szCs w:val="24"/>
-        </w:rPr>
-      </w:pPr>
-      <w:r>
-        <w:rPr>
-          <w:rFonts w:ascii="Times New Roman" w:hAnsi="Times New Roman" w:cs="Times New Roman"/>
-          <w:sz w:val="24"/>
-          <w:szCs w:val="24"/>
-        </w:rPr>
         <w:t>Premendo sull’intestazione di una colonna è</w:t>
       </w:r>
       <w:r>
@@ -1579,7 +1704,71 @@
           <w:sz w:val="24"/>
           <w:szCs w:val="24"/>
         </w:rPr>
-        <w:t xml:space="preserve">  Tale scheda presenta un’intestazione che varia dinamicamente a seconda del nominativo del paziente selezionato e una griglia contenente i certificati associati a quest’ultimo.</w:t>
+        <w:t xml:space="preserve">  </w:t>
+      </w:r>
+      <w:r>
+        <w:rPr>
+          <w:rFonts w:ascii="Times New Roman" w:hAnsi="Times New Roman" w:cs="Times New Roman"/>
+          <w:sz w:val="24"/>
+          <w:szCs w:val="24"/>
+        </w:rPr>
+        <w:t>Quest’ultima</w:t>
+      </w:r>
+      <w:r>
+        <w:rPr>
+          <w:rFonts w:ascii="Times New Roman" w:hAnsi="Times New Roman" w:cs="Times New Roman"/>
+          <w:sz w:val="24"/>
+          <w:szCs w:val="24"/>
+        </w:rPr>
+        <w:t xml:space="preserve"> presenta un’intestazione</w:t>
+      </w:r>
+      <w:r>
+        <w:rPr>
+          <w:rFonts w:ascii="Times New Roman" w:hAnsi="Times New Roman" w:cs="Times New Roman"/>
+          <w:sz w:val="24"/>
+          <w:szCs w:val="24"/>
+        </w:rPr>
+        <w:t>,</w:t>
+      </w:r>
+      <w:r>
+        <w:rPr>
+          <w:rFonts w:ascii="Times New Roman" w:hAnsi="Times New Roman" w:cs="Times New Roman"/>
+          <w:sz w:val="24"/>
+          <w:szCs w:val="24"/>
+        </w:rPr>
+        <w:t xml:space="preserve"> che varia dinamicamente a seconda del nominativo del paziente selezionato</w:t>
+      </w:r>
+      <w:r>
+        <w:rPr>
+          <w:rFonts w:ascii="Times New Roman" w:hAnsi="Times New Roman" w:cs="Times New Roman"/>
+          <w:sz w:val="24"/>
+          <w:szCs w:val="24"/>
+        </w:rPr>
+        <w:t>,</w:t>
+      </w:r>
+      <w:r>
+        <w:rPr>
+          <w:rFonts w:ascii="Times New Roman" w:hAnsi="Times New Roman" w:cs="Times New Roman"/>
+          <w:sz w:val="24"/>
+          <w:szCs w:val="24"/>
+        </w:rPr>
+        <w:t xml:space="preserve"> e una griglia contenente i cert</w:t>
+      </w:r>
+      <w:r>
+        <w:rPr>
+          <w:rFonts w:ascii="Times New Roman" w:hAnsi="Times New Roman" w:cs="Times New Roman"/>
+          <w:sz w:val="24"/>
+          <w:szCs w:val="24"/>
+        </w:rPr>
+        <w:t>ificati ad esso associati</w:t>
+      </w:r>
+      <w:r>
+        <w:rPr>
+          <w:rFonts w:ascii="Times New Roman" w:hAnsi="Times New Roman" w:cs="Times New Roman"/>
+          <w:sz w:val="24"/>
+          <w:szCs w:val="24"/>
+        </w:rPr>
+        <w:t>.</w:t>
       </w:r>
       <w:r>
         <w:rPr>
@@ -1619,6 +1808,7 @@
     </w:p>
     <w:p>
       <w:pPr>
+        <w:jc w:val="center"/>
         <w:rPr>
           <w:sz w:val="24"/>
           <w:szCs w:val="24"/>
@@ -1759,6 +1949,7 @@
     <w:p>
       <w:pPr>
         <w:keepNext/>
+        <w:jc w:val="center"/>
       </w:pPr>
       <w:r>
         <w:rPr>
@@ -1769,7 +1960,6 @@
           <w:szCs w:val="24"/>
           <w:lang w:eastAsia="it-IT"/>
         </w:rPr>
-        <w:lastRenderedPageBreak/>
         <w:drawing>
           <wp:inline distT="0" distB="0" distL="0" distR="0" wp14:anchorId="6E7BB9D4" wp14:editId="1B94E371">
             <wp:extent cx="6109970" cy="1965325"/>
@@ -1853,15 +2043,49 @@
           <w:sz w:val="24"/>
           <w:szCs w:val="24"/>
         </w:rPr>
-        <w:t>Il pulsante “Nuovo certificato</w:t>
-      </w:r>
-      <w:r>
-        <w:rPr>
-          <w:rFonts w:ascii="Times New Roman" w:hAnsi="Times New Roman" w:cs="Times New Roman"/>
-          <w:sz w:val="24"/>
-          <w:szCs w:val="24"/>
-        </w:rPr>
-        <w:t xml:space="preserve">” (posto in basso a destra) </w:t>
+        <w:t xml:space="preserve">Il pulsante </w:t>
+      </w:r>
+      <w:r>
+        <w:rPr>
+          <w:rFonts w:ascii="Times New Roman" w:hAnsi="Times New Roman" w:cs="Times New Roman"/>
+          <w:b/>
+          <w:sz w:val="24"/>
+          <w:szCs w:val="24"/>
+        </w:rPr>
+        <w:t>Nuovo certificato</w:t>
+      </w:r>
+      <w:r>
+        <w:rPr>
+          <w:rFonts w:ascii="Times New Roman" w:hAnsi="Times New Roman" w:cs="Times New Roman"/>
+          <w:sz w:val="24"/>
+          <w:szCs w:val="24"/>
+        </w:rPr>
+        <w:t xml:space="preserve">, posto in basso a destra </w:t>
+      </w:r>
+      <w:r>
+        <w:rPr>
+          <w:rFonts w:ascii="Times New Roman" w:hAnsi="Times New Roman" w:cs="Times New Roman"/>
+          <w:i/>
+          <w:sz w:val="24"/>
+          <w:szCs w:val="24"/>
+        </w:rPr>
+        <w:t>(Vedi Fig. 5)</w:t>
+      </w:r>
+      <w:r>
+        <w:rPr>
+          <w:rFonts w:ascii="Times New Roman" w:hAnsi="Times New Roman" w:cs="Times New Roman"/>
+          <w:sz w:val="24"/>
+          <w:szCs w:val="24"/>
+        </w:rPr>
+        <w:t>,</w:t>
+      </w:r>
+      <w:r>
+        <w:rPr>
+          <w:rFonts w:ascii="Times New Roman" w:hAnsi="Times New Roman" w:cs="Times New Roman"/>
+          <w:sz w:val="24"/>
+          <w:szCs w:val="24"/>
+        </w:rPr>
+        <w:t xml:space="preserve"> </w:t>
       </w:r>
       <w:r>
         <w:rPr>
@@ -1939,6 +2163,7 @@
     </w:p>
     <w:p>
       <w:pPr>
+        <w:jc w:val="center"/>
         <w:rPr>
           <w:sz w:val="24"/>
           <w:szCs w:val="24"/>
@@ -1953,6 +2178,7 @@
           <w:szCs w:val="24"/>
           <w:lang w:eastAsia="it-IT"/>
         </w:rPr>
+        <w:lastRenderedPageBreak/>
         <w:drawing>
           <wp:inline distT="0" distB="0" distL="0" distR="0">
             <wp:extent cx="6109970" cy="3307080"/>
@@ -2051,7 +2277,23 @@
           <w:sz w:val="24"/>
           <w:szCs w:val="24"/>
         </w:rPr>
-        <w:t xml:space="preserve"> il certificato verrà aggiunto sul database come nuovo record e di conseguenza visualizzato nella griglia generale, e anche in quella del singolo paziente.</w:t>
+        <w:t xml:space="preserve"> il certificato verrà aggiunto sul database come nuovo record e di conseguenza visualizzato nella griglia generale, e anche in quella del paziente</w:t>
+      </w:r>
+      <w:r>
+        <w:rPr>
+          <w:rFonts w:ascii="Times New Roman" w:hAnsi="Times New Roman" w:cs="Times New Roman"/>
+          <w:sz w:val="24"/>
+          <w:szCs w:val="24"/>
+        </w:rPr>
+        <w:t xml:space="preserve"> a cui è associato</w:t>
+      </w:r>
+      <w:r>
+        <w:rPr>
+          <w:rFonts w:ascii="Times New Roman" w:hAnsi="Times New Roman" w:cs="Times New Roman"/>
+          <w:sz w:val="24"/>
+          <w:szCs w:val="24"/>
+        </w:rPr>
+        <w:t>.</w:t>
       </w:r>
       <w:r>
         <w:rPr>
@@ -2067,7 +2309,31 @@
           <w:sz w:val="24"/>
           <w:szCs w:val="24"/>
         </w:rPr>
-        <w:t xml:space="preserve">L’invio al server remoto, del certificato appena inserito, avverrà al riavvio dell’applicazione o al click della voce di </w:t>
+        <w:t>L’invio al server remoto del certificato appena inserito</w:t>
+      </w:r>
+      <w:r>
+        <w:rPr>
+          <w:rFonts w:ascii="Times New Roman" w:hAnsi="Times New Roman" w:cs="Times New Roman"/>
+          <w:sz w:val="24"/>
+          <w:szCs w:val="24"/>
+        </w:rPr>
+        <w:t xml:space="preserve"> avverrà al riavvio dell’applicazione</w:t>
+      </w:r>
+      <w:r>
+        <w:rPr>
+          <w:rFonts w:ascii="Times New Roman" w:hAnsi="Times New Roman" w:cs="Times New Roman"/>
+          <w:sz w:val="24"/>
+          <w:szCs w:val="24"/>
+        </w:rPr>
+        <w:t>,</w:t>
+      </w:r>
+      <w:r>
+        <w:rPr>
+          <w:rFonts w:ascii="Times New Roman" w:hAnsi="Times New Roman" w:cs="Times New Roman"/>
+          <w:sz w:val="24"/>
+          <w:szCs w:val="24"/>
+        </w:rPr>
+        <w:t xml:space="preserve"> o al click della voce di </w:t>
       </w:r>
       <w:proofErr w:type="spellStart"/>
       <w:r>
@@ -2102,16 +2368,59 @@
           <w:sz w:val="24"/>
           <w:szCs w:val="24"/>
         </w:rPr>
-        <w:t>, come illustrato in Fig. 1.1</w:t>
-      </w:r>
-      <w:r>
-        <w:rPr>
-          <w:rFonts w:ascii="Times New Roman" w:hAnsi="Times New Roman" w:cs="Times New Roman"/>
+        <w:t xml:space="preserve">, come illustrato in </w:t>
+      </w:r>
+      <w:r>
+        <w:rPr>
+          <w:rFonts w:ascii="Times New Roman" w:hAnsi="Times New Roman" w:cs="Times New Roman"/>
+          <w:i/>
+          <w:sz w:val="24"/>
+          <w:szCs w:val="24"/>
+        </w:rPr>
+        <w:t>Fig. 1.</w:t>
+      </w:r>
+      <w:r>
+        <w:rPr>
+          <w:rFonts w:ascii="Times New Roman" w:hAnsi="Times New Roman" w:cs="Times New Roman"/>
+          <w:i/>
+          <w:sz w:val="24"/>
+          <w:szCs w:val="24"/>
+        </w:rPr>
+        <w:t>1</w:t>
+      </w:r>
+      <w:r>
+        <w:rPr>
+          <w:rFonts w:ascii="Times New Roman" w:hAnsi="Times New Roman" w:cs="Times New Roman"/>
+          <w:i/>
           <w:sz w:val="24"/>
           <w:szCs w:val="24"/>
         </w:rPr>
         <w:br/>
-        <w:t>Premendo invece sul pulsante “Annulla” l’utilizzatore verrà reindirizzato alla schermata precedente, ovvero alla scheda di dettaglio del paziente.</w:t>
+      </w:r>
+      <w:r>
+        <w:rPr>
+          <w:rFonts w:ascii="Times New Roman" w:hAnsi="Times New Roman" w:cs="Times New Roman"/>
+          <w:sz w:val="24"/>
+          <w:szCs w:val="24"/>
+        </w:rPr>
+        <w:t xml:space="preserve">Premendo invece sul pulsante </w:t>
+      </w:r>
+      <w:r>
+        <w:rPr>
+          <w:rFonts w:ascii="Times New Roman" w:hAnsi="Times New Roman" w:cs="Times New Roman"/>
+          <w:b/>
+          <w:sz w:val="24"/>
+          <w:szCs w:val="24"/>
+        </w:rPr>
+        <w:t>Annulla</w:t>
+      </w:r>
+      <w:r>
+        <w:rPr>
+          <w:rFonts w:ascii="Times New Roman" w:hAnsi="Times New Roman" w:cs="Times New Roman"/>
+          <w:sz w:val="24"/>
+          <w:szCs w:val="24"/>
+        </w:rPr>
+        <w:t xml:space="preserve"> l’utilizzatore verrà reindirizzato alla schermata precedente, ovvero alla scheda di dettaglio del paziente.</w:t>
       </w:r>
     </w:p>
     <w:p>
@@ -2159,16 +2468,59 @@
           <w:sz w:val="24"/>
           <w:szCs w:val="24"/>
         </w:rPr>
-        <w:t xml:space="preserve"> presente nel menù a discesa della voce </w:t>
-      </w:r>
-      <w:r>
-        <w:rPr>
-          <w:rFonts w:ascii="Times New Roman" w:hAnsi="Times New Roman" w:cs="Times New Roman"/>
-          <w:b/>
-          <w:sz w:val="24"/>
-          <w:szCs w:val="24"/>
-        </w:rPr>
-        <w:t xml:space="preserve">File </w:t>
+        <w:t>,</w:t>
+      </w:r>
+      <w:r>
+        <w:rPr>
+          <w:rFonts w:ascii="Times New Roman" w:hAnsi="Times New Roman" w:cs="Times New Roman"/>
+          <w:sz w:val="24"/>
+          <w:szCs w:val="24"/>
+        </w:rPr>
+        <w:t xml:space="preserve"> presente nel </w:t>
+      </w:r>
+      <w:proofErr w:type="spellStart"/>
+      <w:r>
+        <w:rPr>
+          <w:rFonts w:ascii="Times New Roman" w:hAnsi="Times New Roman" w:cs="Times New Roman"/>
+          <w:sz w:val="24"/>
+          <w:szCs w:val="24"/>
+        </w:rPr>
+        <w:t>menù</w:t>
+      </w:r>
+      <w:proofErr w:type="spellEnd"/>
+      <w:r>
+        <w:rPr>
+          <w:rFonts w:ascii="Times New Roman" w:hAnsi="Times New Roman" w:cs="Times New Roman"/>
+          <w:sz w:val="24"/>
+          <w:szCs w:val="24"/>
+        </w:rPr>
+        <w:t xml:space="preserve"> a discesa </w:t>
+      </w:r>
+      <w:r>
+        <w:rPr>
+          <w:rFonts w:ascii="Times New Roman" w:hAnsi="Times New Roman" w:cs="Times New Roman"/>
+          <w:b/>
+          <w:sz w:val="24"/>
+          <w:szCs w:val="24"/>
+        </w:rPr>
+        <w:t>File</w:t>
+      </w:r>
+      <w:r>
+        <w:rPr>
+          <w:rFonts w:ascii="Times New Roman" w:hAnsi="Times New Roman" w:cs="Times New Roman"/>
+          <w:sz w:val="24"/>
+          <w:szCs w:val="24"/>
+        </w:rPr>
+        <w:t>,</w:t>
+      </w:r>
+      <w:r>
+        <w:rPr>
+          <w:rFonts w:ascii="Times New Roman" w:hAnsi="Times New Roman" w:cs="Times New Roman"/>
+          <w:b/>
+          <w:sz w:val="24"/>
+          <w:szCs w:val="24"/>
+        </w:rPr>
+        <w:t xml:space="preserve"> </w:t>
       </w:r>
       <w:r>
         <w:rPr>
@@ -2246,7 +2598,6 @@
           <w:sz w:val="24"/>
           <w:szCs w:val="24"/>
         </w:rPr>
-        <w:lastRenderedPageBreak/>
         <w:t xml:space="preserve">La voce di </w:t>
       </w:r>
       <w:proofErr w:type="spellStart"/>
@@ -2282,7 +2633,57 @@
           <w:sz w:val="24"/>
           <w:szCs w:val="24"/>
         </w:rPr>
-        <w:t xml:space="preserve"> mostra i nominativi degli sviluppatori del presente software.</w:t>
+        <w:t>, per questioni di tempistiche e semplicità,</w:t>
+      </w:r>
+      <w:r>
+        <w:rPr>
+          <w:rFonts w:ascii="Times New Roman" w:hAnsi="Times New Roman" w:cs="Times New Roman"/>
+          <w:sz w:val="24"/>
+          <w:szCs w:val="24"/>
+        </w:rPr>
+        <w:t xml:space="preserve"> mostra i nominativi degli sviluppatori del</w:t>
+      </w:r>
+      <w:r>
+        <w:rPr>
+          <w:rFonts w:ascii="Times New Roman" w:hAnsi="Times New Roman" w:cs="Times New Roman"/>
+          <w:sz w:val="24"/>
+          <w:szCs w:val="24"/>
+        </w:rPr>
+        <w:t xml:space="preserve"> software in questione</w:t>
+      </w:r>
+      <w:r>
+        <w:rPr>
+          <w:rFonts w:ascii="Times New Roman" w:hAnsi="Times New Roman" w:cs="Times New Roman"/>
+          <w:sz w:val="24"/>
+          <w:szCs w:val="24"/>
+        </w:rPr>
+        <w:t>.</w:t>
+      </w:r>
+      <w:r>
+        <w:rPr>
+          <w:rFonts w:ascii="Times New Roman" w:hAnsi="Times New Roman" w:cs="Times New Roman"/>
+          <w:sz w:val="24"/>
+          <w:szCs w:val="24"/>
+        </w:rPr>
+        <w:t xml:space="preserve"> In una situazione più “realistica” si potrebbe prevedere un </w:t>
+      </w:r>
+      <w:proofErr w:type="spellStart"/>
+      <w:r>
+        <w:rPr>
+          <w:rFonts w:ascii="Times New Roman" w:hAnsi="Times New Roman" w:cs="Times New Roman"/>
+          <w:sz w:val="24"/>
+          <w:szCs w:val="24"/>
+        </w:rPr>
+        <w:t>reindirizzamento</w:t>
+      </w:r>
+      <w:proofErr w:type="spellEnd"/>
+      <w:r>
+        <w:rPr>
+          <w:rFonts w:ascii="Times New Roman" w:hAnsi="Times New Roman" w:cs="Times New Roman"/>
+          <w:sz w:val="24"/>
+          <w:szCs w:val="24"/>
+        </w:rPr>
+        <w:t xml:space="preserve"> dell’utilizzatore ad un servizio di help desk, oppure ad una documentazione dettagliata su come poter risolvere eventuali errori.</w:t>
       </w:r>
     </w:p>
     <w:p>
@@ -2333,7 +2734,15 @@
           <w:sz w:val="24"/>
           <w:szCs w:val="24"/>
         </w:rPr>
-        <w:t xml:space="preserve">, poste </w:t>
+        <w:t xml:space="preserve"> (se il servizio è disponibile al momento della sincronizzazione), posta</w:t>
+      </w:r>
+      <w:r>
+        <w:rPr>
+          <w:rFonts w:ascii="Times New Roman" w:hAnsi="Times New Roman" w:cs="Times New Roman"/>
+          <w:sz w:val="24"/>
+          <w:szCs w:val="24"/>
+        </w:rPr>
+        <w:t xml:space="preserve"> </w:t>
       </w:r>
       <w:r>
         <w:rPr>
@@ -2343,15 +2752,6 @@
         </w:rPr>
         <w:t>nell’angolo in alto a destra della finestra.</w:t>
       </w:r>
-    </w:p>
-    <w:p>
-      <w:pPr>
-        <w:rPr>
-          <w:rFonts w:ascii="Times New Roman" w:hAnsi="Times New Roman" w:cs="Times New Roman"/>
-          <w:sz w:val="24"/>
-          <w:szCs w:val="24"/>
-        </w:rPr>
-      </w:pPr>
     </w:p>
     <w:p>
       <w:pPr>
@@ -2370,6 +2770,426 @@
           <w:sz w:val="30"/>
           <w:szCs w:val="30"/>
         </w:rPr>
+        <w:t>SPECIFICHE NON IMPLEMENTATE</w:t>
+      </w:r>
+    </w:p>
+    <w:p>
+      <w:pPr>
+        <w:rPr>
+          <w:rFonts w:ascii="Times New Roman" w:hAnsi="Times New Roman" w:cs="Times New Roman"/>
+          <w:b/>
+          <w:sz w:val="30"/>
+          <w:szCs w:val="30"/>
+        </w:rPr>
+      </w:pPr>
+      <w:r>
+        <w:rPr>
+          <w:rFonts w:ascii="Times New Roman" w:hAnsi="Times New Roman" w:cs="Times New Roman"/>
+          <w:sz w:val="24"/>
+          <w:szCs w:val="24"/>
+        </w:rPr>
+        <w:t>Principalmente per questioni di tempo</w:t>
+      </w:r>
+      <w:r>
+        <w:rPr>
+          <w:rFonts w:ascii="Times New Roman" w:hAnsi="Times New Roman" w:cs="Times New Roman"/>
+          <w:sz w:val="24"/>
+          <w:szCs w:val="24"/>
+        </w:rPr>
+        <w:t>,</w:t>
+      </w:r>
+      <w:r>
+        <w:rPr>
+          <w:rFonts w:ascii="Times New Roman" w:hAnsi="Times New Roman" w:cs="Times New Roman"/>
+          <w:sz w:val="24"/>
+          <w:szCs w:val="24"/>
+        </w:rPr>
+        <w:t xml:space="preserve"> alcune delle funzionalità </w:t>
+      </w:r>
+      <w:r>
+        <w:rPr>
+          <w:rFonts w:ascii="Times New Roman" w:hAnsi="Times New Roman" w:cs="Times New Roman"/>
+          <w:sz w:val="24"/>
+          <w:szCs w:val="24"/>
+        </w:rPr>
+        <w:t>sono state scartate in fase di progettazione del</w:t>
+      </w:r>
+      <w:r>
+        <w:rPr>
+          <w:rFonts w:ascii="Times New Roman" w:hAnsi="Times New Roman" w:cs="Times New Roman"/>
+          <w:sz w:val="24"/>
+          <w:szCs w:val="24"/>
+        </w:rPr>
+        <w:t xml:space="preserve"> presente software</w:t>
+      </w:r>
+      <w:r>
+        <w:rPr>
+          <w:rFonts w:ascii="Times New Roman" w:hAnsi="Times New Roman" w:cs="Times New Roman"/>
+          <w:sz w:val="24"/>
+          <w:szCs w:val="24"/>
+        </w:rPr>
+        <w:t>, ma vengono documentate in questa sezione per tener traccia della loro importanza.</w:t>
+      </w:r>
+    </w:p>
+    <w:p>
+      <w:pPr>
+        <w:pStyle w:val="Paragrafoelenco"/>
+        <w:numPr>
+          <w:ilvl w:val="0"/>
+          <w:numId w:val="5"/>
+        </w:numPr>
+        <w:rPr>
+          <w:rFonts w:ascii="Times New Roman" w:hAnsi="Times New Roman" w:cs="Times New Roman"/>
+          <w:sz w:val="24"/>
+          <w:szCs w:val="24"/>
+        </w:rPr>
+      </w:pPr>
+      <w:r>
+        <w:rPr>
+          <w:rFonts w:ascii="Times New Roman" w:hAnsi="Times New Roman" w:cs="Times New Roman"/>
+          <w:sz w:val="24"/>
+          <w:szCs w:val="24"/>
+        </w:rPr>
+        <w:t xml:space="preserve">È </w:t>
+      </w:r>
+      <w:r>
+        <w:rPr>
+          <w:rFonts w:ascii="Times New Roman" w:hAnsi="Times New Roman" w:cs="Times New Roman"/>
+          <w:sz w:val="24"/>
+          <w:szCs w:val="24"/>
+        </w:rPr>
+        <w:t xml:space="preserve">possibile che un medico </w:t>
+      </w:r>
+      <w:r>
+        <w:rPr>
+          <w:rFonts w:ascii="Times New Roman" w:hAnsi="Times New Roman" w:cs="Times New Roman"/>
+          <w:sz w:val="24"/>
+          <w:szCs w:val="24"/>
+        </w:rPr>
+        <w:t>sia costretto ad utilizzare il presente software in</w:t>
+      </w:r>
+      <w:r>
+        <w:rPr>
+          <w:rFonts w:ascii="Times New Roman" w:hAnsi="Times New Roman" w:cs="Times New Roman"/>
+          <w:sz w:val="24"/>
+          <w:szCs w:val="24"/>
+        </w:rPr>
+        <w:t xml:space="preserve"> più </w:t>
+      </w:r>
+      <w:r>
+        <w:rPr>
+          <w:rFonts w:ascii="Times New Roman" w:hAnsi="Times New Roman" w:cs="Times New Roman"/>
+          <w:sz w:val="24"/>
+          <w:szCs w:val="24"/>
+        </w:rPr>
+        <w:t>ambulatori</w:t>
+      </w:r>
+      <w:r>
+        <w:rPr>
+          <w:rFonts w:ascii="Times New Roman" w:hAnsi="Times New Roman" w:cs="Times New Roman"/>
+          <w:sz w:val="24"/>
+          <w:szCs w:val="24"/>
+        </w:rPr>
+        <w:t xml:space="preserve">, dunque è necessario prevedere un meccanismo di sincronizzazione più </w:t>
+      </w:r>
+      <w:r>
+        <w:rPr>
+          <w:rFonts w:ascii="Times New Roman" w:hAnsi="Times New Roman" w:cs="Times New Roman"/>
+          <w:sz w:val="24"/>
+          <w:szCs w:val="24"/>
+        </w:rPr>
+        <w:t xml:space="preserve">complesso </w:t>
+      </w:r>
+      <w:r>
+        <w:rPr>
+          <w:rFonts w:ascii="Times New Roman" w:hAnsi="Times New Roman" w:cs="Times New Roman"/>
+          <w:sz w:val="24"/>
+          <w:szCs w:val="24"/>
+        </w:rPr>
+        <w:t>di quello implementato al momento, in quanto ad ogni cambio di ambulatorio sarebbe necessario riscaricare i nuovi dati (pazienti, certificati e patologie), aggiornare quelli presen</w:t>
+      </w:r>
+      <w:r>
+        <w:rPr>
+          <w:rFonts w:ascii="Times New Roman" w:hAnsi="Times New Roman" w:cs="Times New Roman"/>
+          <w:sz w:val="24"/>
+          <w:szCs w:val="24"/>
+        </w:rPr>
+        <w:t>ti e, avendo lato server una traccia dei dati eliminati per vari motivi, effettuare l’eliminazione dei dati oramai non più necessari.</w:t>
+      </w:r>
+      <w:r>
+        <w:rPr>
+          <w:rFonts w:ascii="Times New Roman" w:hAnsi="Times New Roman" w:cs="Times New Roman"/>
+          <w:sz w:val="24"/>
+          <w:szCs w:val="24"/>
+        </w:rPr>
+        <w:br/>
+        <w:t>Prendendo in esame il caso appena citato</w:t>
+      </w:r>
+      <w:r>
+        <w:rPr>
+          <w:rFonts w:ascii="Times New Roman" w:hAnsi="Times New Roman" w:cs="Times New Roman"/>
+          <w:sz w:val="24"/>
+          <w:szCs w:val="24"/>
+        </w:rPr>
+        <w:t>, considerando che i servizi di inserimento e aggiornamento dei dati sono presenti, ma sono stati gestiti per un utilizzo semplificato</w:t>
+      </w:r>
+      <w:r>
+        <w:rPr>
+          <w:rFonts w:ascii="Times New Roman" w:hAnsi="Times New Roman" w:cs="Times New Roman"/>
+          <w:sz w:val="24"/>
+          <w:szCs w:val="24"/>
+        </w:rPr>
+        <w:t xml:space="preserve"> (ovvero ipotizzando che </w:t>
+      </w:r>
+      <w:r>
+        <w:rPr>
+          <w:rFonts w:ascii="Times New Roman" w:hAnsi="Times New Roman" w:cs="Times New Roman"/>
+          <w:sz w:val="24"/>
+          <w:szCs w:val="24"/>
+        </w:rPr>
+        <w:t xml:space="preserve">ogni </w:t>
+      </w:r>
+      <w:r>
+        <w:rPr>
+          <w:rFonts w:ascii="Times New Roman" w:hAnsi="Times New Roman" w:cs="Times New Roman"/>
+          <w:sz w:val="24"/>
+          <w:szCs w:val="24"/>
+        </w:rPr>
+        <w:lastRenderedPageBreak/>
+        <w:t>medico</w:t>
+      </w:r>
+      <w:r>
+        <w:rPr>
+          <w:rFonts w:ascii="Times New Roman" w:hAnsi="Times New Roman" w:cs="Times New Roman"/>
+          <w:sz w:val="24"/>
+          <w:szCs w:val="24"/>
+        </w:rPr>
+        <w:t xml:space="preserve"> ha un solo ambulatorio</w:t>
+      </w:r>
+      <w:r>
+        <w:rPr>
+          <w:rFonts w:ascii="Times New Roman" w:hAnsi="Times New Roman" w:cs="Times New Roman"/>
+          <w:sz w:val="24"/>
+          <w:szCs w:val="24"/>
+        </w:rPr>
+        <w:t>)</w:t>
+      </w:r>
+      <w:r>
+        <w:rPr>
+          <w:rFonts w:ascii="Times New Roman" w:hAnsi="Times New Roman" w:cs="Times New Roman"/>
+          <w:sz w:val="24"/>
+          <w:szCs w:val="24"/>
+        </w:rPr>
+        <w:t xml:space="preserve"> ci siamo accorti che il medico in questione si ritroverebbe vari duplicati di alcuni certificati, e in alcuni casi alcune mancanze, nel caso in cui effettuasse realmente la sincronizzazione dell’applicazione su più </w:t>
+      </w:r>
+      <w:r>
+        <w:rPr>
+          <w:rFonts w:ascii="Times New Roman" w:hAnsi="Times New Roman" w:cs="Times New Roman"/>
+          <w:sz w:val="24"/>
+          <w:szCs w:val="24"/>
+        </w:rPr>
+        <w:t xml:space="preserve">di un </w:t>
+      </w:r>
+      <w:r>
+        <w:rPr>
+          <w:rFonts w:ascii="Times New Roman" w:hAnsi="Times New Roman" w:cs="Times New Roman"/>
+          <w:sz w:val="24"/>
+          <w:szCs w:val="24"/>
+        </w:rPr>
+        <w:t>database</w:t>
+      </w:r>
+      <w:r>
+        <w:rPr>
+          <w:rFonts w:ascii="Times New Roman" w:hAnsi="Times New Roman" w:cs="Times New Roman"/>
+          <w:sz w:val="24"/>
+          <w:szCs w:val="24"/>
+        </w:rPr>
+        <w:t xml:space="preserve"> locale</w:t>
+      </w:r>
+      <w:r>
+        <w:rPr>
+          <w:rFonts w:ascii="Times New Roman" w:hAnsi="Times New Roman" w:cs="Times New Roman"/>
+          <w:sz w:val="24"/>
+          <w:szCs w:val="24"/>
+        </w:rPr>
+        <w:t>.</w:t>
+      </w:r>
+      <w:r>
+        <w:rPr>
+          <w:rFonts w:ascii="Times New Roman" w:hAnsi="Times New Roman" w:cs="Times New Roman"/>
+          <w:sz w:val="24"/>
+          <w:szCs w:val="24"/>
+        </w:rPr>
+        <w:br/>
+      </w:r>
+    </w:p>
+    <w:p>
+      <w:pPr>
+        <w:pStyle w:val="Paragrafoelenco"/>
+        <w:numPr>
+          <w:ilvl w:val="0"/>
+          <w:numId w:val="5"/>
+        </w:numPr>
+        <w:rPr>
+          <w:rFonts w:ascii="Times New Roman" w:hAnsi="Times New Roman" w:cs="Times New Roman"/>
+          <w:sz w:val="24"/>
+          <w:szCs w:val="24"/>
+        </w:rPr>
+      </w:pPr>
+      <w:r>
+        <w:rPr>
+          <w:rFonts w:ascii="Times New Roman" w:hAnsi="Times New Roman" w:cs="Times New Roman"/>
+          <w:sz w:val="24"/>
+          <w:szCs w:val="24"/>
+        </w:rPr>
+        <w:t>N</w:t>
+      </w:r>
+      <w:r>
+        <w:rPr>
+          <w:rFonts w:ascii="Times New Roman" w:hAnsi="Times New Roman" w:cs="Times New Roman"/>
+          <w:sz w:val="24"/>
+          <w:szCs w:val="24"/>
+        </w:rPr>
+        <w:t>on è presente la possibilità di poter eliminare alcun dato direttamente dall’applicazione. Tale specifica è stata decisa in fase di progettazione, anche in questo caso per questioni di tempi di sviluppo.</w:t>
+      </w:r>
+      <w:r>
+        <w:rPr>
+          <w:rFonts w:ascii="Times New Roman" w:hAnsi="Times New Roman" w:cs="Times New Roman"/>
+          <w:sz w:val="24"/>
+          <w:szCs w:val="24"/>
+        </w:rPr>
+        <w:br/>
+      </w:r>
+    </w:p>
+    <w:p>
+      <w:pPr>
+        <w:pStyle w:val="Paragrafoelenco"/>
+        <w:numPr>
+          <w:ilvl w:val="0"/>
+          <w:numId w:val="5"/>
+        </w:numPr>
+        <w:rPr>
+          <w:rFonts w:ascii="Times New Roman" w:hAnsi="Times New Roman" w:cs="Times New Roman"/>
+          <w:sz w:val="24"/>
+          <w:szCs w:val="24"/>
+        </w:rPr>
+      </w:pPr>
+      <w:r>
+        <w:rPr>
+          <w:rFonts w:ascii="Times New Roman" w:hAnsi="Times New Roman" w:cs="Times New Roman"/>
+          <w:sz w:val="24"/>
+          <w:szCs w:val="24"/>
+        </w:rPr>
+        <w:t xml:space="preserve">Al momento non è possibile definire quale medico effettua l’accesso all’applicazione, se non andando a cambiare manualmente il </w:t>
+      </w:r>
+      <w:r>
+        <w:rPr>
+          <w:rFonts w:ascii="Times New Roman" w:hAnsi="Times New Roman" w:cs="Times New Roman"/>
+          <w:b/>
+          <w:sz w:val="24"/>
+          <w:szCs w:val="24"/>
+        </w:rPr>
+        <w:t>codice medico</w:t>
+      </w:r>
+      <w:r>
+        <w:rPr>
+          <w:rFonts w:ascii="Times New Roman" w:hAnsi="Times New Roman" w:cs="Times New Roman"/>
+          <w:sz w:val="24"/>
+          <w:szCs w:val="24"/>
+        </w:rPr>
+        <w:t xml:space="preserve"> scritto all’interno del file di configurazione </w:t>
+      </w:r>
+      <w:r>
+        <w:rPr>
+          <w:rFonts w:ascii="Times New Roman" w:hAnsi="Times New Roman" w:cs="Times New Roman"/>
+          <w:b/>
+          <w:sz w:val="24"/>
+          <w:szCs w:val="24"/>
+        </w:rPr>
+        <w:t>config.ini</w:t>
+      </w:r>
+      <w:r>
+        <w:rPr>
+          <w:rFonts w:ascii="Times New Roman" w:hAnsi="Times New Roman" w:cs="Times New Roman"/>
+          <w:sz w:val="24"/>
+          <w:szCs w:val="24"/>
+        </w:rPr>
+        <w:t xml:space="preserve"> presente nella cartella dell’applicazione. In una situazione reale l’applicazione avrebbe sicuramente previsto una procedura di login all’</w:t>
+      </w:r>
+      <w:r>
+        <w:rPr>
+          <w:rFonts w:ascii="Times New Roman" w:hAnsi="Times New Roman" w:cs="Times New Roman"/>
+          <w:sz w:val="24"/>
+          <w:szCs w:val="24"/>
+        </w:rPr>
+        <w:t>avvio</w:t>
+      </w:r>
+      <w:r>
+        <w:rPr>
+          <w:rFonts w:ascii="Times New Roman" w:hAnsi="Times New Roman" w:cs="Times New Roman"/>
+          <w:sz w:val="24"/>
+          <w:szCs w:val="24"/>
+        </w:rPr>
+        <w:t>,</w:t>
+      </w:r>
+      <w:r>
+        <w:rPr>
+          <w:rFonts w:ascii="Times New Roman" w:hAnsi="Times New Roman" w:cs="Times New Roman"/>
+          <w:sz w:val="24"/>
+          <w:szCs w:val="24"/>
+        </w:rPr>
+        <w:t xml:space="preserve"> </w:t>
+      </w:r>
+      <w:r>
+        <w:rPr>
+          <w:rFonts w:ascii="Times New Roman" w:hAnsi="Times New Roman" w:cs="Times New Roman"/>
+          <w:sz w:val="24"/>
+          <w:szCs w:val="24"/>
+        </w:rPr>
+        <w:t>permettendo i</w:t>
+      </w:r>
+      <w:r>
+        <w:rPr>
+          <w:rFonts w:ascii="Times New Roman" w:hAnsi="Times New Roman" w:cs="Times New Roman"/>
+          <w:sz w:val="24"/>
+          <w:szCs w:val="24"/>
+        </w:rPr>
+        <w:t>n base alle credenziali immesse</w:t>
+      </w:r>
+      <w:r>
+        <w:rPr>
+          <w:rFonts w:ascii="Times New Roman" w:hAnsi="Times New Roman" w:cs="Times New Roman"/>
+          <w:sz w:val="24"/>
+          <w:szCs w:val="24"/>
+        </w:rPr>
+        <w:t xml:space="preserve"> di poter </w:t>
+      </w:r>
+      <w:r>
+        <w:rPr>
+          <w:rFonts w:ascii="Times New Roman" w:hAnsi="Times New Roman" w:cs="Times New Roman"/>
+          <w:sz w:val="24"/>
+          <w:szCs w:val="24"/>
+        </w:rPr>
+        <w:t>visualizzare e lavorare con i dati associati all’utilizzatore corrente.</w:t>
+      </w:r>
+    </w:p>
+    <w:p>
+      <w:pPr>
+        <w:jc w:val="center"/>
+        <w:rPr>
+          <w:rFonts w:ascii="Times New Roman" w:hAnsi="Times New Roman" w:cs="Times New Roman"/>
+          <w:b/>
+          <w:sz w:val="30"/>
+          <w:szCs w:val="30"/>
+        </w:rPr>
+      </w:pPr>
+      <w:r>
+        <w:rPr>
+          <w:rFonts w:ascii="Times New Roman" w:hAnsi="Times New Roman" w:cs="Times New Roman"/>
+          <w:b/>
+          <w:sz w:val="30"/>
+          <w:szCs w:val="30"/>
+        </w:rPr>
         <w:t>DOCUMENTAZIONE TECNICA</w:t>
       </w:r>
     </w:p>
@@ -2387,7 +3207,32 @@
           <w:sz w:val="24"/>
           <w:szCs w:val="24"/>
         </w:rPr>
-        <w:t>Il “cuore” dell’applicazione risiede principalmente in 3 funzionalità:</w:t>
+        <w:t>I</w:t>
+      </w:r>
+      <w:r>
+        <w:rPr>
+          <w:rFonts w:ascii="Times New Roman" w:hAnsi="Times New Roman" w:cs="Times New Roman"/>
+          <w:sz w:val="24"/>
+          <w:szCs w:val="24"/>
+        </w:rPr>
+        <w:t xml:space="preserve">l </w:t>
+      </w:r>
+      <w:r>
+        <w:rPr>
+          <w:rFonts w:ascii="Times New Roman" w:hAnsi="Times New Roman" w:cs="Times New Roman"/>
+          <w:b/>
+          <w:sz w:val="24"/>
+          <w:szCs w:val="24"/>
+        </w:rPr>
+        <w:t>cuore</w:t>
+      </w:r>
+      <w:r>
+        <w:rPr>
+          <w:rFonts w:ascii="Times New Roman" w:hAnsi="Times New Roman" w:cs="Times New Roman"/>
+          <w:sz w:val="24"/>
+          <w:szCs w:val="24"/>
+        </w:rPr>
+        <w:t xml:space="preserve"> dell’applicazione risiede principalmente in 3 funzionalità:</w:t>
       </w:r>
     </w:p>
     <w:p>
@@ -2559,12 +3404,45 @@
           <w:szCs w:val="24"/>
         </w:rPr>
         <w:br/>
-        <w:t>Nel nostro caso viene utilizzato sia per la ricezione che per l’invio dei dati.</w:t>
+        <w:t>Nel nostro caso viene utilizzato sia per la ricezione</w:t>
+      </w:r>
+      <w:r>
+        <w:rPr>
+          <w:rFonts w:ascii="Times New Roman" w:hAnsi="Times New Roman" w:cs="Times New Roman"/>
+          <w:sz w:val="24"/>
+          <w:szCs w:val="24"/>
+        </w:rPr>
+        <w:t xml:space="preserve"> di Pazienti, Certificati e Patologie, sia</w:t>
+      </w:r>
+      <w:r>
+        <w:rPr>
+          <w:rFonts w:ascii="Times New Roman" w:hAnsi="Times New Roman" w:cs="Times New Roman"/>
+          <w:sz w:val="24"/>
+          <w:szCs w:val="24"/>
+        </w:rPr>
+        <w:t xml:space="preserve"> per l’invio dei </w:t>
+      </w:r>
+      <w:r>
+        <w:rPr>
+          <w:rFonts w:ascii="Times New Roman" w:hAnsi="Times New Roman" w:cs="Times New Roman"/>
+          <w:sz w:val="24"/>
+          <w:szCs w:val="24"/>
+        </w:rPr>
+        <w:t>nuovi Certificati inseriti</w:t>
+      </w:r>
+      <w:r>
+        <w:rPr>
+          <w:rFonts w:ascii="Times New Roman" w:hAnsi="Times New Roman" w:cs="Times New Roman"/>
+          <w:sz w:val="24"/>
+          <w:szCs w:val="24"/>
+        </w:rPr>
+        <w:t>.</w:t>
       </w:r>
     </w:p>
     <w:p>
       <w:pPr>
         <w:keepNext/>
+        <w:jc w:val="center"/>
       </w:pPr>
       <w:r>
         <w:rPr>
@@ -2654,23 +3532,7 @@
           <w:sz w:val="24"/>
           <w:szCs w:val="24"/>
         </w:rPr>
-        <w:t xml:space="preserve">Subito dopo, tramite </w:t>
-      </w:r>
-      <w:r>
-        <w:rPr>
-          <w:rFonts w:ascii="Times New Roman" w:hAnsi="Times New Roman" w:cs="Times New Roman"/>
-          <w:sz w:val="24"/>
-          <w:szCs w:val="24"/>
-        </w:rPr>
-        <w:t xml:space="preserve">due metodi statici presenti all’interno della </w:t>
-      </w:r>
-      <w:r>
-        <w:rPr>
-          <w:rFonts w:ascii="Times New Roman" w:hAnsi="Times New Roman" w:cs="Times New Roman"/>
-          <w:sz w:val="24"/>
-          <w:szCs w:val="24"/>
-        </w:rPr>
-        <w:t xml:space="preserve">classe </w:t>
+        <w:t xml:space="preserve">Subito dopo, tramite due metodi statici presenti all’interno della classe </w:t>
       </w:r>
       <w:proofErr w:type="spellStart"/>
       <w:r>
@@ -2680,7 +3542,16 @@
           <w:sz w:val="24"/>
           <w:szCs w:val="24"/>
         </w:rPr>
-        <w:t>ConfigurationManager</w:t>
+        <w:t>Config</w:t>
+      </w:r>
+      <w:r>
+        <w:rPr>
+          <w:rFonts w:ascii="Times New Roman" w:hAnsi="Times New Roman" w:cs="Times New Roman"/>
+          <w:b/>
+          <w:sz w:val="24"/>
+          <w:szCs w:val="24"/>
+        </w:rPr>
+        <w:t>Manager</w:t>
       </w:r>
       <w:proofErr w:type="spellEnd"/>
       <w:r>
@@ -2689,7 +3560,16 @@
           <w:sz w:val="24"/>
           <w:szCs w:val="24"/>
         </w:rPr>
-        <w:t xml:space="preserve"> (creata dagli sviluppatori), si vanno a leggere da un file di configurazione, inserito per semplicità nella cartella dell’applicazione, l’indirizzo IP del server remoto e il codice del medico che sta accedendo all’applicazione.</w:t>
+        <w:t xml:space="preserve"> (creata dagli sviluppatori), si vanno a leggere da un file di configurazione, inserito per semplicità nella cartella </w:t>
+      </w:r>
+      <w:r>
+        <w:rPr>
+          <w:rFonts w:ascii="Times New Roman" w:hAnsi="Times New Roman" w:cs="Times New Roman"/>
+          <w:sz w:val="24"/>
+          <w:szCs w:val="24"/>
+        </w:rPr>
+        <w:lastRenderedPageBreak/>
+        <w:t>dell’applicazione, l’indirizzo IP del server remoto e il codice del medico che sta accedendo all’applicazione.</w:t>
       </w:r>
       <w:r>
         <w:rPr>
@@ -2707,39 +3587,6 @@
           <w:szCs w:val="24"/>
         </w:rPr>
         <w:t>(Vedi Fig. 9)</w:t>
-      </w:r>
-      <w:r>
-        <w:rPr>
-          <w:rFonts w:ascii="Times New Roman" w:hAnsi="Times New Roman" w:cs="Times New Roman"/>
-          <w:sz w:val="24"/>
-          <w:szCs w:val="24"/>
-        </w:rPr>
-        <w:br/>
-      </w:r>
-      <w:r>
-        <w:rPr>
-          <w:rFonts w:ascii="Times New Roman" w:hAnsi="Times New Roman" w:cs="Times New Roman"/>
-          <w:sz w:val="24"/>
-          <w:szCs w:val="24"/>
-        </w:rPr>
-        <w:t>In un’</w:t>
-      </w:r>
-      <w:r>
-        <w:rPr>
-          <w:rFonts w:ascii="Times New Roman" w:hAnsi="Times New Roman" w:cs="Times New Roman"/>
-          <w:sz w:val="24"/>
-          <w:szCs w:val="24"/>
-        </w:rPr>
-        <w:t xml:space="preserve">applicazione più strutturata ovviamente, tali dati verrebbero inseriti in una tabella del DB e di </w:t>
-      </w:r>
-      <w:r>
-        <w:rPr>
-          <w:rFonts w:ascii="Times New Roman" w:hAnsi="Times New Roman" w:cs="Times New Roman"/>
-          <w:sz w:val="24"/>
-          <w:szCs w:val="24"/>
-        </w:rPr>
-        <w:lastRenderedPageBreak/>
-        <w:t>conseguenza verrebbe creato un meccanismo di login all’avvio dell’applicazione per consentire l’utilizzo del medesimo software anche a più medici.</w:t>
       </w:r>
     </w:p>
     <w:p>
@@ -2756,8 +3603,8 @@
         </w:rPr>
         <w:drawing>
           <wp:inline distT="0" distB="0" distL="0" distR="0">
-            <wp:extent cx="5288915" cy="4732655"/>
-            <wp:effectExtent l="0" t="0" r="6985" b="0"/>
+            <wp:extent cx="4276725" cy="3826922"/>
+            <wp:effectExtent l="0" t="0" r="0" b="2540"/>
             <wp:docPr id="2" name="Immagine 2" descr="C:\Users\AlessandroGeppi\AppData\Local\Microsoft\Windows\INetCache\Content.Word\ConfigurationManager.jpg"/>
             <wp:cNvGraphicFramePr>
               <a:graphicFrameLocks xmlns:a="http://schemas.openxmlformats.org/drawingml/2006/main" noChangeAspect="1"/>
@@ -2787,7 +3634,7 @@
                   <pic:spPr bwMode="auto">
                     <a:xfrm>
                       <a:off x="0" y="0"/>
-                      <a:ext cx="5288915" cy="4732655"/>
+                      <a:ext cx="4286357" cy="3835541"/>
                     </a:xfrm>
                     <a:prstGeom prst="rect">
                       <a:avLst/>
@@ -2939,7 +3786,23 @@
           <w:sz w:val="24"/>
           <w:szCs w:val="24"/>
         </w:rPr>
-        <w:t xml:space="preserve">. Tale metodo restituisce una stringa (in formato JSON) contenente tutti i pazienti associati ad un singolo medico. Tali dati per essere processati correttamente dall’applicazione devono essere de-serializzati e ciò avviene tramite il metodo </w:t>
+        <w:t>. Tale metodo restituisce una stringa (in formato JSON)</w:t>
+      </w:r>
+      <w:r>
+        <w:rPr>
+          <w:rFonts w:ascii="Times New Roman" w:hAnsi="Times New Roman" w:cs="Times New Roman"/>
+          <w:sz w:val="24"/>
+          <w:szCs w:val="24"/>
+        </w:rPr>
+        <w:t xml:space="preserve"> contenente il risultato delle istruzioni associate a tale servizio API, in questo caso</w:t>
+      </w:r>
+      <w:r>
+        <w:rPr>
+          <w:rFonts w:ascii="Times New Roman" w:hAnsi="Times New Roman" w:cs="Times New Roman"/>
+          <w:sz w:val="24"/>
+          <w:szCs w:val="24"/>
+        </w:rPr>
+        <w:t xml:space="preserve"> tutti i pazienti associati ad un singolo medico. Tali dati per essere processati correttamente dall’applicazione devono essere de-serializzati e ciò avviene tramite il metodo </w:t>
       </w:r>
       <w:proofErr w:type="spellStart"/>
       <w:r>
@@ -3009,17 +3872,8 @@
     </w:p>
     <w:p>
       <w:pPr>
-        <w:rPr>
-          <w:rFonts w:ascii="Times New Roman" w:hAnsi="Times New Roman" w:cs="Times New Roman"/>
-          <w:i/>
-          <w:sz w:val="24"/>
-          <w:szCs w:val="24"/>
-        </w:rPr>
-      </w:pPr>
-    </w:p>
-    <w:p>
-      <w:pPr>
         <w:keepNext/>
+        <w:jc w:val="center"/>
       </w:pPr>
       <w:r>
         <w:rPr>
@@ -3029,11 +3883,10 @@
           <w:sz w:val="24"/>
           <w:szCs w:val="24"/>
         </w:rPr>
-        <w:lastRenderedPageBreak/>
         <w:drawing>
           <wp:inline distT="0" distB="0" distL="0" distR="0">
-            <wp:extent cx="6120765" cy="2914015"/>
-            <wp:effectExtent l="0" t="0" r="0" b="635"/>
+            <wp:extent cx="6576334" cy="3130905"/>
+            <wp:effectExtent l="0" t="0" r="0" b="0"/>
             <wp:docPr id="6" name="Immagine 6" descr="C:\Users\AlessandroGeppi\AppData\Local\Microsoft\Windows\INetCache\Content.Word\Serialize-DeserializeJSON.JPG"/>
             <wp:cNvGraphicFramePr>
               <a:graphicFrameLocks xmlns:a="http://schemas.openxmlformats.org/drawingml/2006/main" noChangeAspect="1"/>
@@ -3063,7 +3916,7 @@
                   <pic:spPr bwMode="auto">
                     <a:xfrm>
                       <a:off x="0" y="0"/>
-                      <a:ext cx="6120765" cy="2914015"/>
+                      <a:ext cx="6635030" cy="3158849"/>
                     </a:xfrm>
                     <a:prstGeom prst="rect">
                       <a:avLst/>
@@ -3111,7 +3964,24 @@
           <w:sz w:val="24"/>
           <w:szCs w:val="24"/>
         </w:rPr>
-        <w:t xml:space="preserve">Entrambi i metodi esposti dalla classe </w:t>
+        <w:lastRenderedPageBreak/>
+        <w:t>Entrambi i metodi</w:t>
+      </w:r>
+      <w:r>
+        <w:rPr>
+          <w:rFonts w:ascii="Times New Roman" w:hAnsi="Times New Roman" w:cs="Times New Roman"/>
+          <w:sz w:val="24"/>
+          <w:szCs w:val="24"/>
+        </w:rPr>
+        <w:t>,</w:t>
+      </w:r>
+      <w:r>
+        <w:rPr>
+          <w:rFonts w:ascii="Times New Roman" w:hAnsi="Times New Roman" w:cs="Times New Roman"/>
+          <w:sz w:val="24"/>
+          <w:szCs w:val="24"/>
+        </w:rPr>
+        <w:t xml:space="preserve"> esposti dalla classe </w:t>
       </w:r>
       <w:proofErr w:type="spellStart"/>
       <w:r>
@@ -3130,6 +4000,14 @@
           <w:sz w:val="24"/>
           <w:szCs w:val="24"/>
         </w:rPr>
+        <w:t>,</w:t>
+      </w:r>
+      <w:r>
+        <w:rPr>
+          <w:rFonts w:ascii="Times New Roman" w:hAnsi="Times New Roman" w:cs="Times New Roman"/>
+          <w:sz w:val="24"/>
+          <w:szCs w:val="24"/>
+        </w:rPr>
         <w:t xml:space="preserve"> utilizzano la classe </w:t>
       </w:r>
       <w:proofErr w:type="spellStart"/>
@@ -3165,6 +4043,31 @@
       <w:r>
         <w:rPr>
           <w:rFonts w:ascii="Times New Roman" w:hAnsi="Times New Roman" w:cs="Times New Roman"/>
+          <w:b/>
+          <w:sz w:val="24"/>
+          <w:szCs w:val="24"/>
+        </w:rPr>
+        <w:t xml:space="preserve"> </w:t>
+      </w:r>
+      <w:r>
+        <w:rPr>
+          <w:rFonts w:ascii="Times New Roman" w:hAnsi="Times New Roman" w:cs="Times New Roman"/>
+          <w:sz w:val="24"/>
+          <w:szCs w:val="24"/>
+        </w:rPr>
+        <w:t>(</w:t>
+      </w:r>
+      <w:r>
+        <w:rPr>
+          <w:rFonts w:ascii="Times New Roman" w:hAnsi="Times New Roman" w:cs="Times New Roman"/>
+          <w:sz w:val="24"/>
+          <w:szCs w:val="24"/>
+        </w:rPr>
+        <w:t>presenti entrambe all’interno del framework .NET)</w:t>
+      </w:r>
+      <w:r>
+        <w:rPr>
+          <w:rFonts w:ascii="Times New Roman" w:hAnsi="Times New Roman" w:cs="Times New Roman"/>
           <w:sz w:val="24"/>
           <w:szCs w:val="24"/>
         </w:rPr>
@@ -3177,7 +4080,23 @@
           <w:szCs w:val="24"/>
         </w:rPr>
         <w:br/>
-        <w:t>Nel primo caso il metodo riceve una stringa in ingresso (ovvero il JSON risultante dalla chiamata REST) e restituisce un oggetto generico, così da non dover implementare un metodo per ogni classe di oggetti presente nel programma.</w:t>
+        <w:t>Nel primo caso il metodo riceve una stringa in ingresso (ovvero il JSON risultante dalla chiamata REST) e restituisce un oggetto generico, così da non dover implementare un metodo per ogni classe di oggetti presente nel programma</w:t>
+      </w:r>
+      <w:r>
+        <w:rPr>
+          <w:rFonts w:ascii="Times New Roman" w:hAnsi="Times New Roman" w:cs="Times New Roman"/>
+          <w:sz w:val="24"/>
+          <w:szCs w:val="24"/>
+        </w:rPr>
+        <w:t>, che ha necessità di ricevere dati da un servizio API</w:t>
+      </w:r>
+      <w:r>
+        <w:rPr>
+          <w:rFonts w:ascii="Times New Roman" w:hAnsi="Times New Roman" w:cs="Times New Roman"/>
+          <w:sz w:val="24"/>
+          <w:szCs w:val="24"/>
+        </w:rPr>
+        <w:t>.</w:t>
       </w:r>
       <w:r>
         <w:rPr>
@@ -3186,7 +4105,24 @@
           <w:szCs w:val="24"/>
         </w:rPr>
         <w:br/>
-        <w:t>Il secondo metodo invece riceve come parametro di ingresso un oggetto della classe Certificato, lo serializza, e restituisce una stringa formattata ad hoc per l’invio al servizio API relativo.</w:t>
+        <w:t xml:space="preserve">Il secondo metodo invece riceve come parametro di ingresso un oggetto della classe </w:t>
+      </w:r>
+      <w:r>
+        <w:rPr>
+          <w:rFonts w:ascii="Times New Roman" w:hAnsi="Times New Roman" w:cs="Times New Roman"/>
+          <w:b/>
+          <w:sz w:val="24"/>
+          <w:szCs w:val="24"/>
+        </w:rPr>
+        <w:t>Certificato</w:t>
+      </w:r>
+      <w:r>
+        <w:rPr>
+          <w:rFonts w:ascii="Times New Roman" w:hAnsi="Times New Roman" w:cs="Times New Roman"/>
+          <w:sz w:val="24"/>
+          <w:szCs w:val="24"/>
+        </w:rPr>
+        <w:t>, lo serializza, e restituisce una stringa formattata ad hoc per l’invio al servizio API relativo.</w:t>
       </w:r>
       <w:r>
         <w:rPr>
@@ -3291,6 +4227,7 @@
     <w:p>
       <w:pPr>
         <w:keepNext/>
+        <w:jc w:val="center"/>
       </w:pPr>
       <w:r>
         <w:rPr>
@@ -3380,34 +4317,31 @@
           <w:sz w:val="24"/>
           <w:szCs w:val="24"/>
         </w:rPr>
-        <w:lastRenderedPageBreak/>
-        <w:t>Il resto dell’applicazione è stato costruito a partire da oggetti già presenti all’interno dell’ambiente di sviluppo.</w:t>
-      </w:r>
-      <w:r>
-        <w:rPr>
-          <w:rFonts w:ascii="Times New Roman" w:hAnsi="Times New Roman" w:cs="Times New Roman"/>
-          <w:sz w:val="24"/>
-          <w:szCs w:val="24"/>
-        </w:rPr>
-        <w:br/>
-        <w:t>Ad ogni oggetto sono stati associati uno o più eventi, i quali una volta “scatenati” eseguono specifiche azioni impostate dagli sviluppatori, così da dare un comportamento ben preciso ad ogni elemento presente sull’applicazione.</w:t>
-      </w:r>
-    </w:p>
-    <w:p>
-      <w:pPr>
-        <w:rPr>
-          <w:rFonts w:ascii="Times New Roman" w:hAnsi="Times New Roman" w:cs="Times New Roman"/>
-          <w:sz w:val="24"/>
-          <w:szCs w:val="24"/>
-        </w:rPr>
-      </w:pPr>
-      <w:r>
-        <w:rPr>
-          <w:rFonts w:ascii="Times New Roman" w:hAnsi="Times New Roman" w:cs="Times New Roman"/>
-          <w:sz w:val="24"/>
-          <w:szCs w:val="24"/>
-        </w:rPr>
-        <w:t>La grafica è stata creata interamente dagli sviluppatori. Le parti più significative sono:</w:t>
+        <w:t xml:space="preserve">L’interfaccia utente </w:t>
+      </w:r>
+      <w:r>
+        <w:rPr>
+          <w:rFonts w:ascii="Times New Roman" w:hAnsi="Times New Roman" w:cs="Times New Roman"/>
+          <w:sz w:val="24"/>
+          <w:szCs w:val="24"/>
+        </w:rPr>
+        <w:t>è stata creata interamente dagli sviluppatori</w:t>
+      </w:r>
+      <w:r>
+        <w:rPr>
+          <w:rFonts w:ascii="Times New Roman" w:hAnsi="Times New Roman" w:cs="Times New Roman"/>
+          <w:sz w:val="24"/>
+          <w:szCs w:val="24"/>
+        </w:rPr>
+        <w:t>, a partire da oggetti, e da eventi associati ad essi, presenti all’interno del framework</w:t>
+      </w:r>
+      <w:r>
+        <w:rPr>
+          <w:rFonts w:ascii="Times New Roman" w:hAnsi="Times New Roman" w:cs="Times New Roman"/>
+          <w:sz w:val="24"/>
+          <w:szCs w:val="24"/>
+        </w:rPr>
+        <w:t>. Le parti più significative sono:</w:t>
       </w:r>
     </w:p>
     <w:p>
@@ -3429,7 +4363,40 @@
           <w:sz w:val="24"/>
           <w:szCs w:val="24"/>
         </w:rPr>
-        <w:t>Ogni sezione è un pannello che viene mostrato e nascosto all’esigenza</w:t>
+        <w:t xml:space="preserve">Ogni sezione è un </w:t>
+      </w:r>
+      <w:r>
+        <w:rPr>
+          <w:rFonts w:ascii="Times New Roman" w:hAnsi="Times New Roman" w:cs="Times New Roman"/>
+          <w:b/>
+          <w:sz w:val="24"/>
+          <w:szCs w:val="24"/>
+        </w:rPr>
+        <w:t>pannello</w:t>
+      </w:r>
+      <w:r>
+        <w:rPr>
+          <w:rFonts w:ascii="Times New Roman" w:hAnsi="Times New Roman" w:cs="Times New Roman"/>
+          <w:sz w:val="24"/>
+          <w:szCs w:val="24"/>
+        </w:rPr>
+        <w:t xml:space="preserve"> (ovvero un contenitore di altri oggetti)</w:t>
+      </w:r>
+      <w:r>
+        <w:rPr>
+          <w:rFonts w:ascii="Times New Roman" w:hAnsi="Times New Roman" w:cs="Times New Roman"/>
+          <w:sz w:val="24"/>
+          <w:szCs w:val="24"/>
+        </w:rPr>
+        <w:t xml:space="preserve"> che viene mostrato e nascosto all’esigenza</w:t>
+      </w:r>
+      <w:r>
+        <w:rPr>
+          <w:rFonts w:ascii="Times New Roman" w:hAnsi="Times New Roman" w:cs="Times New Roman"/>
+          <w:sz w:val="24"/>
+          <w:szCs w:val="24"/>
+        </w:rPr>
+        <w:t xml:space="preserve"> per simulare correttamente il flusso di utilizzo del software.</w:t>
       </w:r>
     </w:p>
     <w:p>
@@ -3504,7 +4471,23 @@
           <w:sz w:val="24"/>
           <w:szCs w:val="24"/>
         </w:rPr>
-        <w:t>) per dare l’impressione di un vero e proprio caricamento.</w:t>
+        <w:t>) per dare l’impressione di un vero e proprio caricamento</w:t>
+      </w:r>
+      <w:r>
+        <w:rPr>
+          <w:rFonts w:ascii="Times New Roman" w:hAnsi="Times New Roman" w:cs="Times New Roman"/>
+          <w:sz w:val="24"/>
+          <w:szCs w:val="24"/>
+        </w:rPr>
+        <w:t>, anche se questo dovesse durare troppo poco per essere percepito dall’utente</w:t>
+      </w:r>
+      <w:r>
+        <w:rPr>
+          <w:rFonts w:ascii="Times New Roman" w:hAnsi="Times New Roman" w:cs="Times New Roman"/>
+          <w:sz w:val="24"/>
+          <w:szCs w:val="24"/>
+        </w:rPr>
+        <w:t>.</w:t>
       </w:r>
     </w:p>
     <w:p>
@@ -3558,24 +4541,100 @@
       <w:pPr>
         <w:rPr>
           <w:rFonts w:ascii="Times New Roman" w:hAnsi="Times New Roman" w:cs="Times New Roman"/>
-          <w:sz w:val="24"/>
-          <w:szCs w:val="24"/>
-        </w:rPr>
-      </w:pPr>
-      <w:r>
-        <w:rPr>
-          <w:rFonts w:ascii="Times New Roman" w:hAnsi="Times New Roman" w:cs="Times New Roman"/>
-          <w:sz w:val="24"/>
-          <w:szCs w:val="24"/>
-        </w:rPr>
-        <w:t>Inoltre sono stati implementati due metodi di “aiuto” che consentono ad ogni oggetto grafico presente sull’applicazione di avere una posizione e una dimensione definita programmaticamente, così da ottenere un risultato visivo ottimale per l’utilizzatore.</w:t>
+          <w:b/>
+          <w:sz w:val="24"/>
+          <w:szCs w:val="24"/>
+        </w:rPr>
+      </w:pPr>
+      <w:r>
+        <w:rPr>
+          <w:rFonts w:ascii="Times New Roman" w:hAnsi="Times New Roman" w:cs="Times New Roman"/>
+          <w:sz w:val="24"/>
+          <w:szCs w:val="24"/>
+        </w:rPr>
+        <w:t>Inoltre sono stati implementati</w:t>
+      </w:r>
+      <w:r>
+        <w:rPr>
+          <w:rFonts w:ascii="Times New Roman" w:hAnsi="Times New Roman" w:cs="Times New Roman"/>
+          <w:sz w:val="24"/>
+          <w:szCs w:val="24"/>
+        </w:rPr>
+        <w:t xml:space="preserve"> svariati</w:t>
+      </w:r>
+      <w:r>
+        <w:rPr>
+          <w:rFonts w:ascii="Times New Roman" w:hAnsi="Times New Roman" w:cs="Times New Roman"/>
+          <w:sz w:val="24"/>
+          <w:szCs w:val="24"/>
+        </w:rPr>
+        <w:t xml:space="preserve"> metodi di “aiuto”</w:t>
+      </w:r>
+      <w:r>
+        <w:rPr>
+          <w:rFonts w:ascii="Times New Roman" w:hAnsi="Times New Roman" w:cs="Times New Roman"/>
+          <w:sz w:val="24"/>
+          <w:szCs w:val="24"/>
+        </w:rPr>
+        <w:t xml:space="preserve"> per poter gestire ogni componente in base alle idee degli sviluppatori. Tra questi ci sono </w:t>
+      </w:r>
+      <w:r>
+        <w:rPr>
+          <w:rFonts w:ascii="Times New Roman" w:hAnsi="Times New Roman" w:cs="Times New Roman"/>
+          <w:b/>
+          <w:sz w:val="24"/>
+          <w:szCs w:val="24"/>
+        </w:rPr>
+        <w:t>due metodi più significativi</w:t>
+      </w:r>
+      <w:r>
+        <w:rPr>
+          <w:rFonts w:ascii="Times New Roman" w:hAnsi="Times New Roman" w:cs="Times New Roman"/>
+          <w:sz w:val="24"/>
+          <w:szCs w:val="24"/>
+        </w:rPr>
+        <w:t xml:space="preserve"> che consentono ad ogni oggetto </w:t>
+      </w:r>
+      <w:r>
+        <w:rPr>
+          <w:rFonts w:ascii="Times New Roman" w:hAnsi="Times New Roman" w:cs="Times New Roman"/>
+          <w:sz w:val="24"/>
+          <w:szCs w:val="24"/>
+        </w:rPr>
+        <w:t xml:space="preserve">dell’interfaccia utente </w:t>
+      </w:r>
+      <w:r>
+        <w:rPr>
+          <w:rFonts w:ascii="Times New Roman" w:hAnsi="Times New Roman" w:cs="Times New Roman"/>
+          <w:sz w:val="24"/>
+          <w:szCs w:val="24"/>
+        </w:rPr>
+        <w:t xml:space="preserve">di avere una posizione e una dimensione definita programmaticamente, così da ottenere un </w:t>
+      </w:r>
+      <w:r>
+        <w:rPr>
+          <w:rFonts w:ascii="Times New Roman" w:hAnsi="Times New Roman" w:cs="Times New Roman"/>
+          <w:b/>
+          <w:sz w:val="24"/>
+          <w:szCs w:val="24"/>
+        </w:rPr>
+        <w:t>risultato vis</w:t>
+      </w:r>
+      <w:r>
+        <w:rPr>
+          <w:rFonts w:ascii="Times New Roman" w:hAnsi="Times New Roman" w:cs="Times New Roman"/>
+          <w:b/>
+          <w:sz w:val="24"/>
+          <w:szCs w:val="24"/>
+        </w:rPr>
+        <w:t>ivo ottimale per l’utilizzatore.</w:t>
       </w:r>
       <w:bookmarkStart w:id="0" w:name="_GoBack"/>
       <w:bookmarkEnd w:id="0"/>
     </w:p>
     <w:sectPr>
       <w:pgSz w:w="11906" w:h="16838"/>
-      <w:pgMar w:top="1417" w:right="1134" w:bottom="1134" w:left="1134" w:header="708" w:footer="708" w:gutter="0"/>
+      <w:pgMar w:top="720" w:right="720" w:bottom="720" w:left="720" w:header="708" w:footer="708" w:gutter="0"/>
       <w:cols w:space="708"/>
       <w:docGrid w:linePitch="360"/>
     </w:sectPr>
@@ -3586,6 +4645,92 @@
 <file path=word/numbering.xml><?xml version="1.0" encoding="utf-8"?>
 <w:numbering xmlns:wpc="http://schemas.microsoft.com/office/word/2010/wordprocessingCanvas" xmlns:cx="http://schemas.microsoft.com/office/drawing/2014/chartex" xmlns:cx1="http://schemas.microsoft.com/office/drawing/2015/9/8/chartex" xmlns:cx2="http://schemas.microsoft.com/office/drawing/2015/10/21/chartex" xmlns:cx3="http://schemas.microsoft.com/office/drawing/2016/5/9/chartex" xmlns:cx4="http://schemas.microsoft.com/office/drawing/2016/5/10/chartex" xmlns:cx5="http://schemas.microsoft.com/office/drawing/2016/5/11/chartex" xmlns:cx6="http://schemas.microsoft.com/office/drawing/2016/5/12/chartex" xmlns:cx7="http://schemas.microsoft.com/office/drawing/2016/5/13/chartex" xmlns:cx8="http://schemas.microsoft.com/office/drawing/2016/5/14/chartex" xmlns:mc="http://schemas.openxmlformats.org/markup-compatibility/2006" xmlns:aink="http://schemas.microsoft.com/office/drawing/2016/ink" xmlns:am3d="http://schemas.microsoft.com/office/drawing/2017/model3d" xmlns:o="urn:schemas-microsoft-com:office:office" xmlns:r="http://schemas.openxmlformats.org/officeDocument/2006/relationships" xmlns:m="http://schemas.openxmlformats.org/officeDocument/2006/math" xmlns:v="urn:schemas-microsoft-com:vml" xmlns:wp14="http://schemas.microsoft.com/office/word/2010/wordprocessingDrawing" xmlns:wp="http://schemas.openxmlformats.org/drawingml/2006/wordprocessingDrawing" xmlns:w10="urn:schemas-microsoft-com:office:word" xmlns:w="http://schemas.openxmlformats.org/wordprocessingml/2006/main" xmlns:w14="http://schemas.microsoft.com/office/word/2010/wordml" xmlns:w15="http://schemas.microsoft.com/office/word/2012/wordml" xmlns:w16cid="http://schemas.microsoft.com/office/word/2016/wordml/cid" xmlns:w16se="http://schemas.microsoft.com/office/word/2015/wordml/symex" xmlns:wpg="http://schemas.microsoft.com/office/word/2010/wordprocessingGroup" xmlns:wpi="http://schemas.microsoft.com/office/word/2010/wordprocessingInk" xmlns:wne="http://schemas.microsoft.com/office/word/2006/wordml" xmlns:wps="http://schemas.microsoft.com/office/word/2010/wordprocessingShape" mc:Ignorable="w14 w15 w16se w16cid wp14">
   <w:abstractNum w:abstractNumId="0" w15:restartNumberingAfterBreak="0">
+    <w:nsid w:val="19FD4264"/>
+    <w:multiLevelType w:val="hybridMultilevel"/>
+    <w:tmpl w:val="61F204DE"/>
+    <w:lvl w:ilvl="0" w:tplc="0410000F">
+      <w:start w:val="1"/>
+      <w:numFmt w:val="decimal"/>
+      <w:lvlText w:val="%1."/>
+      <w:lvlJc w:val="left"/>
+      <w:pPr>
+        <w:ind w:left="720" w:hanging="360"/>
+      </w:pPr>
+    </w:lvl>
+    <w:lvl w:ilvl="1" w:tplc="04100019" w:tentative="1">
+      <w:start w:val="1"/>
+      <w:numFmt w:val="lowerLetter"/>
+      <w:lvlText w:val="%2."/>
+      <w:lvlJc w:val="left"/>
+      <w:pPr>
+        <w:ind w:left="1440" w:hanging="360"/>
+      </w:pPr>
+    </w:lvl>
+    <w:lvl w:ilvl="2" w:tplc="0410001B" w:tentative="1">
+      <w:start w:val="1"/>
+      <w:numFmt w:val="lowerRoman"/>
+      <w:lvlText w:val="%3."/>
+      <w:lvlJc w:val="right"/>
+      <w:pPr>
+        <w:ind w:left="2160" w:hanging="180"/>
+      </w:pPr>
+    </w:lvl>
+    <w:lvl w:ilvl="3" w:tplc="0410000F" w:tentative="1">
+      <w:start w:val="1"/>
+      <w:numFmt w:val="decimal"/>
+      <w:lvlText w:val="%4."/>
+      <w:lvlJc w:val="left"/>
+      <w:pPr>
+        <w:ind w:left="2880" w:hanging="360"/>
+      </w:pPr>
+    </w:lvl>
+    <w:lvl w:ilvl="4" w:tplc="04100019" w:tentative="1">
+      <w:start w:val="1"/>
+      <w:numFmt w:val="lowerLetter"/>
+      <w:lvlText w:val="%5."/>
+      <w:lvlJc w:val="left"/>
+      <w:pPr>
+        <w:ind w:left="3600" w:hanging="360"/>
+      </w:pPr>
+    </w:lvl>
+    <w:lvl w:ilvl="5" w:tplc="0410001B" w:tentative="1">
+      <w:start w:val="1"/>
+      <w:numFmt w:val="lowerRoman"/>
+      <w:lvlText w:val="%6."/>
+      <w:lvlJc w:val="right"/>
+      <w:pPr>
+        <w:ind w:left="4320" w:hanging="180"/>
+      </w:pPr>
+    </w:lvl>
+    <w:lvl w:ilvl="6" w:tplc="0410000F" w:tentative="1">
+      <w:start w:val="1"/>
+      <w:numFmt w:val="decimal"/>
+      <w:lvlText w:val="%7."/>
+      <w:lvlJc w:val="left"/>
+      <w:pPr>
+        <w:ind w:left="5040" w:hanging="360"/>
+      </w:pPr>
+    </w:lvl>
+    <w:lvl w:ilvl="7" w:tplc="04100019" w:tentative="1">
+      <w:start w:val="1"/>
+      <w:numFmt w:val="lowerLetter"/>
+      <w:lvlText w:val="%8."/>
+      <w:lvlJc w:val="left"/>
+      <w:pPr>
+        <w:ind w:left="5760" w:hanging="360"/>
+      </w:pPr>
+    </w:lvl>
+    <w:lvl w:ilvl="8" w:tplc="0410001B" w:tentative="1">
+      <w:start w:val="1"/>
+      <w:numFmt w:val="lowerRoman"/>
+      <w:lvlText w:val="%9."/>
+      <w:lvlJc w:val="right"/>
+      <w:pPr>
+        <w:ind w:left="6480" w:hanging="180"/>
+      </w:pPr>
+    </w:lvl>
+  </w:abstractNum>
+  <w:abstractNum w:abstractNumId="1" w15:restartNumberingAfterBreak="0">
     <w:nsid w:val="1A8D5C66"/>
     <w:multiLevelType w:val="hybridMultilevel"/>
     <w:tmpl w:val="E0F0FEC0"/>
@@ -3671,7 +4816,7 @@
       </w:pPr>
     </w:lvl>
   </w:abstractNum>
-  <w:abstractNum w:abstractNumId="1" w15:restartNumberingAfterBreak="0">
+  <w:abstractNum w:abstractNumId="2" w15:restartNumberingAfterBreak="0">
     <w:nsid w:val="427A79D6"/>
     <w:multiLevelType w:val="hybridMultilevel"/>
     <w:tmpl w:val="C31A313E"/>
@@ -3784,7 +4929,7 @@
       </w:rPr>
     </w:lvl>
   </w:abstractNum>
-  <w:abstractNum w:abstractNumId="2" w15:restartNumberingAfterBreak="0">
+  <w:abstractNum w:abstractNumId="3" w15:restartNumberingAfterBreak="0">
     <w:nsid w:val="60B24A7F"/>
     <w:multiLevelType w:val="hybridMultilevel"/>
     <w:tmpl w:val="3E18765A"/>
@@ -3870,7 +5015,7 @@
       </w:pPr>
     </w:lvl>
   </w:abstractNum>
-  <w:abstractNum w:abstractNumId="3" w15:restartNumberingAfterBreak="0">
+  <w:abstractNum w:abstractNumId="4" w15:restartNumberingAfterBreak="0">
     <w:nsid w:val="629C346A"/>
     <w:multiLevelType w:val="hybridMultilevel"/>
     <w:tmpl w:val="F9B2AD4A"/>
@@ -3957,16 +5102,19 @@
     </w:lvl>
   </w:abstractNum>
   <w:num w:numId="1">
-    <w:abstractNumId w:val="0"/>
+    <w:abstractNumId w:val="1"/>
   </w:num>
   <w:num w:numId="2">
+    <w:abstractNumId w:val="4"/>
+  </w:num>
+  <w:num w:numId="3">
     <w:abstractNumId w:val="3"/>
   </w:num>
-  <w:num w:numId="3">
+  <w:num w:numId="4">
     <w:abstractNumId w:val="2"/>
   </w:num>
-  <w:num w:numId="4">
-    <w:abstractNumId w:val="1"/>
+  <w:num w:numId="5">
+    <w:abstractNumId w:val="0"/>
   </w:num>
 </w:numbering>
 </file>
@@ -4143,7 +5291,7 @@
     <w:lsdException w:name="Table Web 2" w:semiHidden="1" w:unhideWhenUsed="1"/>
     <w:lsdException w:name="Table Web 3" w:semiHidden="1" w:unhideWhenUsed="1"/>
     <w:lsdException w:name="Balloon Text" w:semiHidden="1" w:unhideWhenUsed="1"/>
-    <w:lsdException w:name="Table Grid" w:semiHidden="1" w:uiPriority="59" w:unhideWhenUsed="1"/>
+    <w:lsdException w:name="Table Grid" w:uiPriority="59"/>
     <w:lsdException w:name="Table Theme" w:semiHidden="1" w:unhideWhenUsed="1"/>
     <w:lsdException w:name="Placeholder Text" w:semiHidden="1"/>
     <w:lsdException w:name="No Spacing" w:uiPriority="1" w:qFormat="1"/>

</xml_diff>

<commit_message>
Piccole modifiche alla documentazione
</commit_message>
<xml_diff>
--- a/Documentazione/Documentazione Applicazione Medico.docx
+++ b/Documentazione/Documentazione Applicazione Medico.docx
@@ -560,7 +560,67 @@
           <w:sz w:val="24"/>
           <w:szCs w:val="24"/>
         </w:rPr>
-        <w:t xml:space="preserve"> in qualsiasi momento scegliendo la voce “Sincronizza” dal menù a discesa della voce File. </w:t>
+        <w:t xml:space="preserve"> in qualsi</w:t>
+      </w:r>
+      <w:r>
+        <w:rPr>
+          <w:rFonts w:ascii="Times New Roman" w:hAnsi="Times New Roman" w:cs="Times New Roman"/>
+          <w:sz w:val="24"/>
+          <w:szCs w:val="24"/>
+        </w:rPr>
+        <w:t xml:space="preserve">asi momento scegliendo </w:t>
+      </w:r>
+      <w:r>
+        <w:rPr>
+          <w:rFonts w:ascii="Times New Roman" w:hAnsi="Times New Roman" w:cs="Times New Roman"/>
+          <w:b/>
+          <w:sz w:val="24"/>
+          <w:szCs w:val="24"/>
+        </w:rPr>
+        <w:t>Sincronizza</w:t>
+      </w:r>
+      <w:r>
+        <w:rPr>
+          <w:rFonts w:ascii="Times New Roman" w:hAnsi="Times New Roman" w:cs="Times New Roman"/>
+          <w:sz w:val="24"/>
+          <w:szCs w:val="24"/>
+        </w:rPr>
+        <w:t xml:space="preserve"> dal </w:t>
+      </w:r>
+      <w:proofErr w:type="spellStart"/>
+      <w:r>
+        <w:rPr>
+          <w:rFonts w:ascii="Times New Roman" w:hAnsi="Times New Roman" w:cs="Times New Roman"/>
+          <w:sz w:val="24"/>
+          <w:szCs w:val="24"/>
+        </w:rPr>
+        <w:t>menù</w:t>
+      </w:r>
+      <w:proofErr w:type="spellEnd"/>
+      <w:r>
+        <w:rPr>
+          <w:rFonts w:ascii="Times New Roman" w:hAnsi="Times New Roman" w:cs="Times New Roman"/>
+          <w:sz w:val="24"/>
+          <w:szCs w:val="24"/>
+        </w:rPr>
+        <w:t xml:space="preserve"> a discesa della voce </w:t>
+      </w:r>
+      <w:r>
+        <w:rPr>
+          <w:rFonts w:ascii="Times New Roman" w:hAnsi="Times New Roman" w:cs="Times New Roman"/>
+          <w:b/>
+          <w:sz w:val="24"/>
+          <w:szCs w:val="24"/>
+        </w:rPr>
+        <w:t>File</w:t>
+      </w:r>
+      <w:r>
+        <w:rPr>
+          <w:rFonts w:ascii="Times New Roman" w:hAnsi="Times New Roman" w:cs="Times New Roman"/>
+          <w:sz w:val="24"/>
+          <w:szCs w:val="24"/>
+        </w:rPr>
+        <w:t xml:space="preserve">. </w:t>
       </w:r>
       <w:r>
         <w:rPr>
@@ -657,37 +717,7 @@
           <w:sz w:val="20"/>
           <w:szCs w:val="20"/>
         </w:rPr>
-        <w:fldChar w:fldCharType="begin"/>
-      </w:r>
-      <w:r>
-        <w:rPr>
-          <w:sz w:val="20"/>
-          <w:szCs w:val="20"/>
-        </w:rPr>
-        <w:instrText xml:space="preserve"> SEQ Fig. \* ARABIC </w:instrText>
-      </w:r>
-      <w:r>
-        <w:rPr>
-          <w:sz w:val="20"/>
-          <w:szCs w:val="20"/>
-        </w:rPr>
-        <w:fldChar w:fldCharType="separate"/>
-      </w:r>
-      <w:r>
-        <w:rPr>
-          <w:noProof/>
-          <w:sz w:val="20"/>
-          <w:szCs w:val="20"/>
-        </w:rPr>
-        <w:t>2</w:t>
-      </w:r>
-      <w:r>
-        <w:rPr>
-          <w:noProof/>
-          <w:sz w:val="20"/>
-          <w:szCs w:val="20"/>
-        </w:rPr>
-        <w:fldChar w:fldCharType="end"/>
+        <w:t>1</w:t>
       </w:r>
       <w:r>
         <w:rPr>
@@ -1468,10 +1498,10 @@
           <wp:anchor distT="0" distB="0" distL="114300" distR="114300" simplePos="0" relativeHeight="251658240" behindDoc="1" locked="0" layoutInCell="1" allowOverlap="1" wp14:anchorId="630F3C42" wp14:editId="5A87AB9B">
             <wp:simplePos x="0" y="0"/>
             <wp:positionH relativeFrom="column">
-              <wp:posOffset>24993</wp:posOffset>
+              <wp:posOffset>4984471</wp:posOffset>
             </wp:positionH>
             <wp:positionV relativeFrom="paragraph">
-              <wp:posOffset>238125</wp:posOffset>
+              <wp:posOffset>25985</wp:posOffset>
             </wp:positionV>
             <wp:extent cx="124460" cy="124460"/>
             <wp:effectExtent l="0" t="0" r="8890" b="8890"/>
@@ -1549,31 +1579,82 @@
           <w:sz w:val="24"/>
           <w:szCs w:val="24"/>
         </w:rPr>
-        <w:t xml:space="preserve">dei pazienti si differenzia dalle altre, in quanto presenta all’inizio di ogni </w:t>
-      </w:r>
-      <w:r>
-        <w:rPr>
-          <w:rFonts w:ascii="Times New Roman" w:hAnsi="Times New Roman" w:cs="Times New Roman"/>
-          <w:sz w:val="24"/>
-          <w:szCs w:val="24"/>
-        </w:rPr>
-        <w:t>riga</w:t>
-      </w:r>
-      <w:r>
-        <w:rPr>
-          <w:rFonts w:ascii="Times New Roman" w:hAnsi="Times New Roman" w:cs="Times New Roman"/>
-          <w:sz w:val="24"/>
-          <w:szCs w:val="24"/>
-        </w:rPr>
-        <w:t>, l’</w:t>
-      </w:r>
-      <w:r>
-        <w:rPr>
-          <w:rFonts w:ascii="Times New Roman" w:hAnsi="Times New Roman" w:cs="Times New Roman"/>
-          <w:sz w:val="24"/>
-          <w:szCs w:val="24"/>
-        </w:rPr>
-        <w:t xml:space="preserve">icona </w:t>
+        <w:t xml:space="preserve">dei pazienti si differenzia dalle altre, </w:t>
+      </w:r>
+      <w:r>
+        <w:rPr>
+          <w:rFonts w:ascii="Times New Roman" w:hAnsi="Times New Roman" w:cs="Times New Roman"/>
+          <w:sz w:val="24"/>
+          <w:szCs w:val="24"/>
+        </w:rPr>
+        <w:t>mostrando all’utilizzatore</w:t>
+      </w:r>
+      <w:r>
+        <w:rPr>
+          <w:rFonts w:ascii="Times New Roman" w:hAnsi="Times New Roman" w:cs="Times New Roman"/>
+          <w:sz w:val="24"/>
+          <w:szCs w:val="24"/>
+        </w:rPr>
+        <w:t xml:space="preserve"> </w:t>
+      </w:r>
+      <w:r>
+        <w:rPr>
+          <w:rFonts w:ascii="Times New Roman" w:hAnsi="Times New Roman" w:cs="Times New Roman"/>
+          <w:sz w:val="24"/>
+          <w:szCs w:val="24"/>
+        </w:rPr>
+        <w:t>l’</w:t>
+      </w:r>
+      <w:r>
+        <w:rPr>
+          <w:rFonts w:ascii="Times New Roman" w:hAnsi="Times New Roman" w:cs="Times New Roman"/>
+          <w:sz w:val="24"/>
+          <w:szCs w:val="24"/>
+        </w:rPr>
+        <w:t>icona</w:t>
+      </w:r>
+      <w:r>
+        <w:rPr>
+          <w:rFonts w:ascii="Times New Roman" w:hAnsi="Times New Roman" w:cs="Times New Roman"/>
+          <w:sz w:val="24"/>
+          <w:szCs w:val="24"/>
+        </w:rPr>
+        <w:tab/>
+        <w:t xml:space="preserve">   </w:t>
+      </w:r>
+      <w:proofErr w:type="gramStart"/>
+      <w:r>
+        <w:rPr>
+          <w:rFonts w:ascii="Times New Roman" w:hAnsi="Times New Roman" w:cs="Times New Roman"/>
+          <w:sz w:val="24"/>
+          <w:szCs w:val="24"/>
+        </w:rPr>
+        <w:t xml:space="preserve">  ,</w:t>
+      </w:r>
+      <w:proofErr w:type="gramEnd"/>
+      <w:r>
+        <w:rPr>
+          <w:rFonts w:ascii="Times New Roman" w:hAnsi="Times New Roman" w:cs="Times New Roman"/>
+          <w:sz w:val="24"/>
+          <w:szCs w:val="24"/>
+        </w:rPr>
+        <w:t xml:space="preserve"> </w:t>
+      </w:r>
+      <w:r>
+        <w:rPr>
+          <w:rFonts w:ascii="Times New Roman" w:hAnsi="Times New Roman" w:cs="Times New Roman"/>
+          <w:sz w:val="24"/>
+          <w:szCs w:val="24"/>
+        </w:rPr>
+        <w:t xml:space="preserve">all’inizio di ogni </w:t>
+      </w:r>
+      <w:r>
+        <w:rPr>
+          <w:rFonts w:ascii="Times New Roman" w:hAnsi="Times New Roman" w:cs="Times New Roman"/>
+          <w:sz w:val="24"/>
+          <w:szCs w:val="24"/>
+        </w:rPr>
+        <w:t>riga,</w:t>
       </w:r>
       <w:r>
         <w:rPr>
@@ -1586,12 +1667,21 @@
       <w:r>
         <w:rPr>
           <w:rFonts w:ascii="Times New Roman" w:hAnsi="Times New Roman" w:cs="Times New Roman"/>
-          <w:sz w:val="24"/>
-          <w:szCs w:val="24"/>
-        </w:rPr>
-        <w:t xml:space="preserve">  </w:t>
-      </w:r>
-      <w:proofErr w:type="gramStart"/>
+          <w:i/>
+          <w:sz w:val="24"/>
+          <w:szCs w:val="24"/>
+        </w:rPr>
+        <w:t>(</w:t>
+      </w:r>
+      <w:r>
+        <w:rPr>
+          <w:rFonts w:ascii="Times New Roman" w:hAnsi="Times New Roman" w:cs="Times New Roman"/>
+          <w:i/>
+          <w:sz w:val="24"/>
+          <w:szCs w:val="24"/>
+        </w:rPr>
+        <w:t>Vedi Fig. 2)</w:t>
+      </w:r>
       <w:r>
         <w:rPr>
           <w:rFonts w:ascii="Times New Roman" w:hAnsi="Times New Roman" w:cs="Times New Roman"/>
@@ -1599,48 +1689,6 @@
           <w:szCs w:val="24"/>
         </w:rPr>
         <w:t xml:space="preserve"> </w:t>
-      </w:r>
-      <w:r>
-        <w:rPr>
-          <w:rFonts w:ascii="Times New Roman" w:hAnsi="Times New Roman" w:cs="Times New Roman"/>
-          <w:sz w:val="24"/>
-          <w:szCs w:val="24"/>
-        </w:rPr>
-        <w:t xml:space="preserve"> </w:t>
-      </w:r>
-      <w:r>
-        <w:rPr>
-          <w:rFonts w:ascii="Times New Roman" w:hAnsi="Times New Roman" w:cs="Times New Roman"/>
-          <w:sz w:val="24"/>
-          <w:szCs w:val="24"/>
-        </w:rPr>
-        <w:t xml:space="preserve"> </w:t>
-      </w:r>
-      <w:r>
-        <w:rPr>
-          <w:rFonts w:ascii="Times New Roman" w:hAnsi="Times New Roman" w:cs="Times New Roman"/>
-          <w:sz w:val="24"/>
-          <w:szCs w:val="24"/>
-        </w:rPr>
-        <w:t>(</w:t>
-      </w:r>
-      <w:proofErr w:type="gramEnd"/>
-      <w:r>
-        <w:rPr>
-          <w:rFonts w:ascii="Times New Roman" w:hAnsi="Times New Roman" w:cs="Times New Roman"/>
-          <w:i/>
-          <w:sz w:val="24"/>
-          <w:szCs w:val="24"/>
-        </w:rPr>
-        <w:t>Vedi Fig. 2</w:t>
-      </w:r>
-      <w:r>
-        <w:rPr>
-          <w:rFonts w:ascii="Times New Roman" w:hAnsi="Times New Roman" w:cs="Times New Roman"/>
-          <w:sz w:val="24"/>
-          <w:szCs w:val="24"/>
-        </w:rPr>
-        <w:t xml:space="preserve">) </w:t>
       </w:r>
       <w:r>
         <w:rPr>
@@ -1918,7 +1966,48 @@
           <w:sz w:val="24"/>
           <w:szCs w:val="24"/>
         </w:rPr>
-        <w:t>dettagli del paziente sono nascosti, ma è sempre possibile visualizzarli facendo click sul bottone “DETTAGLI PAZIENTE”, posto in alto alla sinistra del titolo</w:t>
+        <w:t>dettagli del paziente sono nascosti, ma è sempre possibile visualizzarli facendo click</w:t>
+      </w:r>
+      <w:r>
+        <w:rPr>
+          <w:rFonts w:ascii="Times New Roman" w:hAnsi="Times New Roman" w:cs="Times New Roman"/>
+          <w:sz w:val="24"/>
+          <w:szCs w:val="24"/>
+        </w:rPr>
+        <w:t xml:space="preserve"> sul bottone </w:t>
+      </w:r>
+      <w:r>
+        <w:rPr>
+          <w:rFonts w:ascii="Times New Roman" w:hAnsi="Times New Roman" w:cs="Times New Roman"/>
+          <w:b/>
+          <w:sz w:val="24"/>
+          <w:szCs w:val="24"/>
+        </w:rPr>
+        <w:t>DETTAGLI PAZIENTE</w:t>
+      </w:r>
+      <w:r>
+        <w:rPr>
+          <w:rFonts w:ascii="Times New Roman" w:hAnsi="Times New Roman" w:cs="Times New Roman"/>
+          <w:sz w:val="24"/>
+          <w:szCs w:val="24"/>
+        </w:rPr>
+        <w:t xml:space="preserve"> posto in alto</w:t>
+      </w:r>
+      <w:r>
+        <w:rPr>
+          <w:rFonts w:ascii="Times New Roman" w:hAnsi="Times New Roman" w:cs="Times New Roman"/>
+          <w:sz w:val="24"/>
+          <w:szCs w:val="24"/>
+        </w:rPr>
+        <w:t>,</w:t>
+      </w:r>
+      <w:r>
+        <w:rPr>
+          <w:rFonts w:ascii="Times New Roman" w:hAnsi="Times New Roman" w:cs="Times New Roman"/>
+          <w:sz w:val="24"/>
+          <w:szCs w:val="24"/>
+        </w:rPr>
+        <w:t xml:space="preserve"> alla sinistra del titolo</w:t>
       </w:r>
       <w:r>
         <w:rPr>
@@ -2633,7 +2722,15 @@
           <w:sz w:val="24"/>
           <w:szCs w:val="24"/>
         </w:rPr>
-        <w:t>, per questioni di tempistiche e semplicità,</w:t>
+        <w:t>, per questioni di tempi di sviluppo</w:t>
+      </w:r>
+      <w:r>
+        <w:rPr>
+          <w:rFonts w:ascii="Times New Roman" w:hAnsi="Times New Roman" w:cs="Times New Roman"/>
+          <w:sz w:val="24"/>
+          <w:szCs w:val="24"/>
+        </w:rPr>
+        <w:t>,</w:t>
       </w:r>
       <w:r>
         <w:rPr>
@@ -2665,25 +2762,23 @@
           <w:sz w:val="24"/>
           <w:szCs w:val="24"/>
         </w:rPr>
-        <w:t xml:space="preserve"> In una situazione più “realistica” si potrebbe prevedere un </w:t>
-      </w:r>
-      <w:proofErr w:type="spellStart"/>
-      <w:r>
-        <w:rPr>
-          <w:rFonts w:ascii="Times New Roman" w:hAnsi="Times New Roman" w:cs="Times New Roman"/>
-          <w:sz w:val="24"/>
-          <w:szCs w:val="24"/>
-        </w:rPr>
-        <w:t>reindirizzamento</w:t>
-      </w:r>
-      <w:proofErr w:type="spellEnd"/>
-      <w:r>
-        <w:rPr>
-          <w:rFonts w:ascii="Times New Roman" w:hAnsi="Times New Roman" w:cs="Times New Roman"/>
-          <w:sz w:val="24"/>
-          <w:szCs w:val="24"/>
-        </w:rPr>
-        <w:t xml:space="preserve"> dell’utilizzatore ad un servizio di help desk, oppure ad una documentazione dettagliata su come poter risolvere eventuali errori.</w:t>
+        <w:t xml:space="preserve"> In una situazione più “realistica” si potrebbe prevedere un re</w:t>
+      </w:r>
+      <w:r>
+        <w:rPr>
+          <w:rFonts w:ascii="Times New Roman" w:hAnsi="Times New Roman" w:cs="Times New Roman"/>
+          <w:sz w:val="24"/>
+          <w:szCs w:val="24"/>
+        </w:rPr>
+        <w:t>-</w:t>
+      </w:r>
+      <w:r>
+        <w:rPr>
+          <w:rFonts w:ascii="Times New Roman" w:hAnsi="Times New Roman" w:cs="Times New Roman"/>
+          <w:sz w:val="24"/>
+          <w:szCs w:val="24"/>
+        </w:rPr>
+        <w:t>indirizzamento dell’utilizzatore ad un servizio di help desk, oppure ad una documentazione dettagliata su come poter risolvere eventuali errori.</w:t>
       </w:r>
     </w:p>
     <w:p>
@@ -2812,23 +2907,7 @@
           <w:sz w:val="24"/>
           <w:szCs w:val="24"/>
         </w:rPr>
-        <w:t>sono state scartate in fase di progettazione del</w:t>
-      </w:r>
-      <w:r>
-        <w:rPr>
-          <w:rFonts w:ascii="Times New Roman" w:hAnsi="Times New Roman" w:cs="Times New Roman"/>
-          <w:sz w:val="24"/>
-          <w:szCs w:val="24"/>
-        </w:rPr>
-        <w:t xml:space="preserve"> presente software</w:t>
-      </w:r>
-      <w:r>
-        <w:rPr>
-          <w:rFonts w:ascii="Times New Roman" w:hAnsi="Times New Roman" w:cs="Times New Roman"/>
-          <w:sz w:val="24"/>
-          <w:szCs w:val="24"/>
-        </w:rPr>
-        <w:t>, ma vengono documentate in questa sezione per tener traccia della loro importanza.</w:t>
+        <w:t>sono state scartate in fase di progettazione, ma vengono documentate in questa sezione per tener traccia della loro importanza.</w:t>
       </w:r>
     </w:p>
     <w:p>
@@ -2923,15 +3002,22 @@
           <w:szCs w:val="24"/>
         </w:rPr>
         <w:br/>
-        <w:t>Prendendo in esame il caso appena citato</w:t>
-      </w:r>
-      <w:r>
-        <w:rPr>
-          <w:rFonts w:ascii="Times New Roman" w:hAnsi="Times New Roman" w:cs="Times New Roman"/>
-          <w:sz w:val="24"/>
-          <w:szCs w:val="24"/>
-        </w:rPr>
-        <w:t>, considerando che i servizi di inserimento e aggiornamento dei dati sono presenti, ma sono stati gestiti per un utilizzo semplificato</w:t>
+      </w:r>
+      <w:r>
+        <w:rPr>
+          <w:rFonts w:ascii="Times New Roman" w:hAnsi="Times New Roman" w:cs="Times New Roman"/>
+          <w:sz w:val="24"/>
+          <w:szCs w:val="24"/>
+        </w:rPr>
+        <w:t>C</w:t>
+      </w:r>
+      <w:r>
+        <w:rPr>
+          <w:rFonts w:ascii="Times New Roman" w:hAnsi="Times New Roman" w:cs="Times New Roman"/>
+          <w:sz w:val="24"/>
+          <w:szCs w:val="24"/>
+        </w:rPr>
+        <w:t>onsiderando che i servizi di inserimento e aggiornamento dei dati sono presenti, ma sono stati gestiti per un utilizzo semplificato</w:t>
       </w:r>
       <w:r>
         <w:rPr>
@@ -2947,7 +3033,39 @@
           <w:sz w:val="24"/>
           <w:szCs w:val="24"/>
         </w:rPr>
-        <w:t xml:space="preserve">ogni </w:t>
+        <w:t>ogni medico</w:t>
+      </w:r>
+      <w:r>
+        <w:rPr>
+          <w:rFonts w:ascii="Times New Roman" w:hAnsi="Times New Roman" w:cs="Times New Roman"/>
+          <w:sz w:val="24"/>
+          <w:szCs w:val="24"/>
+        </w:rPr>
+        <w:t xml:space="preserve"> </w:t>
+      </w:r>
+      <w:r>
+        <w:rPr>
+          <w:rFonts w:ascii="Times New Roman" w:hAnsi="Times New Roman" w:cs="Times New Roman"/>
+          <w:sz w:val="24"/>
+          <w:szCs w:val="24"/>
+        </w:rPr>
+        <w:t>abbia</w:t>
+      </w:r>
+      <w:r>
+        <w:rPr>
+          <w:rFonts w:ascii="Times New Roman" w:hAnsi="Times New Roman" w:cs="Times New Roman"/>
+          <w:sz w:val="24"/>
+          <w:szCs w:val="24"/>
+        </w:rPr>
+        <w:t xml:space="preserve"> </w:t>
+      </w:r>
+      <w:r>
+        <w:rPr>
+          <w:rFonts w:ascii="Times New Roman" w:hAnsi="Times New Roman" w:cs="Times New Roman"/>
+          <w:sz w:val="24"/>
+          <w:szCs w:val="24"/>
+        </w:rPr>
+        <w:t xml:space="preserve">solamente un </w:t>
       </w:r>
       <w:r>
         <w:rPr>
@@ -2956,15 +3074,7 @@
           <w:szCs w:val="24"/>
         </w:rPr>
         <w:lastRenderedPageBreak/>
-        <w:t>medico</w:t>
-      </w:r>
-      <w:r>
-        <w:rPr>
-          <w:rFonts w:ascii="Times New Roman" w:hAnsi="Times New Roman" w:cs="Times New Roman"/>
-          <w:sz w:val="24"/>
-          <w:szCs w:val="24"/>
-        </w:rPr>
-        <w:t xml:space="preserve"> ha un solo ambulatorio</w:t>
+        <w:t>ambulatorio</w:t>
       </w:r>
       <w:r>
         <w:rPr>
@@ -2980,7 +3090,39 @@
           <w:sz w:val="24"/>
           <w:szCs w:val="24"/>
         </w:rPr>
-        <w:t xml:space="preserve"> ci siamo accorti che il medico in questione si ritroverebbe vari duplicati di alcuni certificati, e in alcuni casi alcune mancanze, nel caso in cui effettuasse realmente la sincronizzazione dell’applicazione su più </w:t>
+        <w:t xml:space="preserve"> ci siamo accorti che </w:t>
+      </w:r>
+      <w:r>
+        <w:rPr>
+          <w:rFonts w:ascii="Times New Roman" w:hAnsi="Times New Roman" w:cs="Times New Roman"/>
+          <w:sz w:val="24"/>
+          <w:szCs w:val="24"/>
+        </w:rPr>
+        <w:t>l’utilizzatore</w:t>
+      </w:r>
+      <w:r>
+        <w:rPr>
+          <w:rFonts w:ascii="Times New Roman" w:hAnsi="Times New Roman" w:cs="Times New Roman"/>
+          <w:sz w:val="24"/>
+          <w:szCs w:val="24"/>
+        </w:rPr>
+        <w:t xml:space="preserve"> in questione si ritroverebbe vari </w:t>
+      </w:r>
+      <w:r>
+        <w:rPr>
+          <w:rFonts w:ascii="Times New Roman" w:hAnsi="Times New Roman" w:cs="Times New Roman"/>
+          <w:sz w:val="24"/>
+          <w:szCs w:val="24"/>
+        </w:rPr>
+        <w:t>duplicati di alcuni certificati,</w:t>
+      </w:r>
+      <w:r>
+        <w:rPr>
+          <w:rFonts w:ascii="Times New Roman" w:hAnsi="Times New Roman" w:cs="Times New Roman"/>
+          <w:sz w:val="24"/>
+          <w:szCs w:val="24"/>
+        </w:rPr>
+        <w:t xml:space="preserve"> e in alcuni casi alcune mancanze, nel caso in cui effettuasse realmente la sincronizzazione dell’applicazione su più </w:t>
       </w:r>
       <w:r>
         <w:rPr>
@@ -3012,7 +3154,7 @@
           <w:sz w:val="24"/>
           <w:szCs w:val="24"/>
         </w:rPr>
-        <w:t>.</w:t>
+        <w:t xml:space="preserve"> e successivamente inserisse nuovi certificati.</w:t>
       </w:r>
       <w:r>
         <w:rPr>
@@ -3085,6 +3227,14 @@
       <w:r>
         <w:rPr>
           <w:rFonts w:ascii="Times New Roman" w:hAnsi="Times New Roman" w:cs="Times New Roman"/>
+          <w:sz w:val="24"/>
+          <w:szCs w:val="24"/>
+        </w:rPr>
+        <w:t xml:space="preserve">valore che identifica il </w:t>
+      </w:r>
+      <w:r>
+        <w:rPr>
+          <w:rFonts w:ascii="Times New Roman" w:hAnsi="Times New Roman" w:cs="Times New Roman"/>
           <w:b/>
           <w:sz w:val="24"/>
           <w:szCs w:val="24"/>
@@ -3114,7 +3264,15 @@
           <w:sz w:val="24"/>
           <w:szCs w:val="24"/>
         </w:rPr>
-        <w:t xml:space="preserve"> presente nella cartella dell’applicazione. In una situazione reale l’applicazione avrebbe sicuramente previsto una procedura di login all’</w:t>
+        <w:t>,</w:t>
+      </w:r>
+      <w:r>
+        <w:rPr>
+          <w:rFonts w:ascii="Times New Roman" w:hAnsi="Times New Roman" w:cs="Times New Roman"/>
+          <w:sz w:val="24"/>
+          <w:szCs w:val="24"/>
+        </w:rPr>
+        <w:t xml:space="preserve"> presente nella cartella dell’applicazione. In una situazione reale l’applicazione avrebbe sicuramente una procedura di login all’</w:t>
       </w:r>
       <w:r>
         <w:rPr>
@@ -3170,7 +3328,17 @@
           <w:sz w:val="24"/>
           <w:szCs w:val="24"/>
         </w:rPr>
-        <w:t>visualizzare e lavorare con i dati associati all’utilizzatore corrente.</w:t>
+        <w:t>visualizzare e lavorare con i dati associati all’utilizzatore corrente</w:t>
+      </w:r>
+      <w:bookmarkStart w:id="0" w:name="_GoBack"/>
+      <w:bookmarkEnd w:id="0"/>
+      <w:r>
+        <w:rPr>
+          <w:rFonts w:ascii="Times New Roman" w:hAnsi="Times New Roman" w:cs="Times New Roman"/>
+          <w:sz w:val="24"/>
+          <w:szCs w:val="24"/>
+        </w:rPr>
+        <w:t>.</w:t>
       </w:r>
     </w:p>
     <w:p>
@@ -4629,8 +4797,6 @@
         </w:rPr>
         <w:t>ivo ottimale per l’utilizzatore.</w:t>
       </w:r>
-      <w:bookmarkStart w:id="0" w:name="_GoBack"/>
-      <w:bookmarkEnd w:id="0"/>
     </w:p>
     <w:sectPr>
       <w:pgSz w:w="11906" w:h="16838"/>

</xml_diff>

<commit_message>
Modifiche alla documentazione secondo revisione dell'11/06
</commit_message>
<xml_diff>
--- a/Documentazione/Documentazione Applicazione Medico.docx
+++ b/Documentazione/Documentazione Applicazione Medico.docx
@@ -24,7 +24,6 @@
     </w:p>
     <w:p>
       <w:pPr>
-        <w:jc w:val="center"/>
         <w:rPr>
           <w:rFonts w:ascii="Times New Roman" w:hAnsi="Times New Roman" w:cs="Times New Roman"/>
           <w:b/>
@@ -49,151 +48,187 @@
           <w:sz w:val="28"/>
           <w:szCs w:val="28"/>
         </w:rPr>
-        <w:t>Linguaggio di programmazione:</w:t>
-      </w:r>
-      <w:r>
-        <w:rPr>
-          <w:rFonts w:ascii="Times New Roman" w:hAnsi="Times New Roman" w:cs="Times New Roman"/>
+        <w:t>Developers:</w:t>
+      </w:r>
+      <w:r>
+        <w:rPr>
+          <w:rFonts w:ascii="Times New Roman" w:hAnsi="Times New Roman" w:cs="Times New Roman"/>
+          <w:b/>
           <w:sz w:val="28"/>
           <w:szCs w:val="28"/>
         </w:rPr>
-        <w:t xml:space="preserve"> C#</w:t>
-      </w:r>
-    </w:p>
-    <w:p>
-      <w:pPr>
-        <w:spacing w:line="240" w:lineRule="auto"/>
+        <w:t xml:space="preserve"> </w:t>
+      </w:r>
+      <w:r>
         <w:rPr>
           <w:rFonts w:ascii="Times New Roman" w:hAnsi="Times New Roman" w:cs="Times New Roman"/>
           <w:sz w:val="28"/>
           <w:szCs w:val="28"/>
         </w:rPr>
-      </w:pPr>
-      <w:r>
-        <w:rPr>
-          <w:rFonts w:ascii="Times New Roman" w:hAnsi="Times New Roman" w:cs="Times New Roman"/>
-          <w:b/>
+        <w:t>Alessandro Geppi, Simone Mazzola</w:t>
+      </w:r>
+    </w:p>
+    <w:p>
+      <w:pPr>
+        <w:spacing w:line="240" w:lineRule="auto"/>
+        <w:rPr>
+          <w:rFonts w:ascii="Times New Roman" w:hAnsi="Times New Roman" w:cs="Times New Roman"/>
           <w:sz w:val="28"/>
           <w:szCs w:val="28"/>
         </w:rPr>
-        <w:t>Ambiente di sviluppo:</w:t>
-      </w:r>
-      <w:r>
-        <w:rPr>
-          <w:rFonts w:ascii="Times New Roman" w:hAnsi="Times New Roman" w:cs="Times New Roman"/>
+      </w:pPr>
+      <w:r>
+        <w:rPr>
+          <w:rFonts w:ascii="Times New Roman" w:hAnsi="Times New Roman" w:cs="Times New Roman"/>
+          <w:b/>
           <w:sz w:val="28"/>
           <w:szCs w:val="28"/>
         </w:rPr>
-        <w:t xml:space="preserve"> Visual Studio 2015</w:t>
-      </w:r>
-    </w:p>
-    <w:p>
-      <w:pPr>
-        <w:spacing w:line="240" w:lineRule="auto"/>
+        <w:t>Linguaggio di programmazione:</w:t>
+      </w:r>
+      <w:r>
         <w:rPr>
           <w:rFonts w:ascii="Times New Roman" w:hAnsi="Times New Roman" w:cs="Times New Roman"/>
           <w:sz w:val="28"/>
           <w:szCs w:val="28"/>
         </w:rPr>
-      </w:pPr>
-      <w:r>
-        <w:rPr>
-          <w:rFonts w:ascii="Times New Roman" w:hAnsi="Times New Roman" w:cs="Times New Roman"/>
-          <w:b/>
+        <w:t xml:space="preserve"> C#</w:t>
+      </w:r>
+    </w:p>
+    <w:p>
+      <w:pPr>
+        <w:spacing w:line="240" w:lineRule="auto"/>
+        <w:rPr>
+          <w:rFonts w:ascii="Times New Roman" w:hAnsi="Times New Roman" w:cs="Times New Roman"/>
           <w:sz w:val="28"/>
           <w:szCs w:val="28"/>
         </w:rPr>
-        <w:t>Modello Dati:</w:t>
-      </w:r>
-      <w:r>
-        <w:rPr>
-          <w:rFonts w:ascii="Times New Roman" w:hAnsi="Times New Roman" w:cs="Times New Roman"/>
+      </w:pPr>
+      <w:r>
+        <w:rPr>
+          <w:rFonts w:ascii="Times New Roman" w:hAnsi="Times New Roman" w:cs="Times New Roman"/>
+          <w:b/>
           <w:sz w:val="28"/>
           <w:szCs w:val="28"/>
         </w:rPr>
-        <w:t xml:space="preserve"> </w:t>
-      </w:r>
-      <w:proofErr w:type="spellStart"/>
+        <w:t>Ambiente di sviluppo:</w:t>
+      </w:r>
       <w:r>
         <w:rPr>
           <w:rFonts w:ascii="Times New Roman" w:hAnsi="Times New Roman" w:cs="Times New Roman"/>
           <w:sz w:val="28"/>
           <w:szCs w:val="28"/>
         </w:rPr>
-        <w:t>Sql</w:t>
-      </w:r>
-      <w:proofErr w:type="spellEnd"/>
-      <w:r>
+        <w:t xml:space="preserve"> Visual Studio 2015</w:t>
+      </w:r>
+    </w:p>
+    <w:p>
+      <w:pPr>
+        <w:spacing w:line="240" w:lineRule="auto"/>
         <w:rPr>
           <w:rFonts w:ascii="Times New Roman" w:hAnsi="Times New Roman" w:cs="Times New Roman"/>
           <w:sz w:val="28"/>
           <w:szCs w:val="28"/>
         </w:rPr>
-        <w:t xml:space="preserve"> Server</w:t>
-      </w:r>
-    </w:p>
-    <w:p>
-      <w:pPr>
-        <w:spacing w:line="240" w:lineRule="auto"/>
-        <w:rPr>
-          <w:rFonts w:ascii="Times New Roman" w:hAnsi="Times New Roman" w:cs="Times New Roman"/>
+      </w:pPr>
+      <w:r>
+        <w:rPr>
+          <w:rFonts w:ascii="Times New Roman" w:hAnsi="Times New Roman" w:cs="Times New Roman"/>
+          <w:b/>
           <w:sz w:val="28"/>
           <w:szCs w:val="28"/>
         </w:rPr>
-      </w:pPr>
-      <w:r>
-        <w:rPr>
-          <w:rFonts w:ascii="Times New Roman" w:hAnsi="Times New Roman" w:cs="Times New Roman"/>
-          <w:b/>
+        <w:t>Modello Dati:</w:t>
+      </w:r>
+      <w:r>
+        <w:rPr>
+          <w:rFonts w:ascii="Times New Roman" w:hAnsi="Times New Roman" w:cs="Times New Roman"/>
           <w:sz w:val="28"/>
           <w:szCs w:val="28"/>
         </w:rPr>
-        <w:t>DBMS</w:t>
-      </w:r>
-      <w:r>
-        <w:rPr>
-          <w:rFonts w:ascii="Times New Roman" w:hAnsi="Times New Roman" w:cs="Times New Roman"/>
-          <w:b/>
+        <w:t xml:space="preserve"> </w:t>
+      </w:r>
+      <w:proofErr w:type="spellStart"/>
+      <w:r>
+        <w:rPr>
+          <w:rFonts w:ascii="Times New Roman" w:hAnsi="Times New Roman" w:cs="Times New Roman"/>
           <w:sz w:val="28"/>
           <w:szCs w:val="28"/>
         </w:rPr>
-        <w:t>:</w:t>
-      </w:r>
+        <w:t>Sql</w:t>
+      </w:r>
+      <w:proofErr w:type="spellEnd"/>
       <w:r>
         <w:rPr>
           <w:rFonts w:ascii="Times New Roman" w:hAnsi="Times New Roman" w:cs="Times New Roman"/>
           <w:sz w:val="28"/>
           <w:szCs w:val="28"/>
         </w:rPr>
-        <w:t xml:space="preserve"> </w:t>
-      </w:r>
-      <w:proofErr w:type="spellStart"/>
-      <w:r>
-        <w:rPr>
-          <w:rFonts w:ascii="Times New Roman" w:hAnsi="Times New Roman" w:cs="Times New Roman"/>
+        <w:t xml:space="preserve"> Server</w:t>
+      </w:r>
+    </w:p>
+    <w:p>
+      <w:pPr>
+        <w:rPr>
+          <w:rFonts w:ascii="Times New Roman" w:hAnsi="Times New Roman" w:cs="Times New Roman"/>
+          <w:b/>
+          <w:sz w:val="20"/>
+          <w:szCs w:val="20"/>
+        </w:rPr>
+      </w:pPr>
+      <w:r>
+        <w:rPr>
+          <w:rFonts w:ascii="Times New Roman" w:hAnsi="Times New Roman" w:cs="Times New Roman"/>
+          <w:b/>
           <w:sz w:val="28"/>
           <w:szCs w:val="28"/>
         </w:rPr>
-        <w:t>Sql</w:t>
-      </w:r>
-      <w:proofErr w:type="spellEnd"/>
-      <w:r>
-        <w:rPr>
-          <w:rFonts w:ascii="Times New Roman" w:hAnsi="Times New Roman" w:cs="Times New Roman"/>
+        <w:t>DBMS</w:t>
+      </w:r>
+      <w:r>
+        <w:rPr>
+          <w:rFonts w:ascii="Times New Roman" w:hAnsi="Times New Roman" w:cs="Times New Roman"/>
+          <w:b/>
           <w:sz w:val="28"/>
           <w:szCs w:val="28"/>
         </w:rPr>
-        <w:t xml:space="preserve"> Server Management Studio 2014</w:t>
-      </w:r>
-    </w:p>
-    <w:p>
-      <w:pPr>
-        <w:spacing w:line="240" w:lineRule="auto"/>
+        <w:t>:</w:t>
+      </w:r>
+      <w:r>
         <w:rPr>
           <w:rFonts w:ascii="Times New Roman" w:hAnsi="Times New Roman" w:cs="Times New Roman"/>
           <w:sz w:val="28"/>
           <w:szCs w:val="28"/>
         </w:rPr>
+        <w:t xml:space="preserve"> </w:t>
+      </w:r>
+      <w:proofErr w:type="spellStart"/>
+      <w:r>
+        <w:rPr>
+          <w:rFonts w:ascii="Times New Roman" w:hAnsi="Times New Roman" w:cs="Times New Roman"/>
+          <w:sz w:val="28"/>
+          <w:szCs w:val="28"/>
+        </w:rPr>
+        <w:t>Sql</w:t>
+      </w:r>
+      <w:proofErr w:type="spellEnd"/>
+      <w:r>
+        <w:rPr>
+          <w:rFonts w:ascii="Times New Roman" w:hAnsi="Times New Roman" w:cs="Times New Roman"/>
+          <w:sz w:val="28"/>
+          <w:szCs w:val="28"/>
+        </w:rPr>
+        <w:t xml:space="preserve"> Server Management Studio 2014</w:t>
+      </w:r>
+    </w:p>
+    <w:p>
+      <w:pPr>
+        <w:spacing w:line="240" w:lineRule="auto"/>
+        <w:rPr>
+          <w:rFonts w:ascii="Times New Roman" w:hAnsi="Times New Roman" w:cs="Times New Roman"/>
+          <w:sz w:val="20"/>
+          <w:szCs w:val="20"/>
+        </w:rPr>
       </w:pPr>
     </w:p>
     <w:p>
@@ -265,15 +300,15 @@
           <w:sz w:val="24"/>
           <w:szCs w:val="24"/>
         </w:rPr>
-        <w:t xml:space="preserve"> una sincronizzazione (</w:t>
-      </w:r>
-      <w:r>
-        <w:rPr>
-          <w:rFonts w:ascii="Times New Roman" w:hAnsi="Times New Roman" w:cs="Times New Roman"/>
-          <w:sz w:val="24"/>
-          <w:szCs w:val="24"/>
-        </w:rPr>
-        <w:t>tramite</w:t>
+        <w:t xml:space="preserve"> una sincronizzazione</w:t>
+      </w:r>
+      <w:r>
+        <w:rPr>
+          <w:rFonts w:ascii="Times New Roman" w:hAnsi="Times New Roman" w:cs="Times New Roman"/>
+          <w:sz w:val="24"/>
+          <w:szCs w:val="24"/>
+        </w:rPr>
+        <w:t>,</w:t>
       </w:r>
       <w:r>
         <w:rPr>
@@ -289,7 +324,23 @@
           <w:sz w:val="24"/>
           <w:szCs w:val="24"/>
         </w:rPr>
-        <w:t xml:space="preserve">chiamata RESTFUL) con il server </w:t>
+        <w:t>collegandosi ai servizi API disponibili</w:t>
+      </w:r>
+      <w:r>
+        <w:rPr>
+          <w:rFonts w:ascii="Times New Roman" w:hAnsi="Times New Roman" w:cs="Times New Roman"/>
+          <w:sz w:val="24"/>
+          <w:szCs w:val="24"/>
+        </w:rPr>
+        <w:t xml:space="preserve"> del</w:t>
+      </w:r>
+      <w:r>
+        <w:rPr>
+          <w:rFonts w:ascii="Times New Roman" w:hAnsi="Times New Roman" w:cs="Times New Roman"/>
+          <w:sz w:val="24"/>
+          <w:szCs w:val="24"/>
+        </w:rPr>
+        <w:t xml:space="preserve"> il server </w:t>
       </w:r>
       <w:r>
         <w:rPr>
@@ -305,96 +356,32 @@
           <w:sz w:val="24"/>
           <w:szCs w:val="24"/>
         </w:rPr>
+        <w:t>.</w:t>
+      </w:r>
+      <w:r>
+        <w:rPr>
+          <w:rFonts w:ascii="Times New Roman" w:hAnsi="Times New Roman" w:cs="Times New Roman"/>
+          <w:sz w:val="24"/>
+          <w:szCs w:val="24"/>
+        </w:rPr>
         <w:t xml:space="preserve"> </w:t>
       </w:r>
       <w:r>
         <w:rPr>
           <w:rFonts w:ascii="Times New Roman" w:hAnsi="Times New Roman" w:cs="Times New Roman"/>
+          <w:sz w:val="24"/>
+          <w:szCs w:val="24"/>
+        </w:rPr>
+        <w:t xml:space="preserve">Tale procedura consente di aggiornare i dati presenti sul DB locale e di inviare i certificati creati, ma non ancora sincronizzati. </w:t>
+      </w:r>
+      <w:r>
+        <w:rPr>
+          <w:rFonts w:ascii="Times New Roman" w:hAnsi="Times New Roman" w:cs="Times New Roman"/>
           <w:i/>
           <w:sz w:val="24"/>
           <w:szCs w:val="24"/>
         </w:rPr>
         <w:t>(Vedi Fig. 1)</w:t>
-      </w:r>
-      <w:r>
-        <w:rPr>
-          <w:rFonts w:ascii="Times New Roman" w:hAnsi="Times New Roman" w:cs="Times New Roman"/>
-          <w:sz w:val="24"/>
-          <w:szCs w:val="24"/>
-        </w:rPr>
-        <w:t xml:space="preserve">, collegandosi ai servizi </w:t>
-      </w:r>
-      <w:r>
-        <w:rPr>
-          <w:rFonts w:ascii="Times New Roman" w:hAnsi="Times New Roman" w:cs="Times New Roman"/>
-          <w:sz w:val="24"/>
-          <w:szCs w:val="24"/>
-        </w:rPr>
-        <w:t>API disponibili, così da poter aggiornare i dati contenuti sul DB locale.</w:t>
-      </w:r>
-      <w:r>
-        <w:rPr>
-          <w:rFonts w:ascii="Times New Roman" w:hAnsi="Times New Roman" w:cs="Times New Roman"/>
-          <w:sz w:val="24"/>
-          <w:szCs w:val="24"/>
-        </w:rPr>
-        <w:t xml:space="preserve"> </w:t>
-      </w:r>
-      <w:r>
-        <w:rPr>
-          <w:rFonts w:ascii="Times New Roman" w:hAnsi="Times New Roman" w:cs="Times New Roman"/>
-          <w:sz w:val="24"/>
-          <w:szCs w:val="24"/>
-        </w:rPr>
-        <w:t>Al contempo</w:t>
-      </w:r>
-      <w:r>
-        <w:rPr>
-          <w:rFonts w:ascii="Times New Roman" w:hAnsi="Times New Roman" w:cs="Times New Roman"/>
-          <w:sz w:val="24"/>
-          <w:szCs w:val="24"/>
-        </w:rPr>
-        <w:t xml:space="preserve"> </w:t>
-      </w:r>
-      <w:r>
-        <w:rPr>
-          <w:rFonts w:ascii="Times New Roman" w:hAnsi="Times New Roman" w:cs="Times New Roman"/>
-          <w:sz w:val="24"/>
-          <w:szCs w:val="24"/>
-        </w:rPr>
-        <w:t>esegue</w:t>
-      </w:r>
-      <w:r>
-        <w:rPr>
-          <w:rFonts w:ascii="Times New Roman" w:hAnsi="Times New Roman" w:cs="Times New Roman"/>
-          <w:sz w:val="24"/>
-          <w:szCs w:val="24"/>
-        </w:rPr>
-        <w:t xml:space="preserve"> l’invio</w:t>
-      </w:r>
-      <w:r>
-        <w:rPr>
-          <w:rFonts w:ascii="Times New Roman" w:hAnsi="Times New Roman" w:cs="Times New Roman"/>
-          <w:sz w:val="24"/>
-          <w:szCs w:val="24"/>
-        </w:rPr>
-        <w:t xml:space="preserve"> </w:t>
-      </w:r>
-      <w:r>
-        <w:rPr>
-          <w:rFonts w:ascii="Times New Roman" w:hAnsi="Times New Roman" w:cs="Times New Roman"/>
-          <w:sz w:val="24"/>
-          <w:szCs w:val="24"/>
-        </w:rPr>
-        <w:t>de</w:t>
-      </w:r>
-      <w:r>
-        <w:rPr>
-          <w:rFonts w:ascii="Times New Roman" w:hAnsi="Times New Roman" w:cs="Times New Roman"/>
-          <w:sz w:val="24"/>
-          <w:szCs w:val="24"/>
-        </w:rPr>
-        <w:t>i certificati creati successivamente all’ultima data di sincronizzazione.</w:t>
       </w:r>
     </w:p>
     <w:p>
@@ -1013,18 +1000,16 @@
           <w:sz w:val="24"/>
           <w:szCs w:val="24"/>
         </w:rPr>
-        <w:t xml:space="preserve">, accessibili dalle voci di </w:t>
-      </w:r>
-      <w:proofErr w:type="spellStart"/>
-      <w:r>
-        <w:rPr>
-          <w:rFonts w:ascii="Times New Roman" w:hAnsi="Times New Roman" w:cs="Times New Roman"/>
-          <w:sz w:val="24"/>
-          <w:szCs w:val="24"/>
-        </w:rPr>
-        <w:t>menù</w:t>
-      </w:r>
-      <w:proofErr w:type="spellEnd"/>
+        <w:t xml:space="preserve">, accessibili </w:t>
+      </w:r>
+      <w:r>
+        <w:rPr>
+          <w:rFonts w:ascii="Times New Roman" w:hAnsi="Times New Roman" w:cs="Times New Roman"/>
+          <w:sz w:val="24"/>
+          <w:szCs w:val="24"/>
+        </w:rPr>
+        <w:t>dalla barra degli strumenti</w:t>
+      </w:r>
       <w:r>
         <w:rPr>
           <w:rFonts w:ascii="Times New Roman" w:hAnsi="Times New Roman" w:cs="Times New Roman"/>
@@ -2366,15 +2351,87 @@
           <w:sz w:val="24"/>
           <w:szCs w:val="24"/>
         </w:rPr>
-        <w:t xml:space="preserve"> il certificato verrà aggiunto sul database come nuovo record e di conseguenza visualizzato nella griglia generale, e anche in quella del paziente</w:t>
-      </w:r>
-      <w:r>
-        <w:rPr>
-          <w:rFonts w:ascii="Times New Roman" w:hAnsi="Times New Roman" w:cs="Times New Roman"/>
-          <w:sz w:val="24"/>
-          <w:szCs w:val="24"/>
-        </w:rPr>
-        <w:t xml:space="preserve"> a cui è associato</w:t>
+        <w:t>,</w:t>
+      </w:r>
+      <w:r>
+        <w:rPr>
+          <w:rFonts w:ascii="Times New Roman" w:hAnsi="Times New Roman" w:cs="Times New Roman"/>
+          <w:sz w:val="24"/>
+          <w:szCs w:val="24"/>
+        </w:rPr>
+        <w:t xml:space="preserve"> il certificato verrà aggiunto sul database e di conseguenza visualizzato </w:t>
+      </w:r>
+      <w:r>
+        <w:rPr>
+          <w:rFonts w:ascii="Times New Roman" w:hAnsi="Times New Roman" w:cs="Times New Roman"/>
+          <w:sz w:val="24"/>
+          <w:szCs w:val="24"/>
+        </w:rPr>
+        <w:t xml:space="preserve">sia </w:t>
+      </w:r>
+      <w:r>
+        <w:rPr>
+          <w:rFonts w:ascii="Times New Roman" w:hAnsi="Times New Roman" w:cs="Times New Roman"/>
+          <w:sz w:val="24"/>
+          <w:szCs w:val="24"/>
+        </w:rPr>
+        <w:t>nella griglia generale</w:t>
+      </w:r>
+      <w:r>
+        <w:rPr>
+          <w:rFonts w:ascii="Times New Roman" w:hAnsi="Times New Roman" w:cs="Times New Roman"/>
+          <w:sz w:val="24"/>
+          <w:szCs w:val="24"/>
+        </w:rPr>
+        <w:t xml:space="preserve"> che </w:t>
+      </w:r>
+      <w:r>
+        <w:rPr>
+          <w:rFonts w:ascii="Times New Roman" w:hAnsi="Times New Roman" w:cs="Times New Roman"/>
+          <w:sz w:val="24"/>
+          <w:szCs w:val="24"/>
+        </w:rPr>
+        <w:t xml:space="preserve">in quella </w:t>
+      </w:r>
+      <w:r>
+        <w:rPr>
+          <w:rFonts w:ascii="Times New Roman" w:hAnsi="Times New Roman" w:cs="Times New Roman"/>
+          <w:sz w:val="24"/>
+          <w:szCs w:val="24"/>
+        </w:rPr>
+        <w:t xml:space="preserve">specifica </w:t>
+      </w:r>
+      <w:r>
+        <w:rPr>
+          <w:rFonts w:ascii="Times New Roman" w:hAnsi="Times New Roman" w:cs="Times New Roman"/>
+          <w:sz w:val="24"/>
+          <w:szCs w:val="24"/>
+        </w:rPr>
+        <w:t>del paziente</w:t>
+      </w:r>
+      <w:r>
+        <w:rPr>
+          <w:rFonts w:ascii="Times New Roman" w:hAnsi="Times New Roman" w:cs="Times New Roman"/>
+          <w:sz w:val="24"/>
+          <w:szCs w:val="24"/>
+        </w:rPr>
+        <w:t xml:space="preserve"> a cui </w:t>
+      </w:r>
+      <w:r>
+        <w:rPr>
+          <w:rFonts w:ascii="Times New Roman" w:hAnsi="Times New Roman" w:cs="Times New Roman"/>
+          <w:sz w:val="24"/>
+          <w:szCs w:val="24"/>
+        </w:rPr>
+        <w:t xml:space="preserve">esso </w:t>
+      </w:r>
+      <w:r>
+        <w:rPr>
+          <w:rFonts w:ascii="Times New Roman" w:hAnsi="Times New Roman" w:cs="Times New Roman"/>
+          <w:sz w:val="24"/>
+          <w:szCs w:val="24"/>
+        </w:rPr>
+        <w:t>è associato</w:t>
       </w:r>
       <w:r>
         <w:rPr>
@@ -2398,15 +2455,15 @@
           <w:sz w:val="24"/>
           <w:szCs w:val="24"/>
         </w:rPr>
-        <w:t>L’invio al server remoto del certificato appena inserito</w:t>
-      </w:r>
-      <w:r>
-        <w:rPr>
-          <w:rFonts w:ascii="Times New Roman" w:hAnsi="Times New Roman" w:cs="Times New Roman"/>
-          <w:sz w:val="24"/>
-          <w:szCs w:val="24"/>
-        </w:rPr>
-        <w:t xml:space="preserve"> avverrà al riavvio dell’applicazione</w:t>
+        <w:t xml:space="preserve">L’invio al server remoto </w:t>
+      </w:r>
+      <w:r>
+        <w:rPr>
+          <w:rFonts w:ascii="Times New Roman" w:hAnsi="Times New Roman" w:cs="Times New Roman"/>
+          <w:sz w:val="24"/>
+          <w:szCs w:val="24"/>
+        </w:rPr>
+        <w:t>avverrà al riavvio dell’applicazione</w:t>
       </w:r>
       <w:r>
         <w:rPr>
@@ -2422,25 +2479,7 @@
           <w:sz w:val="24"/>
           <w:szCs w:val="24"/>
         </w:rPr>
-        <w:t xml:space="preserve"> o al click della voce di </w:t>
-      </w:r>
-      <w:proofErr w:type="spellStart"/>
-      <w:r>
-        <w:rPr>
-          <w:rFonts w:ascii="Times New Roman" w:hAnsi="Times New Roman" w:cs="Times New Roman"/>
-          <w:sz w:val="24"/>
-          <w:szCs w:val="24"/>
-        </w:rPr>
-        <w:t>menù</w:t>
-      </w:r>
-      <w:proofErr w:type="spellEnd"/>
-      <w:r>
-        <w:rPr>
-          <w:rFonts w:ascii="Times New Roman" w:hAnsi="Times New Roman" w:cs="Times New Roman"/>
-          <w:sz w:val="24"/>
-          <w:szCs w:val="24"/>
-        </w:rPr>
-        <w:t xml:space="preserve"> </w:t>
+        <w:t xml:space="preserve"> o al click della voce </w:t>
       </w:r>
       <w:r>
         <w:rPr>
@@ -2829,23 +2868,7 @@
           <w:sz w:val="24"/>
           <w:szCs w:val="24"/>
         </w:rPr>
-        <w:t xml:space="preserve"> (se il servizio è disponibile al momento della sincronizzazione), posta</w:t>
-      </w:r>
-      <w:r>
-        <w:rPr>
-          <w:rFonts w:ascii="Times New Roman" w:hAnsi="Times New Roman" w:cs="Times New Roman"/>
-          <w:sz w:val="24"/>
-          <w:szCs w:val="24"/>
-        </w:rPr>
-        <w:t xml:space="preserve"> </w:t>
-      </w:r>
-      <w:r>
-        <w:rPr>
-          <w:rFonts w:ascii="Times New Roman" w:hAnsi="Times New Roman" w:cs="Times New Roman"/>
-          <w:sz w:val="24"/>
-          <w:szCs w:val="24"/>
-        </w:rPr>
-        <w:t>nell’angolo in alto a destra della finestra.</w:t>
+        <w:t xml:space="preserve"> (se il servizio è disponibile).</w:t>
       </w:r>
     </w:p>
     <w:p>
@@ -2993,7 +3016,23 @@
           <w:sz w:val="24"/>
           <w:szCs w:val="24"/>
         </w:rPr>
-        <w:t>ti e, avendo lato server una traccia dei dati eliminati per vari motivi, effettuare l’eliminazione dei dati oramai non più necessari.</w:t>
+        <w:t xml:space="preserve">ti e, </w:t>
+      </w:r>
+      <w:r>
+        <w:rPr>
+          <w:rFonts w:ascii="Times New Roman" w:hAnsi="Times New Roman" w:cs="Times New Roman"/>
+          <w:sz w:val="24"/>
+          <w:szCs w:val="24"/>
+        </w:rPr>
+        <w:t>tenendone traccia lato server</w:t>
+      </w:r>
+      <w:r>
+        <w:rPr>
+          <w:rFonts w:ascii="Times New Roman" w:hAnsi="Times New Roman" w:cs="Times New Roman"/>
+          <w:sz w:val="24"/>
+          <w:szCs w:val="24"/>
+        </w:rPr>
+        <w:t>, effettuare l’eliminazione dei dati oramai non più necessari.</w:t>
       </w:r>
       <w:r>
         <w:rPr>
@@ -3328,17 +3367,7 @@
           <w:sz w:val="24"/>
           <w:szCs w:val="24"/>
         </w:rPr>
-        <w:t>visualizzare e lavorare con i dati associati all’utilizzatore corrente</w:t>
-      </w:r>
-      <w:bookmarkStart w:id="0" w:name="_GoBack"/>
-      <w:bookmarkEnd w:id="0"/>
-      <w:r>
-        <w:rPr>
-          <w:rFonts w:ascii="Times New Roman" w:hAnsi="Times New Roman" w:cs="Times New Roman"/>
-          <w:sz w:val="24"/>
-          <w:szCs w:val="24"/>
-        </w:rPr>
-        <w:t>.</w:t>
+        <w:t>visualizzare e lavorare con i dati associati all’utilizzatore corrente.</w:t>
       </w:r>
     </w:p>
     <w:p>
@@ -4256,15 +4285,7 @@
           <w:sz w:val="24"/>
           <w:szCs w:val="24"/>
         </w:rPr>
-        <w:t>, che ha necessità di ricevere dati da un servizio API</w:t>
-      </w:r>
-      <w:r>
-        <w:rPr>
-          <w:rFonts w:ascii="Times New Roman" w:hAnsi="Times New Roman" w:cs="Times New Roman"/>
-          <w:sz w:val="24"/>
-          <w:szCs w:val="24"/>
-        </w:rPr>
-        <w:t>.</w:t>
+        <w:t xml:space="preserve">. </w:t>
       </w:r>
       <w:r>
         <w:rPr>
@@ -4273,6 +4294,13 @@
           <w:szCs w:val="24"/>
         </w:rPr>
         <w:br/>
+      </w:r>
+      <w:r>
+        <w:rPr>
+          <w:rFonts w:ascii="Times New Roman" w:hAnsi="Times New Roman" w:cs="Times New Roman"/>
+          <w:sz w:val="24"/>
+          <w:szCs w:val="24"/>
+        </w:rPr>
         <w:t xml:space="preserve">Il secondo metodo invece riceve come parametro di ingresso un oggetto della classe </w:t>
       </w:r>
       <w:r>
@@ -4299,15 +4327,7 @@
           <w:szCs w:val="24"/>
         </w:rPr>
         <w:br/>
-        <w:t xml:space="preserve">Questo secondo metodo viene richiamato all’interno di un altro metodo dell’applicazione </w:t>
-      </w:r>
-      <w:r>
-        <w:rPr>
-          <w:rFonts w:ascii="Times New Roman" w:hAnsi="Times New Roman" w:cs="Times New Roman"/>
-          <w:sz w:val="24"/>
-          <w:szCs w:val="24"/>
-        </w:rPr>
-        <w:br/>
+        <w:t xml:space="preserve">Come si può vedere in </w:t>
       </w:r>
       <w:r>
         <w:rPr>
@@ -4316,15 +4336,15 @@
           <w:sz w:val="24"/>
           <w:szCs w:val="24"/>
         </w:rPr>
-        <w:t>(Vedi Fig. 11)</w:t>
-      </w:r>
-      <w:r>
-        <w:rPr>
-          <w:rFonts w:ascii="Times New Roman" w:hAnsi="Times New Roman" w:cs="Times New Roman"/>
-          <w:sz w:val="24"/>
-          <w:szCs w:val="24"/>
-        </w:rPr>
-        <w:t xml:space="preserve"> il quale, eseguendo un ciclo </w:t>
+        <w:t>Fig. 11</w:t>
+      </w:r>
+      <w:r>
+        <w:rPr>
+          <w:rFonts w:ascii="Times New Roman" w:hAnsi="Times New Roman" w:cs="Times New Roman"/>
+          <w:sz w:val="24"/>
+          <w:szCs w:val="24"/>
+        </w:rPr>
+        <w:t xml:space="preserve">, il metodo </w:t>
       </w:r>
       <w:proofErr w:type="spellStart"/>
       <w:r>
@@ -4334,6 +4354,34 @@
           <w:sz w:val="24"/>
           <w:szCs w:val="24"/>
         </w:rPr>
+        <w:t>SendCertificatiToServer</w:t>
+      </w:r>
+      <w:proofErr w:type="spellEnd"/>
+      <w:r>
+        <w:rPr>
+          <w:rFonts w:ascii="Times New Roman" w:hAnsi="Times New Roman" w:cs="Times New Roman"/>
+          <w:b/>
+          <w:sz w:val="24"/>
+          <w:szCs w:val="24"/>
+        </w:rPr>
+        <w:t xml:space="preserve"> </w:t>
+      </w:r>
+      <w:r>
+        <w:rPr>
+          <w:rFonts w:ascii="Times New Roman" w:hAnsi="Times New Roman" w:cs="Times New Roman"/>
+          <w:sz w:val="24"/>
+          <w:szCs w:val="24"/>
+        </w:rPr>
+        <w:t xml:space="preserve">permette, tramite un ciclo </w:t>
+      </w:r>
+      <w:proofErr w:type="spellStart"/>
+      <w:r>
+        <w:rPr>
+          <w:rFonts w:ascii="Times New Roman" w:hAnsi="Times New Roman" w:cs="Times New Roman"/>
+          <w:b/>
+          <w:sz w:val="24"/>
+          <w:szCs w:val="24"/>
+        </w:rPr>
         <w:t>foreach</w:t>
       </w:r>
       <w:proofErr w:type="spellEnd"/>
@@ -4343,7 +4391,24 @@
           <w:sz w:val="24"/>
           <w:szCs w:val="24"/>
         </w:rPr>
-        <w:t xml:space="preserve"> su una lista di certificati, richiama il metodo </w:t>
+        <w:t xml:space="preserve"> su una</w:t>
+      </w:r>
+      <w:r>
+        <w:rPr>
+          <w:rFonts w:ascii="Times New Roman" w:hAnsi="Times New Roman" w:cs="Times New Roman"/>
+          <w:b/>
+          <w:sz w:val="24"/>
+          <w:szCs w:val="24"/>
+        </w:rPr>
+        <w:t xml:space="preserve"> lista di certificati</w:t>
+      </w:r>
+      <w:r>
+        <w:rPr>
+          <w:rFonts w:ascii="Times New Roman" w:hAnsi="Times New Roman" w:cs="Times New Roman"/>
+          <w:sz w:val="24"/>
+          <w:szCs w:val="24"/>
+        </w:rPr>
+        <w:t xml:space="preserve">, l’invio di ognuno di questi al server remoto. Ciò avviene passando come parametri di ingresso al metodo </w:t>
       </w:r>
       <w:proofErr w:type="spellStart"/>
       <w:r>
@@ -4359,37 +4424,19 @@
       <w:r>
         <w:rPr>
           <w:rFonts w:ascii="Times New Roman" w:hAnsi="Times New Roman" w:cs="Times New Roman"/>
-          <w:sz w:val="24"/>
-          <w:szCs w:val="24"/>
-        </w:rPr>
-        <w:t xml:space="preserve"> della classe </w:t>
-      </w:r>
-      <w:proofErr w:type="spellStart"/>
-      <w:r>
-        <w:rPr>
-          <w:rFonts w:ascii="Times New Roman" w:hAnsi="Times New Roman" w:cs="Times New Roman"/>
-          <w:b/>
-          <w:sz w:val="24"/>
-          <w:szCs w:val="24"/>
-        </w:rPr>
-        <w:t>WebClient</w:t>
-      </w:r>
-      <w:proofErr w:type="spellEnd"/>
-      <w:r>
-        <w:rPr>
-          <w:rFonts w:ascii="Times New Roman" w:hAnsi="Times New Roman" w:cs="Times New Roman"/>
-          <w:sz w:val="24"/>
-          <w:szCs w:val="24"/>
-        </w:rPr>
-        <w:t xml:space="preserve">, passando come parametri in ingresso l’indirizzo del servizio API e la stringa JSON serializzata, </w:t>
-      </w:r>
-      <w:r>
-        <w:rPr>
-          <w:rFonts w:ascii="Times New Roman" w:hAnsi="Times New Roman" w:cs="Times New Roman"/>
-          <w:sz w:val="24"/>
-          <w:szCs w:val="24"/>
-        </w:rPr>
-        <w:t>così da poter inviare al server remoto ogni certificato non ancora spedito.</w:t>
+          <w:b/>
+          <w:sz w:val="24"/>
+          <w:szCs w:val="24"/>
+        </w:rPr>
+        <w:t xml:space="preserve"> </w:t>
+      </w:r>
+      <w:r>
+        <w:rPr>
+          <w:rFonts w:ascii="Times New Roman" w:hAnsi="Times New Roman" w:cs="Times New Roman"/>
+          <w:sz w:val="24"/>
+          <w:szCs w:val="24"/>
+        </w:rPr>
+        <w:t>l’indirizzo del server e la stringa JSON serializzata.</w:t>
       </w:r>
     </w:p>
     <w:p>
@@ -4622,7 +4669,17 @@
           <w:sz w:val="24"/>
           <w:szCs w:val="24"/>
         </w:rPr>
-        <w:t xml:space="preserve"> (gestito da un </w:t>
+        <w:t xml:space="preserve"> (gestiti</w:t>
+      </w:r>
+      <w:bookmarkStart w:id="0" w:name="_GoBack"/>
+      <w:bookmarkEnd w:id="0"/>
+      <w:r>
+        <w:rPr>
+          <w:rFonts w:ascii="Times New Roman" w:hAnsi="Times New Roman" w:cs="Times New Roman"/>
+          <w:sz w:val="24"/>
+          <w:szCs w:val="24"/>
+        </w:rPr>
+        <w:t xml:space="preserve"> da un </w:t>
       </w:r>
       <w:r>
         <w:rPr>

</xml_diff>